<commit_message>
update: docs include generic use case example diagram
</commit_message>
<xml_diff>
--- a/DVP-LES_EJOGOS.docx
+++ b/DVP-LES_EJOGOS.docx
@@ -565,6 +565,7 @@
                 <w:sz w:val="24"/>
               </w:rPr>
             </w:pPr>
+            <w:proofErr w:type="gramStart"/>
             <w:r>
               <w:rPr>
                 <w:rFonts w:cs="Arial"/>
@@ -577,7 +578,15 @@
                 <w:rFonts w:cs="Arial"/>
                 <w:sz w:val="24"/>
               </w:rPr>
-              <w:t xml:space="preserve">  - Interno</w:t>
+              <w:t xml:space="preserve">  -</w:t>
+            </w:r>
+            <w:proofErr w:type="gramEnd"/>
+            <w:r>
+              <w:rPr>
+                <w:rFonts w:cs="Arial"/>
+                <w:sz w:val="24"/>
+              </w:rPr>
+              <w:t xml:space="preserve"> Interno</w:t>
             </w:r>
           </w:p>
         </w:tc>
@@ -712,7 +721,23 @@
                 <w:rFonts w:cs="Arial"/>
                 <w:sz w:val="24"/>
               </w:rPr>
-              <w:t>13 de Novembro de 2022</w:t>
+              <w:t xml:space="preserve">13 de </w:t>
+            </w:r>
+            <w:proofErr w:type="gramStart"/>
+            <w:r>
+              <w:rPr>
+                <w:rFonts w:cs="Arial"/>
+                <w:sz w:val="24"/>
+              </w:rPr>
+              <w:t>Novembro</w:t>
+            </w:r>
+            <w:proofErr w:type="gramEnd"/>
+            <w:r>
+              <w:rPr>
+                <w:rFonts w:cs="Arial"/>
+                <w:sz w:val="24"/>
+              </w:rPr>
+              <w:t xml:space="preserve"> de 2022</w:t>
             </w:r>
           </w:p>
         </w:tc>
@@ -775,8 +800,18 @@
                 <w:bCs/>
                 <w:lang w:val="en-US"/>
               </w:rPr>
-              <w:t>Jefferson Akira Fukamizu</w:t>
-            </w:r>
+              <w:t xml:space="preserve">Jefferson Akira </w:t>
+            </w:r>
+            <w:proofErr w:type="spellStart"/>
+            <w:r>
+              <w:rPr>
+                <w:b/>
+                <w:bCs/>
+                <w:lang w:val="en-US"/>
+              </w:rPr>
+              <w:t>Fukamizu</w:t>
+            </w:r>
+            <w:proofErr w:type="spellEnd"/>
           </w:p>
           <w:p>
             <w:pPr>
@@ -1786,7 +1821,15 @@
       </w:pPr>
       <w:r>
         <w:lastRenderedPageBreak/>
-        <w:t>Esta seção descreve, em alto nível, o escopo do projeto. Os requisitos serão melhor detalhados nos documentos de Requisitos e Dicionário WBS.</w:t>
+        <w:t xml:space="preserve">Esta seção descreve, em alto nível, o escopo do projeto. Os requisitos serão </w:t>
+      </w:r>
+      <w:proofErr w:type="gramStart"/>
+      <w:r>
+        <w:t>melhor</w:t>
+      </w:r>
+      <w:proofErr w:type="gramEnd"/>
+      <w:r>
+        <w:t xml:space="preserve"> detalhados nos documentos de Requisitos e Dicionário WBS.</w:t>
       </w:r>
     </w:p>
     <w:p>
@@ -1878,11 +1921,16 @@
       <w:r>
         <w:t xml:space="preserve">Sistema do módulo da </w:t>
       </w:r>
+      <w:proofErr w:type="gramStart"/>
       <w:r>
         <w:t>SHOPB</w:t>
       </w:r>
       <w:r>
-        <w:t xml:space="preserve"> , etapa 1, implementado de acordo com a especificação feita na fase de análise. (código objeto e código fonte).</w:t>
+        <w:t xml:space="preserve"> ,</w:t>
+      </w:r>
+      <w:proofErr w:type="gramEnd"/>
+      <w:r>
+        <w:t xml:space="preserve"> etapa 1, implementado de acordo com a especificação feita na fase de análise. (código objeto e código fonte).</w:t>
       </w:r>
     </w:p>
     <w:p>
@@ -2124,8 +2172,13 @@
         <w:jc w:val="both"/>
       </w:pPr>
       <w:r>
-        <w:t>Utilizar o banco de dados PostGreSQL</w:t>
-      </w:r>
+        <w:t xml:space="preserve">Utilizar o banco de dados </w:t>
+      </w:r>
+      <w:proofErr w:type="spellStart"/>
+      <w:r>
+        <w:t>PostGreSQL</w:t>
+      </w:r>
+      <w:proofErr w:type="spellEnd"/>
     </w:p>
     <w:p>
       <w:pPr>
@@ -2133,13 +2186,29 @@
         <w:jc w:val="both"/>
       </w:pPr>
       <w:r>
-        <w:t>A arquitetura da solução ob</w:t>
+        <w:t xml:space="preserve">A arquitetura da solução </w:t>
+      </w:r>
+      <w:proofErr w:type="gramStart"/>
+      <w:r>
+        <w:t>ob</w:t>
       </w:r>
       <w:r>
         <w:t>e</w:t>
       </w:r>
       <w:r>
-        <w:t>decer o design pattern MVC.</w:t>
+        <w:t>decer o</w:t>
+      </w:r>
+      <w:proofErr w:type="gramEnd"/>
+      <w:r>
+        <w:t xml:space="preserve"> design </w:t>
+      </w:r>
+      <w:proofErr w:type="spellStart"/>
+      <w:r>
+        <w:t>pattern</w:t>
+      </w:r>
+      <w:proofErr w:type="spellEnd"/>
+      <w:r>
+        <w:t xml:space="preserve"> MVC.</w:t>
       </w:r>
     </w:p>
     <w:p>
@@ -4114,7 +4183,39 @@
                 <w:sz w:val="20"/>
                 <w:szCs w:val="20"/>
               </w:rPr>
-              <w:t xml:space="preserve">Um cupom de troca deve ser gerado quando uma compra for paga com outros cupons em que o valor supere o valor da compra. Obs: O sistema não deve possibilitar o uso de cupons que supere a compra desnecessariamente, ex: a </w:t>
+              <w:t xml:space="preserve">Um cupom de troca deve ser gerado quando uma compra for paga com outros cupons em que o valor supere o valor da compra. </w:t>
+            </w:r>
+            <w:proofErr w:type="spellStart"/>
+            <w:r>
+              <w:rPr>
+                <w:sz w:val="20"/>
+                <w:szCs w:val="20"/>
+              </w:rPr>
+              <w:t>Obs</w:t>
+            </w:r>
+            <w:proofErr w:type="spellEnd"/>
+            <w:r>
+              <w:rPr>
+                <w:sz w:val="20"/>
+                <w:szCs w:val="20"/>
+              </w:rPr>
+              <w:t xml:space="preserve">: O sistema não deve possibilitar o uso de cupons que supere a compra desnecessariamente, </w:t>
+            </w:r>
+            <w:proofErr w:type="spellStart"/>
+            <w:r>
+              <w:rPr>
+                <w:sz w:val="20"/>
+                <w:szCs w:val="20"/>
+              </w:rPr>
+              <w:t>ex</w:t>
+            </w:r>
+            <w:proofErr w:type="spellEnd"/>
+            <w:r>
+              <w:rPr>
+                <w:sz w:val="20"/>
+                <w:szCs w:val="20"/>
+              </w:rPr>
+              <w:t xml:space="preserve">: a </w:t>
             </w:r>
             <w:r>
               <w:rPr>
@@ -5696,7 +5797,25 @@
           <w:sz w:val="22"/>
           <w:szCs w:val="22"/>
         </w:rPr>
-        <w:t>Os sistemas serão desenvolvidos tendo como base a arquitetura ilustrada na Figura 1. Toda a arquitetura será baseada nos padrões de projetos tradicionais do GoF e também nos padrões J2EE sendo executados dentro de um Servidor de Aplicações.</w:t>
+        <w:t xml:space="preserve">Os sistemas serão desenvolvidos tendo como base a arquitetura ilustrada na Figura 1. Toda a arquitetura será baseada nos padrões de projetos tradicionais do </w:t>
+      </w:r>
+      <w:proofErr w:type="spellStart"/>
+      <w:r>
+        <w:rPr>
+          <w:rFonts w:cs="Arial"/>
+          <w:sz w:val="22"/>
+          <w:szCs w:val="22"/>
+        </w:rPr>
+        <w:t>GoF</w:t>
+      </w:r>
+      <w:proofErr w:type="spellEnd"/>
+      <w:r>
+        <w:rPr>
+          <w:rFonts w:cs="Arial"/>
+          <w:sz w:val="22"/>
+          <w:szCs w:val="22"/>
+        </w:rPr>
+        <w:t xml:space="preserve"> e também nos padrões J2EE sendo executados dentro de um Servidor de Aplicações.</w:t>
       </w:r>
     </w:p>
     <w:p>
@@ -5776,12 +5895,14 @@
         </w:rPr>
         <w:t xml:space="preserve">O Container WEB abrigará os componentes da arquitetura responsáveis pela camada de apresentação. Será utilizado para esta camada o </w:t>
       </w:r>
+      <w:proofErr w:type="spellStart"/>
       <w:r>
         <w:rPr>
           <w:color w:val="000000"/>
         </w:rPr>
         <w:t>Reactjs</w:t>
       </w:r>
+      <w:proofErr w:type="spellEnd"/>
       <w:r>
         <w:rPr>
           <w:color w:val="000000"/>
@@ -5826,8 +5947,16 @@
         <w:rPr>
           <w:color w:val="000000"/>
         </w:rPr>
-        <w:t>e parâmetros para implementação das rn’s</w:t>
-      </w:r>
+        <w:t xml:space="preserve">e parâmetros para implementação das </w:t>
+      </w:r>
+      <w:proofErr w:type="spellStart"/>
+      <w:r>
+        <w:rPr>
+          <w:color w:val="000000"/>
+        </w:rPr>
+        <w:t>rn’s</w:t>
+      </w:r>
+      <w:proofErr w:type="spellEnd"/>
       <w:r>
         <w:rPr>
           <w:color w:val="000000"/>
@@ -5850,7 +5979,21 @@
         <w:rPr>
           <w:color w:val="000000"/>
         </w:rPr>
-        <w:t>Nas classes de negócio o relacionamento com os DAOs responsáveis por persistir e recuperar os objetos no banco de dados, bem como gerenciar as regras de negócio.</w:t>
+        <w:t xml:space="preserve">Nas classes de negócio o relacionamento com os </w:t>
+      </w:r>
+      <w:proofErr w:type="spellStart"/>
+      <w:r>
+        <w:rPr>
+          <w:color w:val="000000"/>
+        </w:rPr>
+        <w:t>DAOs</w:t>
+      </w:r>
+      <w:proofErr w:type="spellEnd"/>
+      <w:r>
+        <w:rPr>
+          <w:color w:val="000000"/>
+        </w:rPr>
+        <w:t xml:space="preserve"> responsáveis por persistir e recuperar os objetos no banco de dados, bem como gerenciar as regras de negócio.</w:t>
       </w:r>
     </w:p>
     <w:p>
@@ -5983,7 +6126,15 @@
         <w:jc w:val="both"/>
       </w:pPr>
       <w:r>
-        <w:t xml:space="preserve">Esta seção apresenta os Casos de Uso arquiteturalmente significativos, que foram selecionados considerando-se o pacote do Modelo de Casos de Uso que representa o sistema </w:t>
+        <w:t xml:space="preserve">Esta seção apresenta os Casos de Uso </w:t>
+      </w:r>
+      <w:proofErr w:type="spellStart"/>
+      <w:r>
+        <w:t>arquiteturalmente</w:t>
+      </w:r>
+      <w:proofErr w:type="spellEnd"/>
+      <w:r>
+        <w:t xml:space="preserve"> significativos, que foram selecionados considerando-se o pacote do Modelo de Casos de Uso que representa o sistema </w:t>
       </w:r>
       <w:r>
         <w:t>SHOPB</w:t>
@@ -6091,18 +6242,25 @@
           <w:szCs w:val="28"/>
         </w:rPr>
         <w:lastRenderedPageBreak/>
-        <w:t xml:space="preserve">Diagrama de Caso de </w:t>
+        <w:t xml:space="preserve">Diagrama de Caso </w:t>
       </w:r>
       <w:bookmarkEnd w:id="41"/>
+      <w:bookmarkEnd w:id="42"/>
+      <w:bookmarkEnd w:id="43"/>
       <w:r>
         <w:rPr>
           <w:sz w:val="28"/>
           <w:szCs w:val="28"/>
         </w:rPr>
-        <w:t>Manter Dados de Atributos</w:t>
-      </w:r>
-      <w:bookmarkEnd w:id="42"/>
-      <w:bookmarkEnd w:id="43"/>
+        <w:t xml:space="preserve">de </w:t>
+      </w:r>
+      <w:r>
+        <w:rPr>
+          <w:sz w:val="28"/>
+          <w:szCs w:val="28"/>
+        </w:rPr>
+        <w:t>Fluxo Normal</w:t>
+      </w:r>
     </w:p>
     <w:p>
       <w:pPr>
@@ -6129,15 +6287,14 @@
       </w:pPr>
       <w:r>
         <w:rPr>
-          <w:noProof/>
           <w:sz w:val="18"/>
           <w:szCs w:val="18"/>
         </w:rPr>
         <w:drawing>
-          <wp:inline distT="0" distB="0" distL="0" distR="0" wp14:anchorId="6D6E06DC" wp14:editId="310A0827">
-            <wp:extent cx="5372100" cy="4029075"/>
-            <wp:effectExtent l="19050" t="0" r="0" b="0"/>
-            <wp:docPr id="26" name="Imagem 10" descr="Caso de Uso Final"/>
+          <wp:inline distT="0" distB="0" distL="0" distR="0" wp14:anchorId="2DCC815B" wp14:editId="31C24703">
+            <wp:extent cx="6840220" cy="4305935"/>
+            <wp:effectExtent l="0" t="0" r="0" b="0"/>
+            <wp:docPr id="41" name="Imagem 41" descr="Diagrama&#10;&#10;Descrição gerada automaticamente"/>
             <wp:cNvGraphicFramePr>
               <a:graphicFrameLocks xmlns:a="http://schemas.openxmlformats.org/drawingml/2006/main" noChangeAspect="1"/>
             </wp:cNvGraphicFramePr>
@@ -6145,33 +6302,23 @@
               <a:graphicData uri="http://schemas.openxmlformats.org/drawingml/2006/picture">
                 <pic:pic xmlns:pic="http://schemas.openxmlformats.org/drawingml/2006/picture">
                   <pic:nvPicPr>
-                    <pic:cNvPr id="0" name="Picture 10" descr="Caso de Uso Final"/>
-                    <pic:cNvPicPr>
-                      <a:picLocks noChangeAspect="1" noChangeArrowheads="1"/>
-                    </pic:cNvPicPr>
+                    <pic:cNvPr id="41" name="Imagem 41" descr="Diagrama&#10;&#10;Descrição gerada automaticamente"/>
+                    <pic:cNvPicPr/>
                   </pic:nvPicPr>
                   <pic:blipFill>
-                    <a:blip r:embed="rId21" cstate="print"/>
-                    <a:srcRect/>
+                    <a:blip r:embed="rId21"/>
                     <a:stretch>
                       <a:fillRect/>
                     </a:stretch>
                   </pic:blipFill>
-                  <pic:spPr bwMode="auto">
+                  <pic:spPr>
                     <a:xfrm>
                       <a:off x="0" y="0"/>
-                      <a:ext cx="5372100" cy="4029075"/>
+                      <a:ext cx="6840220" cy="4305935"/>
                     </a:xfrm>
                     <a:prstGeom prst="rect">
                       <a:avLst/>
                     </a:prstGeom>
-                    <a:noFill/>
-                    <a:ln w="9525">
-                      <a:noFill/>
-                      <a:miter lim="800000"/>
-                      <a:headEnd/>
-                      <a:tailEnd/>
-                    </a:ln>
                   </pic:spPr>
                 </pic:pic>
               </a:graphicData>
@@ -6208,7 +6355,14 @@
           <w:sz w:val="18"/>
           <w:szCs w:val="18"/>
         </w:rPr>
-        <w:t>Figura 4.1 Diagrama de Caso de Uso de XXXXXXX</w:t>
+        <w:t xml:space="preserve">Figura 4.1 Diagrama de Caso de Uso de </w:t>
+      </w:r>
+      <w:r>
+        <w:rPr>
+          <w:sz w:val="18"/>
+          <w:szCs w:val="18"/>
+        </w:rPr>
+        <w:t>Fluxo Normal</w:t>
       </w:r>
     </w:p>
     <w:p>
@@ -6251,7 +6405,23 @@
           <w:sz w:val="28"/>
           <w:szCs w:val="28"/>
         </w:rPr>
-        <w:t>Descrição dos Casos de Uso Arquiteturalmente Significativos</w:t>
+        <w:t xml:space="preserve">Descrição dos Casos de Uso </w:t>
+      </w:r>
+      <w:proofErr w:type="spellStart"/>
+      <w:r>
+        <w:rPr>
+          <w:sz w:val="28"/>
+          <w:szCs w:val="28"/>
+        </w:rPr>
+        <w:t>Arquiteturalmente</w:t>
+      </w:r>
+      <w:proofErr w:type="spellEnd"/>
+      <w:r>
+        <w:rPr>
+          <w:sz w:val="28"/>
+          <w:szCs w:val="28"/>
+        </w:rPr>
+        <w:t xml:space="preserve"> Significativos</w:t>
       </w:r>
       <w:bookmarkEnd w:id="44"/>
       <w:bookmarkEnd w:id="45"/>
@@ -6356,7 +6526,13 @@
         <w:jc w:val="both"/>
       </w:pPr>
       <w:r>
-        <w:t>Esta visão apresenta elementos de design significativos do ponto de vista da arquitetura, descrevendo a organização do Sistema XXXX em pacotes, bem como a organização desses pacotes em camadas.</w:t>
+        <w:t xml:space="preserve">Esta visão apresenta elementos de design significativos do ponto de vista da arquitetura, descrevendo a organização do Sistema </w:t>
+      </w:r>
+      <w:r>
+        <w:t>SHOPB</w:t>
+      </w:r>
+      <w:r>
+        <w:t xml:space="preserve"> em pacotes, bem como a organização desses pacotes em camadas.</w:t>
       </w:r>
     </w:p>
     <w:p>
@@ -6370,7 +6546,13 @@
         <w:jc w:val="both"/>
       </w:pPr>
       <w:r>
-        <w:t xml:space="preserve">O Diagrama com as camadas do sistema XXX é ilustrado na figura 5.1. </w:t>
+        <w:t xml:space="preserve">O Diagrama com as camadas do sistema </w:t>
+      </w:r>
+      <w:r>
+        <w:t>SHOPB</w:t>
+      </w:r>
+      <w:r>
+        <w:t xml:space="preserve"> é ilustrado na figura 5.1. </w:t>
       </w:r>
     </w:p>
     <w:p>
@@ -6613,6 +6795,7 @@
         </w:rPr>
         <w:t xml:space="preserve">5.2: Camadas do </w:t>
       </w:r>
+      <w:proofErr w:type="spellStart"/>
       <w:r>
         <w:rPr>
           <w:sz w:val="16"/>
@@ -6620,6 +6803,7 @@
         </w:rPr>
         <w:t>shopb</w:t>
       </w:r>
+      <w:proofErr w:type="spellEnd"/>
       <w:r>
         <w:rPr>
           <w:sz w:val="16"/>
@@ -6663,7 +6847,23 @@
         <w:jc w:val="both"/>
       </w:pPr>
       <w:r>
-        <w:t>Nesta camada, temos o pacote viewhelper que contém as classes relacionadas à exibição e recebimento de informações pelo usuário através da visualização. A classe controller será a responsável por gerenciar as requisições do sistema.</w:t>
+        <w:t xml:space="preserve">Nesta camada, temos o pacote </w:t>
+      </w:r>
+      <w:proofErr w:type="spellStart"/>
+      <w:r>
+        <w:t>viewhelper</w:t>
+      </w:r>
+      <w:proofErr w:type="spellEnd"/>
+      <w:r>
+        <w:t xml:space="preserve"> que contém as classes relacionadas à exibição e recebimento de informações pelo usuário através da visualização. A classe </w:t>
+      </w:r>
+      <w:proofErr w:type="spellStart"/>
+      <w:r>
+        <w:t>controller</w:t>
+      </w:r>
+      <w:proofErr w:type="spellEnd"/>
+      <w:r>
+        <w:t xml:space="preserve"> será a responsável por gerenciar as requisições do sistema.</w:t>
       </w:r>
     </w:p>
     <w:p>
@@ -6782,7 +6982,15 @@
         <w:t>SHOPB</w:t>
       </w:r>
       <w:r>
-        <w:t>. O pacote controller contém as classes de controle do negócio. O pacote complementador contém classes que auxiliam na complementação de informações e o pacote filtro contém as classes que auxiliam na filtragem de informações.</w:t>
+        <w:t xml:space="preserve">. O pacote </w:t>
+      </w:r>
+      <w:proofErr w:type="spellStart"/>
+      <w:r>
+        <w:t>controller</w:t>
+      </w:r>
+      <w:proofErr w:type="spellEnd"/>
+      <w:r>
+        <w:t xml:space="preserve"> contém as classes de controle do negócio. O pacote complementador contém classes que auxiliam na complementação de informações e o pacote filtro contém as classes que auxiliam na filtragem de informações.</w:t>
       </w:r>
     </w:p>
     <w:p>
@@ -6879,10 +7087,15 @@
       <w:bookmarkStart w:id="60" w:name="_Toc177443813"/>
       <w:bookmarkStart w:id="61" w:name="_Toc261999372"/>
       <w:r>
-        <w:t>Pacote Controller</w:t>
+        <w:t xml:space="preserve">Pacote </w:t>
+      </w:r>
+      <w:proofErr w:type="spellStart"/>
+      <w:r>
+        <w:t>Controller</w:t>
       </w:r>
       <w:bookmarkEnd w:id="60"/>
       <w:bookmarkEnd w:id="61"/>
+      <w:proofErr w:type="spellEnd"/>
     </w:p>
     <w:p/>
     <w:p>
@@ -7117,8 +7330,13 @@
       <w:r>
         <w:t xml:space="preserve"> </w:t>
       </w:r>
-      <w:r>
-        <w:t>typeorm é utilizad</w:t>
+      <w:proofErr w:type="spellStart"/>
+      <w:r>
+        <w:t>typeorm</w:t>
+      </w:r>
+      <w:proofErr w:type="spellEnd"/>
+      <w:r>
+        <w:t xml:space="preserve"> é utilizad</w:t>
       </w:r>
       <w:r>
         <w:t>a</w:t>
@@ -7126,14 +7344,24 @@
       <w:r>
         <w:t xml:space="preserve"> nas classes DAO e algumas de suas interfaces são reaproveitadas nos métodos dos </w:t>
       </w:r>
+      <w:proofErr w:type="spellStart"/>
       <w:r>
         <w:t>DAO</w:t>
       </w:r>
       <w:r>
         <w:t>’s</w:t>
       </w:r>
-      <w:r>
-        <w:t>. Todos os daos implementam o CRUD básico a partir da classe abstract DAO, apenas no caso do produto fo</w:t>
+      <w:proofErr w:type="spellEnd"/>
+      <w:r>
+        <w:t xml:space="preserve">. Todos os </w:t>
+      </w:r>
+      <w:proofErr w:type="spellStart"/>
+      <w:r>
+        <w:t>daos</w:t>
+      </w:r>
+      <w:proofErr w:type="spellEnd"/>
+      <w:r>
+        <w:t xml:space="preserve"> implementam o CRUD básico a partir da classe abstract DAO, apenas no caso do produto fo</w:t>
       </w:r>
       <w:r>
         <w:t>ram</w:t>
@@ -7334,7 +7562,20 @@
         <w:t>SHOPB</w:t>
       </w:r>
       <w:r>
-        <w:t xml:space="preserve">, e as respectivas interconexões (barramento, LAN, etc).  A figura 6 ilustra o modelo de implantação para o </w:t>
+        <w:t xml:space="preserve">, e as respectivas interconexões (barramento, </w:t>
+      </w:r>
+      <w:proofErr w:type="gramStart"/>
+      <w:r>
+        <w:t xml:space="preserve">LAN, </w:t>
+      </w:r>
+      <w:proofErr w:type="spellStart"/>
+      <w:r>
+        <w:t>etc</w:t>
+      </w:r>
+      <w:proofErr w:type="spellEnd"/>
+      <w:proofErr w:type="gramEnd"/>
+      <w:r>
+        <w:t xml:space="preserve">).  A figura 6 ilustra o modelo de implantação para o </w:t>
       </w:r>
       <w:r>
         <w:t>SHOPB</w:t>
@@ -7451,9 +7692,11 @@
       <w:r>
         <w:t xml:space="preserve"> utiliza-se o banco de dados Relacional </w:t>
       </w:r>
+      <w:proofErr w:type="spellStart"/>
       <w:r>
         <w:t>Postgres</w:t>
       </w:r>
+      <w:proofErr w:type="spellEnd"/>
       <w:r>
         <w:t xml:space="preserve"> juntamente com </w:t>
       </w:r>
@@ -7464,8 +7707,13 @@
         <w:t xml:space="preserve"> para mapeamento objeto-relacional,</w:t>
       </w:r>
       <w:r>
-        <w:t xml:space="preserve"> typeorm</w:t>
-      </w:r>
+        <w:t xml:space="preserve"> </w:t>
+      </w:r>
+      <w:proofErr w:type="spellStart"/>
+      <w:r>
+        <w:t>typeorm</w:t>
+      </w:r>
+      <w:proofErr w:type="spellEnd"/>
       <w:r>
         <w:t xml:space="preserve">. </w:t>
       </w:r>
@@ -8086,7 +8334,15 @@
         <w:t>SHOPB</w:t>
       </w:r>
       <w:r>
-        <w:t xml:space="preserve"> será usado para o controle do comércio exterior e conseqüentemente terá uma grande base.</w:t>
+        <w:t xml:space="preserve"> será usado para o controle do comércio exterior e </w:t>
+      </w:r>
+      <w:proofErr w:type="spellStart"/>
+      <w:r>
+        <w:t>conseqüentemente</w:t>
+      </w:r>
+      <w:proofErr w:type="spellEnd"/>
+      <w:r>
+        <w:t xml:space="preserve"> terá uma grande base.</w:t>
       </w:r>
     </w:p>
     <w:p>
@@ -8143,7 +8399,23 @@
         <w:t>SHOPB</w:t>
       </w:r>
       <w:r>
-        <w:t xml:space="preserve"> será usado para o controle do comércio exterior brasileiro, conseqüentemente tratando de altos volumes financeiros e um grande número de operações de importação/ exportação diariamente. </w:t>
+        <w:t xml:space="preserve"> será usado para o controle do comércio exterior brasileiro, </w:t>
+      </w:r>
+      <w:proofErr w:type="spellStart"/>
+      <w:r>
+        <w:t>conseqüentemente</w:t>
+      </w:r>
+      <w:proofErr w:type="spellEnd"/>
+      <w:r>
+        <w:t xml:space="preserve"> tratando de altos volumes financeiros e </w:t>
+      </w:r>
+      <w:proofErr w:type="gramStart"/>
+      <w:r>
+        <w:t>um grande número de operações</w:t>
+      </w:r>
+      <w:proofErr w:type="gramEnd"/>
+      <w:r>
+        <w:t xml:space="preserve"> de importação/ exportação diariamente. </w:t>
       </w:r>
     </w:p>
     <w:p>
@@ -8175,7 +8447,23 @@
         <w:t>SHOPB</w:t>
       </w:r>
       <w:r>
-        <w:t xml:space="preserve"> pode ser alvo de ataques de “hackers” para roubar ou simplesmente corromper informações, possibilidade aumentada pela interface do sistema disponível na Internet, para evitar que tais ataques sejam bem sucedidos uma infra-estrutura de segurança deve ser especificada e projetada.</w:t>
+        <w:t xml:space="preserve"> pode ser alvo de ataques de “hackers” para roubar ou simplesmente corromper informações, possibilidade aumentada pela interface do sistema disponível na Internet, para evitar que tais ataques sejam </w:t>
+      </w:r>
+      <w:proofErr w:type="gramStart"/>
+      <w:r>
+        <w:t>bem sucedidos</w:t>
+      </w:r>
+      <w:proofErr w:type="gramEnd"/>
+      <w:r>
+        <w:t xml:space="preserve"> uma </w:t>
+      </w:r>
+      <w:proofErr w:type="spellStart"/>
+      <w:r>
+        <w:t>infra-estrutura</w:t>
+      </w:r>
+      <w:proofErr w:type="spellEnd"/>
+      <w:r>
+        <w:t xml:space="preserve"> de segurança deve ser especificada e projetada.</w:t>
       </w:r>
     </w:p>
     <w:p>
@@ -8220,7 +8508,17 @@
         <w:jc w:val="both"/>
       </w:pPr>
       <w:r>
-        <w:t>Os prazos podem ser dados em semanas ou meses dentro do projeto ou ate mesmo data.</w:t>
+        <w:t xml:space="preserve">Os prazos podem ser dados em semanas ou meses dentro do projeto ou </w:t>
+      </w:r>
+      <w:proofErr w:type="spellStart"/>
+      <w:proofErr w:type="gramStart"/>
+      <w:r>
+        <w:t>ate</w:t>
+      </w:r>
+      <w:proofErr w:type="spellEnd"/>
+      <w:proofErr w:type="gramEnd"/>
+      <w:r>
+        <w:t xml:space="preserve"> mesmo data.</w:t>
       </w:r>
     </w:p>
     <w:p>
@@ -8358,7 +8656,55 @@
           <w:sz w:val="18"/>
           <w:szCs w:val="18"/>
         </w:rPr>
-        <w:t xml:space="preserve">RUP. Rational Unified Process. </w:t>
+        <w:t xml:space="preserve">RUP. </w:t>
+      </w:r>
+      <w:proofErr w:type="spellStart"/>
+      <w:r>
+        <w:rPr>
+          <w:sz w:val="18"/>
+          <w:szCs w:val="18"/>
+        </w:rPr>
+        <w:t>Rational</w:t>
+      </w:r>
+      <w:proofErr w:type="spellEnd"/>
+      <w:r>
+        <w:rPr>
+          <w:sz w:val="18"/>
+          <w:szCs w:val="18"/>
+        </w:rPr>
+        <w:t xml:space="preserve"> </w:t>
+      </w:r>
+      <w:proofErr w:type="spellStart"/>
+      <w:r>
+        <w:rPr>
+          <w:sz w:val="18"/>
+          <w:szCs w:val="18"/>
+        </w:rPr>
+        <w:t>Unified</w:t>
+      </w:r>
+      <w:proofErr w:type="spellEnd"/>
+      <w:r>
+        <w:rPr>
+          <w:sz w:val="18"/>
+          <w:szCs w:val="18"/>
+        </w:rPr>
+        <w:t xml:space="preserve"> </w:t>
+      </w:r>
+      <w:proofErr w:type="spellStart"/>
+      <w:r>
+        <w:rPr>
+          <w:sz w:val="18"/>
+          <w:szCs w:val="18"/>
+        </w:rPr>
+        <w:t>Process</w:t>
+      </w:r>
+      <w:proofErr w:type="spellEnd"/>
+      <w:r>
+        <w:rPr>
+          <w:sz w:val="18"/>
+          <w:szCs w:val="18"/>
+        </w:rPr>
+        <w:t xml:space="preserve">. </w:t>
       </w:r>
     </w:p>
     <w:p>
@@ -9716,13 +10062,31 @@
               <w:lang w:val="en-US"/>
             </w:rPr>
           </w:pPr>
+          <w:proofErr w:type="spellStart"/>
           <w:r>
             <w:rPr>
               <w:sz w:val="16"/>
               <w:lang w:val="en-US"/>
             </w:rPr>
-            <w:t>Subtítulo do Documento</w:t>
+            <w:t>Subtítulo</w:t>
           </w:r>
+          <w:proofErr w:type="spellEnd"/>
+          <w:r>
+            <w:rPr>
+              <w:sz w:val="16"/>
+              <w:lang w:val="en-US"/>
+            </w:rPr>
+            <w:t xml:space="preserve"> do </w:t>
+          </w:r>
+          <w:proofErr w:type="spellStart"/>
+          <w:r>
+            <w:rPr>
+              <w:sz w:val="16"/>
+              <w:lang w:val="en-US"/>
+            </w:rPr>
+            <w:t>Documento</w:t>
+          </w:r>
+          <w:proofErr w:type="spellEnd"/>
         </w:p>
       </w:tc>
     </w:tr>

</xml_diff>

<commit_message>
update: inlcude use cases details
</commit_message>
<xml_diff>
--- a/DVP-LES_EJOGOS.docx
+++ b/DVP-LES_EJOGOS.docx
@@ -6291,10 +6291,10 @@
           <w:szCs w:val="18"/>
         </w:rPr>
         <w:drawing>
-          <wp:inline distT="0" distB="0" distL="0" distR="0" wp14:anchorId="2DCC815B" wp14:editId="31C24703">
-            <wp:extent cx="6840220" cy="4305935"/>
-            <wp:effectExtent l="0" t="0" r="0" b="0"/>
-            <wp:docPr id="41" name="Imagem 41" descr="Diagrama&#10;&#10;Descrição gerada automaticamente"/>
+          <wp:inline distT="0" distB="0" distL="0" distR="0" wp14:anchorId="658C347A" wp14:editId="1ED51998">
+            <wp:extent cx="6840220" cy="4490720"/>
+            <wp:effectExtent l="0" t="0" r="0" b="5080"/>
+            <wp:docPr id="44" name="Imagem 44" descr="Diagrama&#10;&#10;Descrição gerada automaticamente"/>
             <wp:cNvGraphicFramePr>
               <a:graphicFrameLocks xmlns:a="http://schemas.openxmlformats.org/drawingml/2006/main" noChangeAspect="1"/>
             </wp:cNvGraphicFramePr>
@@ -6302,7 +6302,7 @@
               <a:graphicData uri="http://schemas.openxmlformats.org/drawingml/2006/picture">
                 <pic:pic xmlns:pic="http://schemas.openxmlformats.org/drawingml/2006/picture">
                   <pic:nvPicPr>
-                    <pic:cNvPr id="41" name="Imagem 41" descr="Diagrama&#10;&#10;Descrição gerada automaticamente"/>
+                    <pic:cNvPr id="44" name="Imagem 44" descr="Diagrama&#10;&#10;Descrição gerada automaticamente"/>
                     <pic:cNvPicPr/>
                   </pic:nvPicPr>
                   <pic:blipFill>
@@ -6314,7 +6314,7 @@
                   <pic:spPr>
                     <a:xfrm>
                       <a:off x="0" y="0"/>
-                      <a:ext cx="6840220" cy="4305935"/>
+                      <a:ext cx="6840220" cy="4490720"/>
                     </a:xfrm>
                     <a:prstGeom prst="rect">
                       <a:avLst/>
@@ -6355,7 +6355,21 @@
           <w:sz w:val="18"/>
           <w:szCs w:val="18"/>
         </w:rPr>
-        <w:t xml:space="preserve">Figura 4.1 Diagrama de Caso de Uso de </w:t>
+        <w:t xml:space="preserve">Figura </w:t>
+      </w:r>
+      <w:r>
+        <w:rPr>
+          <w:sz w:val="18"/>
+          <w:szCs w:val="18"/>
+        </w:rPr>
+        <w:t>8</w:t>
+      </w:r>
+      <w:r>
+        <w:rPr>
+          <w:sz w:val="18"/>
+          <w:szCs w:val="18"/>
+        </w:rPr>
+        <w:t xml:space="preserve">.1 Diagrama de Caso de Uso de </w:t>
       </w:r>
       <w:r>
         <w:rPr>
@@ -6441,61 +6455,761 @@
     </w:p>
     <w:p>
       <w:pPr>
-        <w:pStyle w:val="Recuodecorpodetexto2"/>
-        <w:ind w:left="360" w:firstLine="349"/>
+        <w:tabs>
+          <w:tab w:val="left" w:pos="9356"/>
+        </w:tabs>
+        <w:jc w:val="center"/>
+        <w:rPr>
+          <w:sz w:val="18"/>
+          <w:szCs w:val="18"/>
+        </w:rPr>
+      </w:pPr>
+    </w:p>
+    <w:p>
+      <w:pPr>
+        <w:spacing w:after="120"/>
+        <w:ind w:left="851"/>
         <w:jc w:val="both"/>
         <w:rPr>
           <w:b/>
-          <w:bCs/>
-          <w:highlight w:val="yellow"/>
+          <w:color w:val="000000"/>
         </w:rPr>
       </w:pPr>
       <w:r>
         <w:rPr>
           <w:b/>
-          <w:bCs/>
-          <w:highlight w:val="yellow"/>
-        </w:rPr>
-        <w:t xml:space="preserve">Manter Produtos </w:t>
-      </w:r>
-    </w:p>
-    <w:p>
-      <w:pPr>
-        <w:pStyle w:val="PSDS-CorpodeTexto"/>
-        <w:ind w:left="709"/>
+          <w:color w:val="000000"/>
+        </w:rPr>
+        <w:t>CLIENTE</w:t>
+      </w:r>
+    </w:p>
+    <w:p>
+      <w:pPr>
+        <w:spacing w:after="120"/>
+        <w:ind w:left="851"/>
         <w:jc w:val="both"/>
         <w:rPr>
-          <w:noProof/>
-        </w:rPr>
-      </w:pPr>
-      <w:r>
-        <w:rPr>
-          <w:noProof/>
-          <w:highlight w:val="yellow"/>
-        </w:rPr>
-        <w:t>Este caso de uso se inicia opcionalmente após a consulta de produtos por pat nunmber e o usuário solicita manutenção (incluir, alterar, excluir logicamente) nos dados de Atributos.</w:t>
-      </w:r>
-    </w:p>
-    <w:p>
-      <w:pPr>
-        <w:pStyle w:val="Recuodecorpodetexto2"/>
-        <w:ind w:left="360" w:firstLine="349"/>
+          <w:b/>
+          <w:color w:val="000000"/>
+        </w:rPr>
+      </w:pPr>
+      <w:r>
+        <w:rPr>
+          <w:b/>
+          <w:color w:val="000000"/>
+        </w:rPr>
+        <w:t>Realizar cadastro</w:t>
+      </w:r>
+    </w:p>
+    <w:p>
+      <w:pPr>
+        <w:spacing w:after="120"/>
+        <w:ind w:left="851"/>
         <w:jc w:val="both"/>
         <w:rPr>
-          <w:bCs/>
-          <w:highlight w:val="yellow"/>
-        </w:rPr>
-      </w:pPr>
-    </w:p>
-    <w:p>
-      <w:pPr>
-        <w:ind w:firstLine="709"/>
-      </w:pPr>
-      <w:r>
-        <w:rPr>
-          <w:highlight w:val="yellow"/>
-        </w:rPr>
-        <w:t>Descrição sucinta dos demais casos de uso (Pode ser o quadro resumo)</w:t>
+          <w:color w:val="000000"/>
+        </w:rPr>
+      </w:pPr>
+      <w:r>
+        <w:rPr>
+          <w:color w:val="000000"/>
+        </w:rPr>
+        <w:t>Este caso de uso se inicia no primeiro acesso do cliente à plataforma, tendo que realizar um cadastro de conta para poder efetuar compras.</w:t>
+      </w:r>
+    </w:p>
+    <w:p>
+      <w:pPr>
+        <w:spacing w:after="120"/>
+        <w:ind w:left="851"/>
+        <w:jc w:val="both"/>
+        <w:rPr>
+          <w:b/>
+          <w:color w:val="000000"/>
+        </w:rPr>
+      </w:pPr>
+      <w:r>
+        <w:rPr>
+          <w:b/>
+          <w:color w:val="000000"/>
+        </w:rPr>
+        <w:t>Fazer</w:t>
+      </w:r>
+      <w:r>
+        <w:rPr>
+          <w:b/>
+          <w:color w:val="000000"/>
+        </w:rPr>
+        <w:t xml:space="preserve"> login</w:t>
+      </w:r>
+    </w:p>
+    <w:p>
+      <w:pPr>
+        <w:spacing w:after="120"/>
+        <w:ind w:left="851"/>
+        <w:jc w:val="both"/>
+        <w:rPr>
+          <w:color w:val="000000"/>
+        </w:rPr>
+      </w:pPr>
+      <w:r>
+        <w:rPr>
+          <w:color w:val="000000"/>
+        </w:rPr>
+        <w:t xml:space="preserve">Este caso de uso se inicia após a finalização do cadastro, ou posteriores acessos </w:t>
+      </w:r>
+      <w:proofErr w:type="gramStart"/>
+      <w:r>
+        <w:rPr>
+          <w:color w:val="000000"/>
+        </w:rPr>
+        <w:t>do mesmo</w:t>
+      </w:r>
+      <w:proofErr w:type="gramEnd"/>
+      <w:r>
+        <w:rPr>
+          <w:color w:val="000000"/>
+        </w:rPr>
+        <w:t xml:space="preserve"> ao sistema.</w:t>
+      </w:r>
+    </w:p>
+    <w:p>
+      <w:pPr>
+        <w:spacing w:after="120"/>
+        <w:ind w:left="851"/>
+        <w:jc w:val="both"/>
+        <w:rPr>
+          <w:b/>
+          <w:color w:val="000000"/>
+        </w:rPr>
+      </w:pPr>
+      <w:r>
+        <w:rPr>
+          <w:b/>
+          <w:color w:val="000000"/>
+        </w:rPr>
+        <w:t>Gerenciar cadastro</w:t>
+      </w:r>
+    </w:p>
+    <w:p>
+      <w:pPr>
+        <w:spacing w:after="120"/>
+        <w:ind w:left="851"/>
+        <w:jc w:val="both"/>
+        <w:rPr>
+          <w:color w:val="000000"/>
+        </w:rPr>
+      </w:pPr>
+      <w:r>
+        <w:rPr>
+          <w:color w:val="000000"/>
+        </w:rPr>
+        <w:t>Após o login, o cliente pode gerenciar seu cadastro, como incluir, alterar ou excluir alguns dados do seu perfil.</w:t>
+      </w:r>
+    </w:p>
+    <w:p>
+      <w:pPr>
+        <w:spacing w:after="120"/>
+        <w:ind w:left="851"/>
+        <w:jc w:val="both"/>
+        <w:rPr>
+          <w:b/>
+          <w:color w:val="000000"/>
+        </w:rPr>
+      </w:pPr>
+      <w:r>
+        <w:rPr>
+          <w:b/>
+          <w:color w:val="000000"/>
+        </w:rPr>
+        <w:t>Consultar</w:t>
+      </w:r>
+      <w:r>
+        <w:rPr>
+          <w:b/>
+          <w:color w:val="000000"/>
+        </w:rPr>
+        <w:t xml:space="preserve"> produtos</w:t>
+      </w:r>
+    </w:p>
+    <w:p>
+      <w:pPr>
+        <w:spacing w:after="120"/>
+        <w:ind w:left="851"/>
+        <w:jc w:val="both"/>
+        <w:rPr>
+          <w:color w:val="000000"/>
+        </w:rPr>
+      </w:pPr>
+      <w:r>
+        <w:rPr>
+          <w:color w:val="000000"/>
+        </w:rPr>
+        <w:lastRenderedPageBreak/>
+        <w:t>Após o login, o cliente pode pesquisar por produtos que deseja na aba de pesquisa.</w:t>
+      </w:r>
+    </w:p>
+    <w:p>
+      <w:pPr>
+        <w:spacing w:after="120"/>
+        <w:ind w:left="851"/>
+        <w:jc w:val="both"/>
+        <w:rPr>
+          <w:b/>
+          <w:color w:val="000000"/>
+        </w:rPr>
+      </w:pPr>
+      <w:r>
+        <w:rPr>
+          <w:b/>
+          <w:color w:val="000000"/>
+        </w:rPr>
+        <w:t>Gerenciar compras</w:t>
+      </w:r>
+    </w:p>
+    <w:p>
+      <w:pPr>
+        <w:spacing w:after="120"/>
+        <w:ind w:left="851"/>
+        <w:jc w:val="both"/>
+        <w:rPr>
+          <w:color w:val="000000"/>
+        </w:rPr>
+      </w:pPr>
+      <w:r>
+        <w:rPr>
+          <w:color w:val="000000"/>
+        </w:rPr>
+        <w:t>Após o login, o cliente pode gerenciar suas compras, como editar os dados delas.</w:t>
+      </w:r>
+    </w:p>
+    <w:p>
+      <w:pPr>
+        <w:spacing w:after="120"/>
+        <w:ind w:left="1416"/>
+        <w:jc w:val="both"/>
+        <w:rPr>
+          <w:b/>
+          <w:color w:val="000000"/>
+        </w:rPr>
+      </w:pPr>
+      <w:r>
+        <w:rPr>
+          <w:b/>
+          <w:color w:val="000000"/>
+        </w:rPr>
+        <w:t>*</w:t>
+      </w:r>
+      <w:r>
+        <w:rPr>
+          <w:b/>
+          <w:color w:val="000000"/>
+        </w:rPr>
+        <w:t>Solicitar troca</w:t>
+      </w:r>
+      <w:r>
+        <w:rPr>
+          <w:b/>
+          <w:color w:val="000000"/>
+        </w:rPr>
+        <w:t xml:space="preserve"> de produtos </w:t>
+      </w:r>
+    </w:p>
+    <w:p>
+      <w:pPr>
+        <w:spacing w:after="120"/>
+        <w:ind w:left="1416"/>
+        <w:jc w:val="both"/>
+        <w:rPr>
+          <w:color w:val="000000"/>
+        </w:rPr>
+      </w:pPr>
+      <w:r>
+        <w:rPr>
+          <w:color w:val="000000"/>
+        </w:rPr>
+        <w:t>Este caso de uso se inicia opcionalmente após o cliente solicitar a troca de algum pedido recebido de uma compra</w:t>
+      </w:r>
+      <w:r>
+        <w:rPr>
+          <w:color w:val="000000"/>
+        </w:rPr>
+        <w:t xml:space="preserve"> que esteja finalizada</w:t>
+      </w:r>
+      <w:r>
+        <w:rPr>
+          <w:color w:val="000000"/>
+        </w:rPr>
+        <w:t>.</w:t>
+      </w:r>
+    </w:p>
+    <w:p>
+      <w:pPr>
+        <w:spacing w:after="120"/>
+        <w:ind w:left="851"/>
+        <w:jc w:val="both"/>
+        <w:rPr>
+          <w:b/>
+          <w:color w:val="000000"/>
+        </w:rPr>
+      </w:pPr>
+      <w:r>
+        <w:rPr>
+          <w:b/>
+          <w:color w:val="000000"/>
+        </w:rPr>
+        <w:t>Gerenciar carrinho de compras</w:t>
+      </w:r>
+    </w:p>
+    <w:p>
+      <w:pPr>
+        <w:spacing w:after="120"/>
+        <w:ind w:left="851"/>
+        <w:jc w:val="both"/>
+        <w:rPr>
+          <w:color w:val="000000"/>
+        </w:rPr>
+      </w:pPr>
+      <w:r>
+        <w:rPr>
+          <w:color w:val="000000"/>
+        </w:rPr>
+        <w:t xml:space="preserve">Após o cliente adicionar itens ao seu carrinho de compra, ele pode incluir ou excluir itens </w:t>
+      </w:r>
+      <w:proofErr w:type="gramStart"/>
+      <w:r>
+        <w:rPr>
+          <w:color w:val="000000"/>
+        </w:rPr>
+        <w:t>do mesmo</w:t>
+      </w:r>
+      <w:proofErr w:type="gramEnd"/>
+      <w:r>
+        <w:rPr>
+          <w:color w:val="000000"/>
+        </w:rPr>
+        <w:t>.</w:t>
+      </w:r>
+    </w:p>
+    <w:p>
+      <w:pPr>
+        <w:spacing w:after="120"/>
+        <w:ind w:left="851"/>
+        <w:jc w:val="both"/>
+        <w:rPr>
+          <w:b/>
+          <w:color w:val="000000"/>
+        </w:rPr>
+      </w:pPr>
+      <w:r>
+        <w:rPr>
+          <w:b/>
+          <w:color w:val="000000"/>
+        </w:rPr>
+        <w:t xml:space="preserve">Realizar </w:t>
+      </w:r>
+      <w:r>
+        <w:rPr>
+          <w:b/>
+          <w:color w:val="000000"/>
+        </w:rPr>
+        <w:t>Compra</w:t>
+      </w:r>
+    </w:p>
+    <w:p>
+      <w:pPr>
+        <w:spacing w:after="120"/>
+        <w:ind w:left="851"/>
+        <w:jc w:val="both"/>
+        <w:rPr>
+          <w:color w:val="000000"/>
+        </w:rPr>
+      </w:pPr>
+      <w:r>
+        <w:rPr>
+          <w:color w:val="000000"/>
+        </w:rPr>
+        <w:t>Após adicionar algum item ao carrinho de compra, o cliente pode confirmar a compra do pedido.</w:t>
+      </w:r>
+    </w:p>
+    <w:p>
+      <w:pPr>
+        <w:spacing w:after="120"/>
+        <w:ind w:left="1416"/>
+        <w:jc w:val="both"/>
+        <w:rPr>
+          <w:b/>
+          <w:color w:val="000000"/>
+        </w:rPr>
+      </w:pPr>
+      <w:r>
+        <w:rPr>
+          <w:b/>
+          <w:color w:val="000000"/>
+        </w:rPr>
+        <w:t>*Usar cupo</w:t>
+      </w:r>
+      <w:r>
+        <w:rPr>
+          <w:b/>
+          <w:color w:val="000000"/>
+        </w:rPr>
+        <w:t>ns</w:t>
+      </w:r>
+    </w:p>
+    <w:p>
+      <w:pPr>
+        <w:spacing w:after="120"/>
+        <w:ind w:left="1416"/>
+        <w:jc w:val="both"/>
+        <w:rPr>
+          <w:color w:val="000000"/>
+        </w:rPr>
+      </w:pPr>
+      <w:r>
+        <w:rPr>
+          <w:color w:val="000000"/>
+        </w:rPr>
+        <w:t>Este caso de uso se inicia opcionalmente após o cliente escolher usar algum cupom de troca disponível na compra.</w:t>
+      </w:r>
+    </w:p>
+    <w:p>
+      <w:pPr>
+        <w:spacing w:after="120"/>
+        <w:ind w:left="1416"/>
+        <w:jc w:val="both"/>
+        <w:rPr>
+          <w:color w:val="000000"/>
+        </w:rPr>
+      </w:pPr>
+    </w:p>
+    <w:p>
+      <w:pPr>
+        <w:spacing w:after="120"/>
+        <w:ind w:left="851"/>
+        <w:jc w:val="both"/>
+        <w:rPr>
+          <w:b/>
+          <w:color w:val="000000"/>
+        </w:rPr>
+      </w:pPr>
+      <w:r>
+        <w:rPr>
+          <w:b/>
+          <w:color w:val="000000"/>
+        </w:rPr>
+        <w:t>ADMINISTRADOR</w:t>
+      </w:r>
+    </w:p>
+    <w:p>
+      <w:pPr>
+        <w:spacing w:after="120"/>
+        <w:ind w:left="851"/>
+        <w:jc w:val="both"/>
+        <w:rPr>
+          <w:b/>
+          <w:color w:val="000000"/>
+        </w:rPr>
+      </w:pPr>
+      <w:r>
+        <w:rPr>
+          <w:b/>
+          <w:color w:val="000000"/>
+        </w:rPr>
+        <w:t xml:space="preserve">Fazer </w:t>
+      </w:r>
+      <w:r>
+        <w:rPr>
+          <w:b/>
+          <w:color w:val="000000"/>
+        </w:rPr>
+        <w:t>login</w:t>
+      </w:r>
+    </w:p>
+    <w:p>
+      <w:pPr>
+        <w:spacing w:after="120"/>
+        <w:ind w:left="851"/>
+        <w:jc w:val="both"/>
+        <w:rPr>
+          <w:color w:val="000000"/>
+        </w:rPr>
+      </w:pPr>
+      <w:r>
+        <w:rPr>
+          <w:color w:val="000000"/>
+        </w:rPr>
+        <w:t>Após registrar um login padrão, o administrador do sistema pode acessar o sistema.</w:t>
+      </w:r>
+    </w:p>
+    <w:p>
+      <w:pPr>
+        <w:spacing w:after="120"/>
+        <w:ind w:left="851"/>
+        <w:jc w:val="both"/>
+        <w:rPr>
+          <w:b/>
+          <w:color w:val="000000"/>
+        </w:rPr>
+      </w:pPr>
+      <w:r>
+        <w:rPr>
+          <w:b/>
+          <w:color w:val="000000"/>
+        </w:rPr>
+        <w:t>Consultar produtos</w:t>
+      </w:r>
+    </w:p>
+    <w:p>
+      <w:pPr>
+        <w:spacing w:after="120"/>
+        <w:ind w:left="851"/>
+        <w:jc w:val="both"/>
+        <w:rPr>
+          <w:color w:val="000000"/>
+        </w:rPr>
+      </w:pPr>
+      <w:r>
+        <w:rPr>
+          <w:color w:val="000000"/>
+        </w:rPr>
+        <w:t xml:space="preserve">Após o login, o </w:t>
+      </w:r>
+      <w:r>
+        <w:rPr>
+          <w:color w:val="000000"/>
+        </w:rPr>
+        <w:t>administrador</w:t>
+      </w:r>
+      <w:r>
+        <w:rPr>
+          <w:color w:val="000000"/>
+        </w:rPr>
+        <w:t xml:space="preserve"> pode pesquisar por produtos que deseja na aba de pesquisa.</w:t>
+      </w:r>
+    </w:p>
+    <w:p>
+      <w:pPr>
+        <w:spacing w:after="120"/>
+        <w:ind w:left="851"/>
+        <w:jc w:val="both"/>
+        <w:rPr>
+          <w:b/>
+          <w:color w:val="000000"/>
+        </w:rPr>
+      </w:pPr>
+      <w:r>
+        <w:rPr>
+          <w:b/>
+          <w:color w:val="000000"/>
+        </w:rPr>
+        <w:t>Gerenciar Produtos</w:t>
+      </w:r>
+    </w:p>
+    <w:p>
+      <w:pPr>
+        <w:spacing w:after="120"/>
+        <w:ind w:left="851"/>
+        <w:jc w:val="both"/>
+        <w:rPr>
+          <w:color w:val="000000"/>
+        </w:rPr>
+      </w:pPr>
+      <w:r>
+        <w:rPr>
+          <w:color w:val="000000"/>
+        </w:rPr>
+        <w:t>O administrador, quando logado ao sistema, poderá cadastrar e alterar dados de produtos.</w:t>
+      </w:r>
+    </w:p>
+    <w:p>
+      <w:pPr>
+        <w:spacing w:after="120"/>
+        <w:ind w:left="1416"/>
+        <w:jc w:val="both"/>
+        <w:rPr>
+          <w:b/>
+          <w:color w:val="000000"/>
+        </w:rPr>
+      </w:pPr>
+      <w:r>
+        <w:rPr>
+          <w:b/>
+          <w:color w:val="000000"/>
+        </w:rPr>
+        <w:t>*</w:t>
+      </w:r>
+      <w:r>
+        <w:rPr>
+          <w:b/>
+          <w:color w:val="000000"/>
+        </w:rPr>
+        <w:t>Gerenciar estoque</w:t>
+      </w:r>
+    </w:p>
+    <w:p>
+      <w:pPr>
+        <w:spacing w:after="120"/>
+        <w:ind w:left="1416"/>
+        <w:jc w:val="both"/>
+        <w:rPr>
+          <w:color w:val="000000"/>
+        </w:rPr>
+      </w:pPr>
+      <w:r>
+        <w:rPr>
+          <w:color w:val="000000"/>
+        </w:rPr>
+        <w:t>Após o login, o administrador pode gerenciar o estoque de produtos, como incluir, alterar ou excluir alguns produtos.</w:t>
+      </w:r>
+    </w:p>
+    <w:p>
+      <w:pPr>
+        <w:spacing w:after="120"/>
+        <w:ind w:left="851"/>
+        <w:jc w:val="both"/>
+        <w:rPr>
+          <w:b/>
+          <w:color w:val="000000"/>
+        </w:rPr>
+      </w:pPr>
+      <w:r>
+        <w:rPr>
+          <w:b/>
+          <w:color w:val="000000"/>
+        </w:rPr>
+        <w:t xml:space="preserve">Gerenciar </w:t>
+      </w:r>
+      <w:r>
+        <w:rPr>
+          <w:b/>
+          <w:color w:val="000000"/>
+        </w:rPr>
+        <w:t>compras</w:t>
+      </w:r>
+    </w:p>
+    <w:p>
+      <w:pPr>
+        <w:spacing w:after="120"/>
+        <w:ind w:left="851"/>
+        <w:jc w:val="both"/>
+        <w:rPr>
+          <w:color w:val="000000"/>
+        </w:rPr>
+      </w:pPr>
+      <w:r>
+        <w:rPr>
+          <w:color w:val="000000"/>
+        </w:rPr>
+        <w:t>Após o login, o administrador poderá gerenciar as vendas, editar seus dados e acompanhar o status delas.</w:t>
+      </w:r>
+    </w:p>
+    <w:p>
+      <w:pPr>
+        <w:spacing w:after="120"/>
+        <w:ind w:left="851"/>
+        <w:jc w:val="both"/>
+        <w:rPr>
+          <w:b/>
+          <w:color w:val="000000"/>
+        </w:rPr>
+      </w:pPr>
+      <w:r>
+        <w:rPr>
+          <w:b/>
+          <w:color w:val="000000"/>
+        </w:rPr>
+        <w:t>Gerenciar trocas</w:t>
+      </w:r>
+    </w:p>
+    <w:p>
+      <w:pPr>
+        <w:spacing w:after="120"/>
+        <w:ind w:left="851"/>
+        <w:jc w:val="both"/>
+        <w:rPr>
+          <w:color w:val="000000"/>
+        </w:rPr>
+      </w:pPr>
+      <w:r>
+        <w:rPr>
+          <w:color w:val="000000"/>
+        </w:rPr>
+        <w:t>Após o login, o administrador poderá gerenciar o campo trocas, onde irá autorizar ou negar pedidos de trocas e acompanhar trocas em andamento.</w:t>
+      </w:r>
+    </w:p>
+    <w:p>
+      <w:pPr>
+        <w:spacing w:after="120"/>
+        <w:ind w:left="1416"/>
+        <w:jc w:val="both"/>
+        <w:rPr>
+          <w:b/>
+          <w:color w:val="000000"/>
+        </w:rPr>
+      </w:pPr>
+      <w:r>
+        <w:rPr>
+          <w:b/>
+          <w:color w:val="000000"/>
+        </w:rPr>
+        <w:t>*Autorizar troca</w:t>
+      </w:r>
+    </w:p>
+    <w:p>
+      <w:pPr>
+        <w:spacing w:after="120"/>
+        <w:ind w:left="1416"/>
+        <w:jc w:val="both"/>
+        <w:rPr>
+          <w:color w:val="000000"/>
+        </w:rPr>
+      </w:pPr>
+      <w:r>
+        <w:rPr>
+          <w:color w:val="000000"/>
+        </w:rPr>
+        <w:t>Este caso de uso se inicia opcionalmente quando o administrador autoriza pedidos de troca de produtos.</w:t>
+      </w:r>
+    </w:p>
+    <w:p>
+      <w:pPr>
+        <w:spacing w:after="120"/>
+        <w:ind w:left="1416"/>
+        <w:jc w:val="both"/>
+        <w:rPr>
+          <w:b/>
+          <w:color w:val="000000"/>
+        </w:rPr>
+      </w:pPr>
+      <w:r>
+        <w:rPr>
+          <w:b/>
+          <w:color w:val="000000"/>
+        </w:rPr>
+        <w:t>*</w:t>
+      </w:r>
+      <w:r>
+        <w:rPr>
+          <w:b/>
+          <w:color w:val="000000"/>
+        </w:rPr>
+        <w:t>Gerar cupom de troca</w:t>
+      </w:r>
+    </w:p>
+    <w:p>
+      <w:pPr>
+        <w:spacing w:after="120"/>
+        <w:ind w:left="1416"/>
+        <w:jc w:val="both"/>
+        <w:rPr>
+          <w:color w:val="000000"/>
+        </w:rPr>
+      </w:pPr>
+      <w:r>
+        <w:rPr>
+          <w:color w:val="000000"/>
+        </w:rPr>
+        <w:t>Após autorizar a troca, o administrador deve gerar um cupom de troca para o cliente.</w:t>
       </w:r>
     </w:p>
     <w:p>
@@ -6566,7 +7280,6 @@
         <w:jc w:val="center"/>
       </w:pPr>
       <w:r>
-        <w:lastRenderedPageBreak/>
         <w:drawing>
           <wp:inline distT="0" distB="0" distL="0" distR="0" wp14:anchorId="7C276F33" wp14:editId="12B28DB1">
             <wp:extent cx="2128112" cy="3867150"/>
@@ -13405,7 +14118,7 @@
   <w:style w:type="paragraph" w:default="1" w:styleId="Normal">
     <w:name w:val="Normal"/>
     <w:qFormat/>
-    <w:rsid w:val="008D6773"/>
+    <w:rsid w:val="00C64CDC"/>
     <w:rPr>
       <w:rFonts w:ascii="Arial" w:hAnsi="Arial" w:cs="Arial"/>
       <w:sz w:val="22"/>

</xml_diff>

<commit_message>
update: include persistence and DAO diagrams in docx
</commit_message>
<xml_diff>
--- a/DVP-LES_EJOGOS.docx
+++ b/DVP-LES_EJOGOS.docx
@@ -8070,7 +8070,7 @@
       </w:r>
       <w:proofErr w:type="spellStart"/>
       <w:r>
-        <w:t>daos</w:t>
+        <w:t>DAO’s</w:t>
       </w:r>
       <w:proofErr w:type="spellEnd"/>
       <w:r>
@@ -8096,6 +8096,43 @@
       <w:pPr>
         <w:jc w:val="center"/>
       </w:pPr>
+      <w:r>
+        <w:drawing>
+          <wp:inline distT="0" distB="0" distL="0" distR="0" wp14:anchorId="0DC1CC3E" wp14:editId="5EC519B3">
+            <wp:extent cx="1247949" cy="1562318"/>
+            <wp:effectExtent l="0" t="0" r="9525" b="0"/>
+            <wp:docPr id="48" name="Imagem 48" descr="Diagrama&#10;&#10;Descrição gerada automaticamente"/>
+            <wp:cNvGraphicFramePr>
+              <a:graphicFrameLocks xmlns:a="http://schemas.openxmlformats.org/drawingml/2006/main" noChangeAspect="1"/>
+            </wp:cNvGraphicFramePr>
+            <a:graphic xmlns:a="http://schemas.openxmlformats.org/drawingml/2006/main">
+              <a:graphicData uri="http://schemas.openxmlformats.org/drawingml/2006/picture">
+                <pic:pic xmlns:pic="http://schemas.openxmlformats.org/drawingml/2006/picture">
+                  <pic:nvPicPr>
+                    <pic:cNvPr id="48" name="Imagem 48" descr="Diagrama&#10;&#10;Descrição gerada automaticamente"/>
+                    <pic:cNvPicPr/>
+                  </pic:nvPicPr>
+                  <pic:blipFill>
+                    <a:blip r:embed="rId28"/>
+                    <a:stretch>
+                      <a:fillRect/>
+                    </a:stretch>
+                  </pic:blipFill>
+                  <pic:spPr>
+                    <a:xfrm>
+                      <a:off x="0" y="0"/>
+                      <a:ext cx="1247949" cy="1562318"/>
+                    </a:xfrm>
+                    <a:prstGeom prst="rect">
+                      <a:avLst/>
+                    </a:prstGeom>
+                  </pic:spPr>
+                </pic:pic>
+              </a:graphicData>
+            </a:graphic>
+          </wp:inline>
+        </w:drawing>
+      </w:r>
     </w:p>
     <w:p>
       <w:pPr>
@@ -8125,6 +8162,44 @@
       <w:pPr>
         <w:jc w:val="center"/>
       </w:pPr>
+      <w:r>
+        <w:lastRenderedPageBreak/>
+        <w:drawing>
+          <wp:inline distT="0" distB="0" distL="0" distR="0" wp14:anchorId="56A7561F" wp14:editId="2F22EA7E">
+            <wp:extent cx="6840220" cy="4590415"/>
+            <wp:effectExtent l="0" t="0" r="0" b="635"/>
+            <wp:docPr id="47" name="Imagem 47" descr="Diagrama&#10;&#10;Descrição gerada automaticamente"/>
+            <wp:cNvGraphicFramePr>
+              <a:graphicFrameLocks xmlns:a="http://schemas.openxmlformats.org/drawingml/2006/main" noChangeAspect="1"/>
+            </wp:cNvGraphicFramePr>
+            <a:graphic xmlns:a="http://schemas.openxmlformats.org/drawingml/2006/main">
+              <a:graphicData uri="http://schemas.openxmlformats.org/drawingml/2006/picture">
+                <pic:pic xmlns:pic="http://schemas.openxmlformats.org/drawingml/2006/picture">
+                  <pic:nvPicPr>
+                    <pic:cNvPr id="47" name="Imagem 47" descr="Diagrama&#10;&#10;Descrição gerada automaticamente"/>
+                    <pic:cNvPicPr/>
+                  </pic:nvPicPr>
+                  <pic:blipFill>
+                    <a:blip r:embed="rId29"/>
+                    <a:stretch>
+                      <a:fillRect/>
+                    </a:stretch>
+                  </pic:blipFill>
+                  <pic:spPr>
+                    <a:xfrm>
+                      <a:off x="0" y="0"/>
+                      <a:ext cx="6840220" cy="4590415"/>
+                    </a:xfrm>
+                    <a:prstGeom prst="rect">
+                      <a:avLst/>
+                    </a:prstGeom>
+                  </pic:spPr>
+                </pic:pic>
+              </a:graphicData>
+            </a:graphic>
+          </wp:inline>
+        </w:drawing>
+      </w:r>
     </w:p>
     <w:p>
       <w:pPr>
@@ -8196,7 +8271,7 @@
                     </pic:cNvPicPr>
                   </pic:nvPicPr>
                   <pic:blipFill>
-                    <a:blip r:embed="rId28" cstate="print"/>
+                    <a:blip r:embed="rId30" cstate="print"/>
                     <a:srcRect/>
                     <a:stretch>
                       <a:fillRect/>
@@ -8320,7 +8395,7 @@
                     <pic:cNvPicPr/>
                   </pic:nvPicPr>
                   <pic:blipFill>
-                    <a:blip r:embed="rId29"/>
+                    <a:blip r:embed="rId31"/>
                     <a:stretch>
                       <a:fillRect/>
                     </a:stretch>
@@ -8475,7 +8550,7 @@
                     <pic:cNvPicPr/>
                   </pic:nvPicPr>
                   <pic:blipFill>
-                    <a:blip r:embed="rId30"/>
+                    <a:blip r:embed="rId32"/>
                     <a:stretch>
                       <a:fillRect/>
                     </a:stretch>
@@ -8555,7 +8630,7 @@
                     <pic:cNvPicPr/>
                   </pic:nvPicPr>
                   <pic:blipFill>
-                    <a:blip r:embed="rId31">
+                    <a:blip r:embed="rId33">
                       <a:extLst>
                         <a:ext uri="{28A0092B-C50C-407E-A947-70E740481C1C}">
                           <a14:useLocalDpi xmlns:a14="http://schemas.microsoft.com/office/drawing/2010/main" val="0"/>
@@ -8789,7 +8864,7 @@
                           </pic:cNvPicPr>
                         </pic:nvPicPr>
                         <pic:blipFill>
-                          <a:blip r:embed="rId32" cstate="print"/>
+                          <a:blip r:embed="rId34" cstate="print"/>
                           <a:srcRect/>
                           <a:stretch>
                             <a:fillRect/>
@@ -8849,7 +8924,7 @@
                           </pic:cNvPicPr>
                         </pic:nvPicPr>
                         <pic:blipFill>
-                          <a:blip r:embed="rId33" cstate="print"/>
+                          <a:blip r:embed="rId35" cstate="print"/>
                           <a:srcRect/>
                           <a:stretch>
                             <a:fillRect/>
@@ -8911,7 +8986,7 @@
                           </pic:cNvPicPr>
                         </pic:nvPicPr>
                         <pic:blipFill>
-                          <a:blip r:embed="rId34" cstate="print"/>
+                          <a:blip r:embed="rId36" cstate="print"/>
                           <a:srcRect/>
                           <a:stretch>
                             <a:fillRect/>
@@ -8974,7 +9049,7 @@
                           </pic:cNvPicPr>
                         </pic:nvPicPr>
                         <pic:blipFill>
-                          <a:blip r:embed="rId33" cstate="print"/>
+                          <a:blip r:embed="rId35" cstate="print"/>
                           <a:srcRect/>
                           <a:stretch>
                             <a:fillRect/>
@@ -9344,7 +9419,7 @@
         </w:rPr>
         <w:t xml:space="preserve">Unified Modeling Language: </w:t>
       </w:r>
-      <w:hyperlink r:id="rId35" w:history="1">
+      <w:hyperlink r:id="rId37" w:history="1">
         <w:r>
           <w:rPr>
             <w:rStyle w:val="Hyperlink"/>

</xml_diff>

<commit_message>
fix: persistence layer DAO interfaces
</commit_message>
<xml_diff>
--- a/DVP-LES_EJOGOS.docx
+++ b/DVP-LES_EJOGOS.docx
@@ -1483,13 +1483,7 @@
         <w:jc w:val="both"/>
       </w:pPr>
       <w:r>
-        <w:t xml:space="preserve">Tem o objetivo de alinhar as expectativas dos interessados para formalizar o início do projeto. Apresentar uma visão arquitetural do </w:t>
-      </w:r>
-      <w:r>
-        <w:t>SHOPB</w:t>
-      </w:r>
-      <w:r>
-        <w:t>. O intuito é salientar diferentes aspectos deste programa, obtidos a partir de decisões arquiteturais realizadas no âmbito dos sistemas de e-commerce.</w:t>
+        <w:t>Tem o objetivo de alinhar as expectativas dos interessados para formalizar o início do projeto. Apresentar uma visão arquitetural do SHOPB. O intuito é salientar diferentes aspectos deste programa, obtidos a partir de decisões arquiteturais realizadas no âmbito dos sistemas de e-commerce.</w:t>
       </w:r>
     </w:p>
     <w:p>
@@ -1856,16 +1850,7 @@
         <w:jc w:val="both"/>
       </w:pPr>
       <w:r>
-        <w:t>O produto do projeto é um e-commerce</w:t>
-      </w:r>
-      <w:r>
-        <w:t xml:space="preserve"> de jogos</w:t>
-      </w:r>
-      <w:r>
-        <w:t>, responsável por realizar as vendas dos produtos do ramo. Ele é responsável pelo controle de estoque, acompanhamento de trocas de produtos vendidos</w:t>
-      </w:r>
-      <w:r>
-        <w:t>, vendas, cadastro de clientes e relatórios sobre as vendas e produtos cadastrados.</w:t>
+        <w:t>O produto do projeto é um e-commerce de jogos, responsável por realizar as vendas dos produtos do ramo. Ele é responsável pelo controle de estoque, acompanhamento de trocas de produtos vendidos, vendas, cadastro de clientes e relatórios sobre as vendas e produtos cadastrados.</w:t>
       </w:r>
     </w:p>
     <w:p>
@@ -2521,14 +2506,7 @@
                 <w:sz w:val="20"/>
                 <w:szCs w:val="20"/>
               </w:rPr>
-              <w:t xml:space="preserve">Para todo produto cadastrado é obrigatório o cadastro dos seguintes dados: nome, </w:t>
-            </w:r>
-            <w:r>
-              <w:rPr>
-                <w:sz w:val="20"/>
-                <w:szCs w:val="20"/>
-              </w:rPr>
-              <w:t>descrição, preço, requisitos, publicadora, desenvolvedora, idioma, legenda, data de lançamento, imagem do produto</w:t>
+              <w:t>Para todo produto cadastrado é obrigatório o cadastro dos seguintes dados: nome, descrição, preço, requisitos, publicadora, desenvolvedora, idioma, legenda, data de lançamento, imagem do produto</w:t>
             </w:r>
           </w:p>
         </w:tc>
@@ -5823,6 +5801,9 @@
         <w:jc w:val="center"/>
       </w:pPr>
       <w:r>
+        <w:rPr>
+          <w:noProof/>
+        </w:rPr>
         <w:drawing>
           <wp:inline distT="0" distB="0" distL="0" distR="0" wp14:anchorId="625CDB18" wp14:editId="1F4E1F75">
             <wp:extent cx="6477904" cy="3724795"/>
@@ -5907,13 +5888,7 @@
         <w:rPr>
           <w:color w:val="000000"/>
         </w:rPr>
-        <w:t xml:space="preserve"> </w:t>
-      </w:r>
-      <w:r>
-        <w:rPr>
-          <w:color w:val="000000"/>
-        </w:rPr>
-        <w:t>uma livraria para utilização de Javascript na construção de páginas WEB.</w:t>
+        <w:t xml:space="preserve"> uma livraria para utilização de Javascript na construção de páginas WEB.</w:t>
       </w:r>
     </w:p>
     <w:p>
@@ -6022,6 +5997,7 @@
       <w:r>
         <w:rPr>
           <w:rFonts w:cs="Arial"/>
+          <w:noProof/>
           <w:sz w:val="22"/>
           <w:szCs w:val="22"/>
         </w:rPr>
@@ -6287,6 +6263,7 @@
       </w:pPr>
       <w:r>
         <w:rPr>
+          <w:noProof/>
           <w:sz w:val="18"/>
           <w:szCs w:val="18"/>
         </w:rPr>
@@ -6532,14 +6509,7 @@
           <w:b/>
           <w:color w:val="000000"/>
         </w:rPr>
-        <w:t>Fazer</w:t>
-      </w:r>
-      <w:r>
-        <w:rPr>
-          <w:b/>
-          <w:color w:val="000000"/>
-        </w:rPr>
-        <w:t xml:space="preserve"> login</w:t>
+        <w:t>Fazer login</w:t>
       </w:r>
     </w:p>
     <w:p>
@@ -6805,14 +6775,7 @@
           <w:b/>
           <w:color w:val="000000"/>
         </w:rPr>
-        <w:t xml:space="preserve">Realizar </w:t>
-      </w:r>
-      <w:r>
-        <w:rPr>
-          <w:b/>
-          <w:color w:val="000000"/>
-        </w:rPr>
-        <w:t>Compra</w:t>
+        <w:t>Realizar Compra</w:t>
       </w:r>
     </w:p>
     <w:p>
@@ -6846,14 +6809,7 @@
           <w:b/>
           <w:color w:val="000000"/>
         </w:rPr>
-        <w:t>*Usar cupo</w:t>
-      </w:r>
-      <w:r>
-        <w:rPr>
-          <w:b/>
-          <w:color w:val="000000"/>
-        </w:rPr>
-        <w:t>ns</w:t>
+        <w:t>*Usar cupons</w:t>
       </w:r>
     </w:p>
     <w:p>
@@ -6972,19 +6928,7 @@
         <w:rPr>
           <w:color w:val="000000"/>
         </w:rPr>
-        <w:t xml:space="preserve">Após o login, o </w:t>
-      </w:r>
-      <w:r>
-        <w:rPr>
-          <w:color w:val="000000"/>
-        </w:rPr>
-        <w:t>administrador</w:t>
-      </w:r>
-      <w:r>
-        <w:rPr>
-          <w:color w:val="000000"/>
-        </w:rPr>
-        <w:t xml:space="preserve"> pode pesquisar por produtos que deseja na aba de pesquisa.</w:t>
+        <w:t>Após o login, o administrador pode pesquisar por produtos que deseja na aba de pesquisa.</w:t>
       </w:r>
     </w:p>
     <w:p>
@@ -7280,6 +7224,9 @@
         <w:jc w:val="center"/>
       </w:pPr>
       <w:r>
+        <w:rPr>
+          <w:noProof/>
+        </w:rPr>
         <w:drawing>
           <wp:inline distT="0" distB="0" distL="0" distR="0" wp14:anchorId="7C276F33" wp14:editId="12B28DB1">
             <wp:extent cx="2128112" cy="3867150"/>
@@ -7446,6 +7393,9 @@
         <w:jc w:val="center"/>
       </w:pPr>
       <w:r>
+        <w:rPr>
+          <w:noProof/>
+        </w:rPr>
         <w:lastRenderedPageBreak/>
         <w:drawing>
           <wp:inline distT="0" distB="0" distL="0" distR="0" wp14:anchorId="4C48680D" wp14:editId="122EF386">
@@ -7587,6 +7537,9 @@
         </w:rPr>
       </w:pPr>
       <w:r>
+        <w:rPr>
+          <w:noProof/>
+        </w:rPr>
         <w:drawing>
           <wp:inline distT="0" distB="0" distL="0" distR="0" wp14:anchorId="76D75D2D" wp14:editId="3F1E6BE7">
             <wp:extent cx="3543795" cy="3610479"/>
@@ -7735,6 +7688,9 @@
       <w:bookmarkEnd w:id="58"/>
       <w:bookmarkEnd w:id="59"/>
       <w:r>
+        <w:rPr>
+          <w:noProof/>
+        </w:rPr>
         <w:drawing>
           <wp:inline distT="0" distB="0" distL="0" distR="0" wp14:anchorId="41264779" wp14:editId="7490B170">
             <wp:extent cx="3781953" cy="2972215"/>
@@ -7791,15 +7747,29 @@
     <w:p/>
     <w:p>
       <w:pPr>
+        <w:rPr>
+          <w:rFonts w:cs="Times New Roman"/>
+          <w:b/>
+          <w:sz w:val="24"/>
+          <w:szCs w:val="20"/>
+        </w:rPr>
+      </w:pPr>
+      <w:bookmarkStart w:id="60" w:name="_Toc177443813"/>
+      <w:bookmarkStart w:id="61" w:name="_Toc261999372"/>
+      <w:r>
+        <w:br w:type="page"/>
+      </w:r>
+    </w:p>
+    <w:p>
+      <w:pPr>
         <w:pStyle w:val="PSDS-MarcadoresNivel2"/>
         <w:numPr>
           <w:ilvl w:val="2"/>
           <w:numId w:val="4"/>
         </w:numPr>
       </w:pPr>
-      <w:bookmarkStart w:id="60" w:name="_Toc177443813"/>
-      <w:bookmarkStart w:id="61" w:name="_Toc261999372"/>
-      <w:r>
+      <w:r>
+        <w:lastRenderedPageBreak/>
         <w:t xml:space="preserve">Pacote </w:t>
       </w:r>
       <w:proofErr w:type="spellStart"/>
@@ -7817,18 +7787,16 @@
       </w:r>
     </w:p>
     <w:p/>
-    <w:p/>
     <w:p>
       <w:pPr>
         <w:jc w:val="center"/>
       </w:pPr>
       <w:r>
-        <w:lastRenderedPageBreak/>
         <w:drawing>
-          <wp:inline distT="0" distB="0" distL="0" distR="0" wp14:anchorId="4A6FD60E" wp14:editId="7CB6418E">
-            <wp:extent cx="6840220" cy="3007995"/>
-            <wp:effectExtent l="0" t="0" r="0" b="1905"/>
-            <wp:docPr id="12" name="Imagem 12" descr="Diagrama&#10;&#10;Descrição gerada automaticamente"/>
+          <wp:inline distT="0" distB="0" distL="0" distR="0" wp14:anchorId="71C6C9F2" wp14:editId="48C63556">
+            <wp:extent cx="6840220" cy="3068320"/>
+            <wp:effectExtent l="0" t="0" r="0" b="0"/>
+            <wp:docPr id="3" name="Imagem 3" descr="Diagrama&#10;&#10;Descrição gerada automaticamente"/>
             <wp:cNvGraphicFramePr>
               <a:graphicFrameLocks xmlns:a="http://schemas.openxmlformats.org/drawingml/2006/main" noChangeAspect="1"/>
             </wp:cNvGraphicFramePr>
@@ -7836,7 +7804,7 @@
               <a:graphicData uri="http://schemas.openxmlformats.org/drawingml/2006/picture">
                 <pic:pic xmlns:pic="http://schemas.openxmlformats.org/drawingml/2006/picture">
                   <pic:nvPicPr>
-                    <pic:cNvPr id="12" name="Imagem 12" descr="Diagrama&#10;&#10;Descrição gerada automaticamente"/>
+                    <pic:cNvPr id="3" name="Imagem 3" descr="Diagrama&#10;&#10;Descrição gerada automaticamente"/>
                     <pic:cNvPicPr/>
                   </pic:nvPicPr>
                   <pic:blipFill>
@@ -7848,7 +7816,7 @@
                   <pic:spPr>
                     <a:xfrm>
                       <a:off x="0" y="0"/>
-                      <a:ext cx="6840220" cy="3007995"/>
+                      <a:ext cx="6840220" cy="3068320"/>
                     </a:xfrm>
                     <a:prstGeom prst="rect">
                       <a:avLst/>
@@ -7880,6 +7848,25 @@
     <w:p/>
     <w:p>
       <w:pPr>
+        <w:rPr>
+          <w:rFonts w:cs="Times New Roman"/>
+          <w:b/>
+          <w:sz w:val="28"/>
+          <w:szCs w:val="28"/>
+        </w:rPr>
+      </w:pPr>
+      <w:bookmarkStart w:id="62" w:name="_Toc177443814"/>
+      <w:bookmarkStart w:id="63" w:name="_Toc261999373"/>
+      <w:r>
+        <w:rPr>
+          <w:sz w:val="28"/>
+          <w:szCs w:val="28"/>
+        </w:rPr>
+        <w:br w:type="page"/>
+      </w:r>
+    </w:p>
+    <w:p>
+      <w:pPr>
         <w:pStyle w:val="PSDS-MarcadoresNivel2"/>
         <w:numPr>
           <w:ilvl w:val="2"/>
@@ -7890,13 +7877,12 @@
           <w:szCs w:val="28"/>
         </w:rPr>
       </w:pPr>
-      <w:bookmarkStart w:id="62" w:name="_Toc177443814"/>
-      <w:bookmarkStart w:id="63" w:name="_Toc261999373"/>
       <w:r>
         <w:rPr>
           <w:sz w:val="28"/>
           <w:szCs w:val="28"/>
         </w:rPr>
+        <w:lastRenderedPageBreak/>
         <w:t>Pacote</w:t>
       </w:r>
       <w:r>
@@ -7935,7 +7921,9 @@
         <w:jc w:val="center"/>
       </w:pPr>
       <w:r>
-        <w:lastRenderedPageBreak/>
+        <w:rPr>
+          <w:noProof/>
+        </w:rPr>
         <w:drawing>
           <wp:inline distT="0" distB="0" distL="0" distR="0" wp14:anchorId="54608CA3" wp14:editId="2D18B695">
             <wp:extent cx="6840220" cy="4909185"/>
@@ -7995,6 +7983,22 @@
     <w:p/>
     <w:p>
       <w:pPr>
+        <w:rPr>
+          <w:b/>
+          <w:bCs/>
+          <w:iCs/>
+          <w:sz w:val="24"/>
+          <w:szCs w:val="24"/>
+        </w:rPr>
+      </w:pPr>
+      <w:bookmarkStart w:id="64" w:name="_Toc144115981"/>
+      <w:bookmarkStart w:id="65" w:name="_Toc177443815"/>
+      <w:r>
+        <w:br w:type="page"/>
+      </w:r>
+    </w:p>
+    <w:p>
+      <w:pPr>
         <w:pStyle w:val="Ttulo2"/>
         <w:widowControl w:val="0"/>
         <w:numPr>
@@ -8006,9 +8010,8 @@
         </w:tabs>
         <w:spacing w:before="0" w:after="0"/>
       </w:pPr>
-      <w:bookmarkStart w:id="64" w:name="_Toc144115981"/>
-      <w:bookmarkStart w:id="65" w:name="_Toc177443815"/>
-      <w:r>
+      <w:r>
+        <w:lastRenderedPageBreak/>
         <w:t>Camada de Persistência</w:t>
       </w:r>
       <w:bookmarkEnd w:id="64"/>
@@ -8097,6 +8100,9 @@
         <w:jc w:val="center"/>
       </w:pPr>
       <w:r>
+        <w:rPr>
+          <w:noProof/>
+        </w:rPr>
         <w:drawing>
           <wp:inline distT="0" distB="0" distL="0" distR="0" wp14:anchorId="0DC1CC3E" wp14:editId="5EC519B3">
             <wp:extent cx="1247949" cy="1562318"/>
@@ -8162,13 +8168,22 @@
       <w:pPr>
         <w:jc w:val="center"/>
       </w:pPr>
-      <w:r>
-        <w:lastRenderedPageBreak/>
+    </w:p>
+    <w:p>
+      <w:pPr>
+        <w:jc w:val="center"/>
+      </w:pPr>
+    </w:p>
+    <w:p>
+      <w:pPr>
+        <w:jc w:val="center"/>
+      </w:pPr>
+      <w:r>
         <w:drawing>
-          <wp:inline distT="0" distB="0" distL="0" distR="0" wp14:anchorId="56A7561F" wp14:editId="2F22EA7E">
-            <wp:extent cx="6840220" cy="4590415"/>
-            <wp:effectExtent l="0" t="0" r="0" b="635"/>
-            <wp:docPr id="47" name="Imagem 47" descr="Diagrama&#10;&#10;Descrição gerada automaticamente"/>
+          <wp:inline distT="0" distB="0" distL="0" distR="0" wp14:anchorId="2BF93C03" wp14:editId="1DA0B1FC">
+            <wp:extent cx="6840220" cy="4319270"/>
+            <wp:effectExtent l="0" t="0" r="0" b="5080"/>
+            <wp:docPr id="9" name="Imagem 9" descr="Diagrama&#10;&#10;Descrição gerada automaticamente"/>
             <wp:cNvGraphicFramePr>
               <a:graphicFrameLocks xmlns:a="http://schemas.openxmlformats.org/drawingml/2006/main" noChangeAspect="1"/>
             </wp:cNvGraphicFramePr>
@@ -8176,7 +8191,7 @@
               <a:graphicData uri="http://schemas.openxmlformats.org/drawingml/2006/picture">
                 <pic:pic xmlns:pic="http://schemas.openxmlformats.org/drawingml/2006/picture">
                   <pic:nvPicPr>
-                    <pic:cNvPr id="47" name="Imagem 47" descr="Diagrama&#10;&#10;Descrição gerada automaticamente"/>
+                    <pic:cNvPr id="9" name="Imagem 9" descr="Diagrama&#10;&#10;Descrição gerada automaticamente"/>
                     <pic:cNvPicPr/>
                   </pic:nvPicPr>
                   <pic:blipFill>
@@ -8188,7 +8203,7 @@
                   <pic:spPr>
                     <a:xfrm>
                       <a:off x="0" y="0"/>
-                      <a:ext cx="6840220" cy="4590415"/>
+                      <a:ext cx="6840220" cy="4319270"/>
                     </a:xfrm>
                     <a:prstGeom prst="rect">
                       <a:avLst/>
@@ -8252,7 +8267,6 @@
         <w:rPr>
           <w:noProof/>
         </w:rPr>
-        <w:lastRenderedPageBreak/>
         <w:drawing>
           <wp:inline distT="0" distB="0" distL="0" distR="0" wp14:anchorId="3AA0D313" wp14:editId="46CE6488">
             <wp:extent cx="6838950" cy="2638425"/>
@@ -8378,6 +8392,9 @@
         <w:jc w:val="center"/>
       </w:pPr>
       <w:r>
+        <w:rPr>
+          <w:noProof/>
+        </w:rPr>
         <w:lastRenderedPageBreak/>
         <w:drawing>
           <wp:inline distT="0" distB="0" distL="0" distR="0" wp14:anchorId="0C0F379C" wp14:editId="3ED51BF6">
@@ -8472,13 +8489,7 @@
         <w:jc w:val="both"/>
       </w:pPr>
       <w:r>
-        <w:t xml:space="preserve">O mecanismo de persistência utilizado no sistema </w:t>
-      </w:r>
-      <w:r>
-        <w:t>SHOPB</w:t>
-      </w:r>
-      <w:r>
-        <w:t xml:space="preserve"> utiliza-se o banco de dados Relacional </w:t>
+        <w:t xml:space="preserve">O mecanismo de persistência utilizado no sistema SHOPB utiliza-se o banco de dados Relacional </w:t>
       </w:r>
       <w:proofErr w:type="spellStart"/>
       <w:r>
@@ -8486,16 +8497,7 @@
       </w:r>
       <w:proofErr w:type="spellEnd"/>
       <w:r>
-        <w:t xml:space="preserve"> juntamente com </w:t>
-      </w:r>
-      <w:r>
-        <w:t>a livraria</w:t>
-      </w:r>
-      <w:r>
-        <w:t xml:space="preserve"> para mapeamento objeto-relacional,</w:t>
-      </w:r>
-      <w:r>
-        <w:t xml:space="preserve"> </w:t>
+        <w:t xml:space="preserve"> juntamente com a livraria para mapeamento objeto-relacional, </w:t>
       </w:r>
       <w:proofErr w:type="spellStart"/>
       <w:r>
@@ -8533,6 +8535,9 @@
         <w:jc w:val="center"/>
       </w:pPr>
       <w:r>
+        <w:rPr>
+          <w:noProof/>
+        </w:rPr>
         <w:lastRenderedPageBreak/>
         <w:drawing>
           <wp:inline distT="0" distB="0" distL="0" distR="0" wp14:anchorId="4BD01CED" wp14:editId="1D2666E0">
@@ -15533,10 +15538,6 @@
 </file>
 
 <file path=customXml/item1.xml><?xml version="1.0" encoding="utf-8"?>
-<b:Sources xmlns:b="http://schemas.openxmlformats.org/officeDocument/2006/bibliography" xmlns="http://schemas.openxmlformats.org/officeDocument/2006/bibliography" SelectedStyle="\APA.XSL" StyleName="APA"/>
-</file>
-
-<file path=customXml/item2.xml><?xml version="1.0" encoding="utf-8"?>
 <p:properties xmlns:p="http://schemas.microsoft.com/office/2006/metadata/properties" xmlns:xsi="http://www.w3.org/2001/XMLSchema-instance" xmlns:pc="http://schemas.microsoft.com/office/infopath/2007/PartnerControls">
   <documentManagement>
     <ReferenceId xmlns="7ca3564e-55cf-4260-a2fd-908b72351a7a" xsi:nil="true"/>
@@ -15544,7 +15545,20 @@
 </p:properties>
 </file>
 
+<file path=customXml/item2.xml><?xml version="1.0" encoding="utf-8"?>
+<b:Sources xmlns:b="http://schemas.openxmlformats.org/officeDocument/2006/bibliography" xmlns="http://schemas.openxmlformats.org/officeDocument/2006/bibliography" SelectedStyle="\APA.XSL" StyleName="APA"/>
+</file>
+
 <file path=customXml/item3.xml><?xml version="1.0" encoding="utf-8"?>
+<?mso-contentType ?>
+<FormTemplates xmlns="http://schemas.microsoft.com/sharepoint/v3/contenttype/forms">
+  <Display>DocumentLibraryForm</Display>
+  <Edit>DocumentLibraryForm</Edit>
+  <New>DocumentLibraryForm</New>
+</FormTemplates>
+</file>
+
+<file path=customXml/item4.xml><?xml version="1.0" encoding="utf-8"?>
 <ct:contentTypeSchema xmlns:ct="http://schemas.microsoft.com/office/2006/metadata/contentType" xmlns:ma="http://schemas.microsoft.com/office/2006/metadata/properties/metaAttributes" ct:_="" ma:_="" ma:contentTypeName="Documento" ma:contentTypeID="0x010100C7221B99EBF97A46A2AFC5BEC46F1AB2" ma:contentTypeVersion="1" ma:contentTypeDescription="Crie um novo documento." ma:contentTypeScope="" ma:versionID="a897c28d83830f53c97eb7ae2268cf03">
   <xsd:schema xmlns:xsd="http://www.w3.org/2001/XMLSchema" xmlns:xs="http://www.w3.org/2001/XMLSchema" xmlns:p="http://schemas.microsoft.com/office/2006/metadata/properties" xmlns:ns2="7ca3564e-55cf-4260-a2fd-908b72351a7a" targetNamespace="http://schemas.microsoft.com/office/2006/metadata/properties" ma:root="true" ma:fieldsID="a32d8431a9a34de49be3301a0f241237" ns2:_="">
     <xsd:import namespace="7ca3564e-55cf-4260-a2fd-908b72351a7a"/>
@@ -15670,24 +15684,7 @@
 </ct:contentTypeSchema>
 </file>
 
-<file path=customXml/item4.xml><?xml version="1.0" encoding="utf-8"?>
-<?mso-contentType ?>
-<FormTemplates xmlns="http://schemas.microsoft.com/sharepoint/v3/contenttype/forms">
-  <Display>DocumentLibraryForm</Display>
-  <Edit>DocumentLibraryForm</Edit>
-  <New>DocumentLibraryForm</New>
-</FormTemplates>
-</file>
-
 <file path=customXml/itemProps1.xml><?xml version="1.0" encoding="utf-8"?>
-<ds:datastoreItem xmlns:ds="http://schemas.openxmlformats.org/officeDocument/2006/customXml" ds:itemID="{E888FA76-4361-47A3-9E1F-E2C529BBBE0A}">
-  <ds:schemaRefs>
-    <ds:schemaRef ds:uri="http://schemas.openxmlformats.org/officeDocument/2006/bibliography"/>
-  </ds:schemaRefs>
-</ds:datastoreItem>
-</file>
-
-<file path=customXml/itemProps2.xml><?xml version="1.0" encoding="utf-8"?>
 <ds:datastoreItem xmlns:ds="http://schemas.openxmlformats.org/officeDocument/2006/customXml" ds:itemID="{AE279CF7-3081-44CA-80F9-28FC420B591C}">
   <ds:schemaRefs>
     <ds:schemaRef ds:uri="http://schemas.microsoft.com/office/2006/metadata/properties"/>
@@ -15697,7 +15694,23 @@
 </ds:datastoreItem>
 </file>
 
+<file path=customXml/itemProps2.xml><?xml version="1.0" encoding="utf-8"?>
+<ds:datastoreItem xmlns:ds="http://schemas.openxmlformats.org/officeDocument/2006/customXml" ds:itemID="{E888FA76-4361-47A3-9E1F-E2C529BBBE0A}">
+  <ds:schemaRefs>
+    <ds:schemaRef ds:uri="http://schemas.openxmlformats.org/officeDocument/2006/bibliography"/>
+  </ds:schemaRefs>
+</ds:datastoreItem>
+</file>
+
 <file path=customXml/itemProps3.xml><?xml version="1.0" encoding="utf-8"?>
+<ds:datastoreItem xmlns:ds="http://schemas.openxmlformats.org/officeDocument/2006/customXml" ds:itemID="{9AA441D7-D7BD-402D-989C-20CC777126EB}">
+  <ds:schemaRefs>
+    <ds:schemaRef ds:uri="http://schemas.microsoft.com/sharepoint/v3/contenttype/forms"/>
+  </ds:schemaRefs>
+</ds:datastoreItem>
+</file>
+
+<file path=customXml/itemProps4.xml><?xml version="1.0" encoding="utf-8"?>
 <ds:datastoreItem xmlns:ds="http://schemas.openxmlformats.org/officeDocument/2006/customXml" ds:itemID="{79116750-A306-41EC-A70E-C663AC55CE43}">
   <ds:schemaRefs>
     <ds:schemaRef ds:uri="http://schemas.microsoft.com/office/2006/metadata/contentType"/>
@@ -15713,12 +15726,4 @@
     <ds:schemaRef ds:uri="http://schemas.microsoft.com/internal/obd"/>
   </ds:schemaRefs>
 </ds:datastoreItem>
-</file>
-
-<file path=customXml/itemProps4.xml><?xml version="1.0" encoding="utf-8"?>
-<ds:datastoreItem xmlns:ds="http://schemas.openxmlformats.org/officeDocument/2006/customXml" ds:itemID="{9AA441D7-D7BD-402D-989C-20CC777126EB}">
-  <ds:schemaRefs>
-    <ds:schemaRef ds:uri="http://schemas.microsoft.com/sharepoint/v3/contenttype/forms"/>
-  </ds:schemaRefs>
-</ds:datastoreItem>
 </file>
</xml_diff>

<commit_message>
fix: layers with tecnology diagram
</commit_message>
<xml_diff>
--- a/DVP-LES_EJOGOS.docx
+++ b/DVP-LES_EJOGOS.docx
@@ -3160,11 +3160,11 @@
         <w:pStyle w:val="Ttulo1"/>
       </w:pPr>
       <w:bookmarkStart w:id="0" w:name="_Toc261999364"/>
-      <w:bookmarkStart w:id="1" w:name="_Toc482605977"/>
-      <w:bookmarkStart w:id="2" w:name="_Toc19581823"/>
-      <w:bookmarkStart w:id="3" w:name="_Toc19584270"/>
-      <w:bookmarkStart w:id="4" w:name="_Toc177443801"/>
-      <w:bookmarkStart w:id="5" w:name="_Toc119757459"/>
+      <w:bookmarkStart w:id="1" w:name="_Toc119757459"/>
+      <w:bookmarkStart w:id="2" w:name="_Toc482605977"/>
+      <w:bookmarkStart w:id="3" w:name="_Toc19581823"/>
+      <w:bookmarkStart w:id="4" w:name="_Toc19584270"/>
+      <w:bookmarkStart w:id="5" w:name="_Toc177443801"/>
       <w:r>
         <w:lastRenderedPageBreak/>
         <w:t xml:space="preserve">1 </w:t>
@@ -3173,12 +3173,12 @@
         <w:t>Objetivo</w:t>
       </w:r>
       <w:bookmarkEnd w:id="0"/>
-      <w:bookmarkEnd w:id="5"/>
+      <w:bookmarkEnd w:id="1"/>
     </w:p>
-    <w:bookmarkEnd w:id="1"/>
     <w:bookmarkEnd w:id="2"/>
     <w:bookmarkEnd w:id="3"/>
     <w:bookmarkEnd w:id="4"/>
+    <w:bookmarkEnd w:id="5"/>
     <w:p/>
     <w:p>
       <w:pPr>
@@ -16695,15 +16695,12 @@
         <w:jc w:val="center"/>
       </w:pPr>
       <w:r>
-        <w:rPr>
-          <w:noProof/>
-        </w:rPr>
         <w:lastRenderedPageBreak/>
         <w:drawing>
-          <wp:inline distT="0" distB="0" distL="0" distR="0" wp14:anchorId="4C48680D" wp14:editId="122EF386">
-            <wp:extent cx="4324350" cy="4263099"/>
-            <wp:effectExtent l="0" t="0" r="0" b="4445"/>
-            <wp:docPr id="25" name="Imagem 25" descr="Diagrama&#10;&#10;Descrição gerada automaticamente"/>
+          <wp:inline distT="0" distB="0" distL="0" distR="0" wp14:anchorId="57302522" wp14:editId="58EBB981">
+            <wp:extent cx="5925787" cy="5757441"/>
+            <wp:effectExtent l="0" t="0" r="0" b="0"/>
+            <wp:docPr id="2" name="Imagem 2" descr="Diagrama&#10;&#10;Descrição gerada automaticamente"/>
             <wp:cNvGraphicFramePr>
               <a:graphicFrameLocks xmlns:a="http://schemas.openxmlformats.org/drawingml/2006/main" noChangeAspect="1"/>
             </wp:cNvGraphicFramePr>
@@ -16711,7 +16708,7 @@
               <a:graphicData uri="http://schemas.openxmlformats.org/drawingml/2006/picture">
                 <pic:pic xmlns:pic="http://schemas.openxmlformats.org/drawingml/2006/picture">
                   <pic:nvPicPr>
-                    <pic:cNvPr id="25" name="Imagem 25" descr="Diagrama&#10;&#10;Descrição gerada automaticamente"/>
+                    <pic:cNvPr id="2" name="Imagem 2" descr="Diagrama&#10;&#10;Descrição gerada automaticamente"/>
                     <pic:cNvPicPr/>
                   </pic:nvPicPr>
                   <pic:blipFill>
@@ -16723,7 +16720,7 @@
                   <pic:spPr>
                     <a:xfrm>
                       <a:off x="0" y="0"/>
-                      <a:ext cx="4340991" cy="4279504"/>
+                      <a:ext cx="5938650" cy="5769939"/>
                     </a:xfrm>
                     <a:prstGeom prst="rect">
                       <a:avLst/>
@@ -17744,10 +17741,10 @@
         <w:pStyle w:val="Ttulo1"/>
       </w:pPr>
       <w:bookmarkStart w:id="90" w:name="_Toc177443817"/>
-      <w:bookmarkStart w:id="91" w:name="_Toc482605984"/>
-      <w:bookmarkStart w:id="92" w:name="_Toc19581830"/>
-      <w:bookmarkStart w:id="93" w:name="_Toc19584277"/>
-      <w:bookmarkStart w:id="94" w:name="_Toc119757484"/>
+      <w:bookmarkStart w:id="91" w:name="_Toc119757484"/>
+      <w:bookmarkStart w:id="92" w:name="_Toc482605984"/>
+      <w:bookmarkStart w:id="93" w:name="_Toc19581830"/>
+      <w:bookmarkStart w:id="94" w:name="_Toc19584277"/>
       <w:r>
         <w:lastRenderedPageBreak/>
         <w:t>10</w:t>
@@ -17759,7 +17756,7 @@
         <w:t>Visão de Implantação</w:t>
       </w:r>
       <w:bookmarkEnd w:id="90"/>
-      <w:bookmarkEnd w:id="94"/>
+      <w:bookmarkEnd w:id="91"/>
     </w:p>
     <w:p/>
     <w:p>
@@ -20095,9 +20092,9 @@
       <w:bookmarkStart w:id="101" w:name="_Toc482605988"/>
       <w:bookmarkEnd w:id="88"/>
       <w:bookmarkEnd w:id="89"/>
-      <w:bookmarkEnd w:id="91"/>
       <w:bookmarkEnd w:id="92"/>
       <w:bookmarkEnd w:id="93"/>
+      <w:bookmarkEnd w:id="94"/>
     </w:p>
     <w:p>
       <w:pPr>
@@ -26984,14 +26981,6 @@
 </file>
 
 <file path=customXml/item1.xml><?xml version="1.0" encoding="utf-8"?>
-<p:properties xmlns:p="http://schemas.microsoft.com/office/2006/metadata/properties" xmlns:xsi="http://www.w3.org/2001/XMLSchema-instance" xmlns:pc="http://schemas.microsoft.com/office/infopath/2007/PartnerControls">
-  <documentManagement>
-    <ReferenceId xmlns="7ca3564e-55cf-4260-a2fd-908b72351a7a" xsi:nil="true"/>
-  </documentManagement>
-</p:properties>
-</file>
-
-<file path=customXml/item2.xml><?xml version="1.0" encoding="utf-8"?>
 <ct:contentTypeSchema xmlns:ct="http://schemas.microsoft.com/office/2006/metadata/contentType" xmlns:ma="http://schemas.microsoft.com/office/2006/metadata/properties/metaAttributes" ct:_="" ma:_="" ma:contentTypeName="Documento" ma:contentTypeID="0x010100C7221B99EBF97A46A2AFC5BEC46F1AB2" ma:contentTypeVersion="1" ma:contentTypeDescription="Crie um novo documento." ma:contentTypeScope="" ma:versionID="a897c28d83830f53c97eb7ae2268cf03">
   <xsd:schema xmlns:xsd="http://www.w3.org/2001/XMLSchema" xmlns:xs="http://www.w3.org/2001/XMLSchema" xmlns:p="http://schemas.microsoft.com/office/2006/metadata/properties" xmlns:ns2="7ca3564e-55cf-4260-a2fd-908b72351a7a" targetNamespace="http://schemas.microsoft.com/office/2006/metadata/properties" ma:root="true" ma:fieldsID="a32d8431a9a34de49be3301a0f241237" ns2:_="">
     <xsd:import namespace="7ca3564e-55cf-4260-a2fd-908b72351a7a"/>
@@ -27117,8 +27106,16 @@
 </ct:contentTypeSchema>
 </file>
 
+<file path=customXml/item2.xml><?xml version="1.0" encoding="utf-8"?>
+<b:Sources xmlns:b="http://schemas.openxmlformats.org/officeDocument/2006/bibliography" xmlns="http://schemas.openxmlformats.org/officeDocument/2006/bibliography" SelectedStyle="\APA.XSL" StyleName="APA"/>
+</file>
+
 <file path=customXml/item3.xml><?xml version="1.0" encoding="utf-8"?>
-<b:Sources xmlns:b="http://schemas.openxmlformats.org/officeDocument/2006/bibliography" xmlns="http://schemas.openxmlformats.org/officeDocument/2006/bibliography" SelectedStyle="\APA.XSL" StyleName="APA"/>
+<p:properties xmlns:p="http://schemas.microsoft.com/office/2006/metadata/properties" xmlns:xsi="http://www.w3.org/2001/XMLSchema-instance" xmlns:pc="http://schemas.microsoft.com/office/infopath/2007/PartnerControls">
+  <documentManagement>
+    <ReferenceId xmlns="7ca3564e-55cf-4260-a2fd-908b72351a7a" xsi:nil="true"/>
+  </documentManagement>
+</p:properties>
 </file>
 
 <file path=customXml/item4.xml><?xml version="1.0" encoding="utf-8"?>
@@ -27131,16 +27128,6 @@
 </file>
 
 <file path=customXml/itemProps1.xml><?xml version="1.0" encoding="utf-8"?>
-<ds:datastoreItem xmlns:ds="http://schemas.openxmlformats.org/officeDocument/2006/customXml" ds:itemID="{AE279CF7-3081-44CA-80F9-28FC420B591C}">
-  <ds:schemaRefs>
-    <ds:schemaRef ds:uri="http://schemas.microsoft.com/office/2006/metadata/properties"/>
-    <ds:schemaRef ds:uri="http://schemas.microsoft.com/office/infopath/2007/PartnerControls"/>
-    <ds:schemaRef ds:uri="7ca3564e-55cf-4260-a2fd-908b72351a7a"/>
-  </ds:schemaRefs>
-</ds:datastoreItem>
-</file>
-
-<file path=customXml/itemProps2.xml><?xml version="1.0" encoding="utf-8"?>
 <ds:datastoreItem xmlns:ds="http://schemas.openxmlformats.org/officeDocument/2006/customXml" ds:itemID="{79116750-A306-41EC-A70E-C663AC55CE43}">
   <ds:schemaRefs>
     <ds:schemaRef ds:uri="http://schemas.microsoft.com/office/2006/metadata/contentType"/>
@@ -27158,10 +27145,20 @@
 </ds:datastoreItem>
 </file>
 
-<file path=customXml/itemProps3.xml><?xml version="1.0" encoding="utf-8"?>
+<file path=customXml/itemProps2.xml><?xml version="1.0" encoding="utf-8"?>
 <ds:datastoreItem xmlns:ds="http://schemas.openxmlformats.org/officeDocument/2006/customXml" ds:itemID="{E888FA76-4361-47A3-9E1F-E2C529BBBE0A}">
   <ds:schemaRefs>
     <ds:schemaRef ds:uri="http://schemas.openxmlformats.org/officeDocument/2006/bibliography"/>
+  </ds:schemaRefs>
+</ds:datastoreItem>
+</file>
+
+<file path=customXml/itemProps3.xml><?xml version="1.0" encoding="utf-8"?>
+<ds:datastoreItem xmlns:ds="http://schemas.openxmlformats.org/officeDocument/2006/customXml" ds:itemID="{AE279CF7-3081-44CA-80F9-28FC420B591C}">
+  <ds:schemaRefs>
+    <ds:schemaRef ds:uri="http://schemas.microsoft.com/office/2006/metadata/properties"/>
+    <ds:schemaRef ds:uri="http://schemas.microsoft.com/office/infopath/2007/PartnerControls"/>
+    <ds:schemaRef ds:uri="7ca3564e-55cf-4260-a2fd-908b72351a7a"/>
   </ds:schemaRefs>
 </ds:datastoreItem>
 </file>

</xml_diff>

<commit_message>
update: docx and pptx
</commit_message>
<xml_diff>
--- a/DVP-LES_EJOGOS.docx
+++ b/DVP-LES_EJOGOS.docx
@@ -20385,23 +20385,23 @@
       </w:tblGrid>
       <w:tr>
         <w:trPr>
+          <w:trHeight w:val="393"/>
           <w:jc w:val="center"/>
         </w:trPr>
         <w:tc>
           <w:tcPr>
             <w:tcW w:w="5949" w:type="dxa"/>
+            <w:shd w:val="clear" w:color="auto" w:fill="FABF8F" w:themeFill="accent6" w:themeFillTint="99"/>
           </w:tcPr>
           <w:p>
             <w:pPr>
               <w:rPr>
                 <w:b/>
-                <w:highlight w:val="lightGray"/>
               </w:rPr>
             </w:pPr>
             <w:r>
               <w:rPr>
                 <w:b/>
-                <w:highlight w:val="lightGray"/>
               </w:rPr>
               <w:t>Entrega</w:t>
             </w:r>
@@ -20410,18 +20410,17 @@
         <w:tc>
           <w:tcPr>
             <w:tcW w:w="1776" w:type="dxa"/>
+            <w:shd w:val="clear" w:color="auto" w:fill="FABF8F" w:themeFill="accent6" w:themeFillTint="99"/>
           </w:tcPr>
           <w:p>
             <w:pPr>
               <w:rPr>
                 <w:b/>
-                <w:highlight w:val="lightGray"/>
               </w:rPr>
             </w:pPr>
             <w:r>
               <w:rPr>
                 <w:b/>
-                <w:highlight w:val="lightGray"/>
               </w:rPr>
               <w:t>Data</w:t>
             </w:r>
@@ -20440,13 +20439,11 @@
             <w:pPr>
               <w:rPr>
                 <w:b/>
-                <w:highlight w:val="lightGray"/>
               </w:rPr>
             </w:pPr>
             <w:r>
               <w:rPr>
                 <w:b/>
-                <w:highlight w:val="lightGray"/>
               </w:rPr>
               <w:t>Definição do Projeto</w:t>
             </w:r>
@@ -20460,13 +20457,11 @@
             <w:pPr>
               <w:rPr>
                 <w:b/>
-                <w:highlight w:val="lightGray"/>
               </w:rPr>
             </w:pPr>
             <w:r>
               <w:rPr>
                 <w:b/>
-                <w:highlight w:val="lightGray"/>
               </w:rPr>
               <w:t>15/08/2022</w:t>
             </w:r>
@@ -20485,13 +20480,11 @@
             <w:pPr>
               <w:rPr>
                 <w:b/>
-                <w:highlight w:val="lightGray"/>
               </w:rPr>
             </w:pPr>
             <w:r>
               <w:rPr>
                 <w:b/>
-                <w:highlight w:val="lightGray"/>
               </w:rPr>
               <w:t>Apresentação do Protótipo de Interface</w:t>
             </w:r>
@@ -20505,13 +20498,11 @@
             <w:pPr>
               <w:rPr>
                 <w:b/>
-                <w:highlight w:val="lightGray"/>
               </w:rPr>
             </w:pPr>
             <w:r>
               <w:rPr>
                 <w:b/>
-                <w:highlight w:val="lightGray"/>
               </w:rPr>
               <w:t>29/08/2022</w:t>
             </w:r>
@@ -20530,13 +20521,11 @@
             <w:pPr>
               <w:rPr>
                 <w:b/>
-                <w:highlight w:val="lightGray"/>
               </w:rPr>
             </w:pPr>
             <w:r>
               <w:rPr>
                 <w:b/>
-                <w:highlight w:val="lightGray"/>
               </w:rPr>
               <w:t>Gerenciamento da Conta do Cliente</w:t>
             </w:r>
@@ -20550,13 +20539,11 @@
             <w:pPr>
               <w:rPr>
                 <w:b/>
-                <w:highlight w:val="lightGray"/>
               </w:rPr>
             </w:pPr>
             <w:r>
               <w:rPr>
                 <w:b/>
-                <w:highlight w:val="lightGray"/>
               </w:rPr>
               <w:t>05/09/2022</w:t>
             </w:r>
@@ -20575,13 +20562,11 @@
             <w:pPr>
               <w:rPr>
                 <w:b/>
-                <w:highlight w:val="lightGray"/>
               </w:rPr>
             </w:pPr>
             <w:r>
               <w:rPr>
                 <w:b/>
-                <w:highlight w:val="lightGray"/>
               </w:rPr>
               <w:t>Testes De Gerenciamento do Cliente</w:t>
             </w:r>
@@ -20595,13 +20580,11 @@
             <w:pPr>
               <w:rPr>
                 <w:b/>
-                <w:highlight w:val="lightGray"/>
               </w:rPr>
             </w:pPr>
             <w:r>
               <w:rPr>
                 <w:b/>
-                <w:highlight w:val="lightGray"/>
               </w:rPr>
               <w:t>12/09/2022</w:t>
             </w:r>
@@ -20620,13 +20603,11 @@
             <w:pPr>
               <w:rPr>
                 <w:b/>
-                <w:highlight w:val="lightGray"/>
               </w:rPr>
             </w:pPr>
             <w:r>
               <w:rPr>
                 <w:b/>
-                <w:highlight w:val="lightGray"/>
               </w:rPr>
               <w:t>Inserção de Vendas</w:t>
             </w:r>
@@ -20640,13 +20621,11 @@
             <w:pPr>
               <w:rPr>
                 <w:b/>
-                <w:highlight w:val="lightGray"/>
               </w:rPr>
             </w:pPr>
             <w:r>
               <w:rPr>
                 <w:b/>
-                <w:highlight w:val="lightGray"/>
               </w:rPr>
               <w:t>26/09/2022</w:t>
             </w:r>
@@ -20665,13 +20644,11 @@
             <w:pPr>
               <w:rPr>
                 <w:b/>
-                <w:highlight w:val="lightGray"/>
               </w:rPr>
             </w:pPr>
             <w:r>
               <w:rPr>
                 <w:b/>
-                <w:highlight w:val="lightGray"/>
               </w:rPr>
               <w:t>Processamento de Venda</w:t>
             </w:r>
@@ -20685,13 +20662,11 @@
             <w:pPr>
               <w:rPr>
                 <w:b/>
-                <w:highlight w:val="lightGray"/>
               </w:rPr>
             </w:pPr>
             <w:r>
               <w:rPr>
                 <w:b/>
-                <w:highlight w:val="lightGray"/>
               </w:rPr>
               <w:t>18/10/2022</w:t>
             </w:r>
@@ -20710,20 +20685,17 @@
             <w:pPr>
               <w:rPr>
                 <w:b/>
-                <w:highlight w:val="lightGray"/>
               </w:rPr>
             </w:pPr>
             <w:r>
               <w:rPr>
                 <w:b/>
-                <w:highlight w:val="lightGray"/>
               </w:rPr>
               <w:t>Caso de Uso de Condução</w:t>
             </w:r>
             <w:r>
               <w:rPr>
                 <w:b/>
-                <w:highlight w:val="lightGray"/>
               </w:rPr>
               <w:t xml:space="preserve"> (Fluxo Principal)</w:t>
             </w:r>
@@ -20737,13 +20709,11 @@
             <w:pPr>
               <w:rPr>
                 <w:b/>
-                <w:highlight w:val="lightGray"/>
               </w:rPr>
             </w:pPr>
             <w:r>
               <w:rPr>
                 <w:b/>
-                <w:highlight w:val="lightGray"/>
               </w:rPr>
               <w:t>31/10/2022</w:t>
             </w:r>
@@ -20762,13 +20732,11 @@
             <w:pPr>
               <w:rPr>
                 <w:b/>
-                <w:highlight w:val="lightGray"/>
               </w:rPr>
             </w:pPr>
             <w:r>
               <w:rPr>
                 <w:b/>
-                <w:highlight w:val="lightGray"/>
               </w:rPr>
               <w:t>Dashboard do Usuário Administrador</w:t>
             </w:r>
@@ -20782,13 +20750,11 @@
             <w:pPr>
               <w:rPr>
                 <w:b/>
-                <w:highlight w:val="lightGray"/>
               </w:rPr>
             </w:pPr>
             <w:r>
               <w:rPr>
                 <w:b/>
-                <w:highlight w:val="lightGray"/>
               </w:rPr>
               <w:t>21/11/2022</w:t>
             </w:r>
@@ -20807,13 +20773,11 @@
             <w:pPr>
               <w:rPr>
                 <w:b/>
-                <w:highlight w:val="lightGray"/>
               </w:rPr>
             </w:pPr>
             <w:r>
               <w:rPr>
                 <w:b/>
-                <w:highlight w:val="lightGray"/>
               </w:rPr>
               <w:t>Apresentação e Entrega dos Documentos do Projeto</w:t>
             </w:r>
@@ -20827,13 +20791,11 @@
             <w:pPr>
               <w:rPr>
                 <w:b/>
-                <w:highlight w:val="lightGray"/>
               </w:rPr>
             </w:pPr>
             <w:r>
               <w:rPr>
                 <w:b/>
-                <w:highlight w:val="lightGray"/>
               </w:rPr>
               <w:t>28/11/2022</w:t>
             </w:r>

</xml_diff>

<commit_message>
ajuste powerpoint e word
</commit_message>
<xml_diff>
--- a/DVP-LES_EJOGOS.docx
+++ b/DVP-LES_EJOGOS.docx
@@ -144,7 +144,7 @@
           <w:sz w:val="56"/>
           <w:szCs w:val="56"/>
         </w:rPr>
-        <w:t>SHOPB</w:t>
+        <w:t>LGAMES</w:t>
       </w:r>
     </w:p>
     <w:p>
@@ -747,8 +747,6 @@
           <w:p>
             <w:pPr>
               <w:pStyle w:val="Capa4"/>
-              <w:ind w:left="0"/>
-              <w:jc w:val="left"/>
               <w:rPr>
                 <w:rFonts w:cs="Arial"/>
                 <w:sz w:val="22"/>
@@ -782,7 +780,7 @@
                 <w:sz w:val="22"/>
                 <w:szCs w:val="22"/>
               </w:rPr>
-              <w:t>SHOPB</w:t>
+              <w:t>LGAMES</w:t>
             </w:r>
           </w:p>
         </w:tc>
@@ -917,18 +915,8 @@
                 <w:bCs/>
                 <w:lang w:val="en-US"/>
               </w:rPr>
-              <w:t xml:space="preserve">Jefferson Akira </w:t>
-            </w:r>
-            <w:proofErr w:type="spellStart"/>
-            <w:r>
-              <w:rPr>
-                <w:b/>
-                <w:bCs/>
-                <w:lang w:val="en-US"/>
-              </w:rPr>
-              <w:t>Fukamizu</w:t>
-            </w:r>
-            <w:proofErr w:type="spellEnd"/>
+              <w:t>Jefferson Akira Fukamizu</w:t>
+            </w:r>
           </w:p>
           <w:p>
             <w:pPr>
@@ -3195,7 +3183,13 @@
         <w:jc w:val="both"/>
       </w:pPr>
       <w:r>
-        <w:t>Tem o objetivo de alinhar as expectativas dos interessados para formalizar o início do projeto. Apresentar uma visão arquitetural do SHOPB. O intuito é salientar diferentes aspectos deste programa, obtidos a partir de decisões arquiteturais realizadas no âmbito dos sistemas de e-commerce.</w:t>
+        <w:t xml:space="preserve">Tem o objetivo de alinhar as expectativas dos interessados para formalizar o início do projeto. Apresentar uma visão arquitetural do </w:t>
+      </w:r>
+      <w:r>
+        <w:t>LGAMES</w:t>
+      </w:r>
+      <w:r>
+        <w:t>. O intuito é salientar diferentes aspectos deste programa, obtidos a partir de decisões arquiteturais realizadas no âmbito dos sistemas de e-commerce.</w:t>
       </w:r>
     </w:p>
     <w:p>
@@ -3394,7 +3388,13 @@
         <w:jc w:val="both"/>
       </w:pPr>
       <w:r>
-        <w:t xml:space="preserve">Um sistema que permita gerenciar as operações relacionadas a compras e produtos da loja de jogos SHOPB, cujas necessidades </w:t>
+        <w:t xml:space="preserve">Um sistema que permita gerenciar as operações relacionadas a compras e produtos da loja de jogos </w:t>
+      </w:r>
+      <w:r>
+        <w:t>LGAMES</w:t>
+      </w:r>
+      <w:r>
+        <w:t xml:space="preserve">, cujas necessidades </w:t>
       </w:r>
       <w:r>
         <w:t>incluem</w:t>
@@ -3574,15 +3574,7 @@
         <w:jc w:val="both"/>
       </w:pPr>
       <w:r>
-        <w:t xml:space="preserve">Esta seção descreve, em alto nível, o escopo do projeto. Os requisitos serão </w:t>
-      </w:r>
-      <w:proofErr w:type="gramStart"/>
-      <w:r>
-        <w:t>melhor</w:t>
-      </w:r>
-      <w:proofErr w:type="gramEnd"/>
-      <w:r>
-        <w:t xml:space="preserve"> detalhados nos documentos de Requisitos e Dicionário WBS.</w:t>
+        <w:t>Esta seção descreve, em alto nível, o escopo do projeto. Os requisitos serão melhor detalhados nos documentos de Requisitos e Dicionário WBS.</w:t>
       </w:r>
     </w:p>
     <w:p>
@@ -3683,7 +3675,7 @@
       </w:r>
       <w:proofErr w:type="gramStart"/>
       <w:r>
-        <w:t>SHOPB</w:t>
+        <w:t>LGAMES</w:t>
       </w:r>
       <w:r>
         <w:t xml:space="preserve"> ,</w:t>
@@ -5286,25 +5278,7 @@
                 <w:sz w:val="20"/>
                 <w:szCs w:val="20"/>
               </w:rPr>
-              <w:t xml:space="preserve">O sistema deve disponibilizar no cadastro de clientes a consulta de </w:t>
-            </w:r>
-            <w:proofErr w:type="gramStart"/>
-            <w:r>
-              <w:rPr>
-                <w:color w:val="000000"/>
-                <w:sz w:val="20"/>
-                <w:szCs w:val="20"/>
-              </w:rPr>
-              <w:t>todas transações</w:t>
-            </w:r>
-            <w:proofErr w:type="gramEnd"/>
-            <w:r>
-              <w:rPr>
-                <w:color w:val="000000"/>
-                <w:sz w:val="20"/>
-                <w:szCs w:val="20"/>
-              </w:rPr>
-              <w:t xml:space="preserve"> já realizadas por ele. </w:t>
+              <w:t>O sistema deve disponibilizar no cadastro de clientes a consulta de todas transações já realizadas por ele. </w:t>
             </w:r>
           </w:p>
         </w:tc>
@@ -6181,25 +6155,7 @@
                 <w:sz w:val="20"/>
                 <w:szCs w:val="20"/>
               </w:rPr>
-              <w:t xml:space="preserve">O cliente pode selecionar qualquer endereço de entrega previamente cadastrado em seu perfil ou um novo endereço de entrega pode ser cadastrado. Caso um novo endereço de entrega seja inserido, deve-se dar a possibilidade que </w:t>
-            </w:r>
-            <w:proofErr w:type="gramStart"/>
-            <w:r>
-              <w:rPr>
-                <w:color w:val="000000"/>
-                <w:sz w:val="20"/>
-                <w:szCs w:val="20"/>
-              </w:rPr>
-              <w:t>o mesmo</w:t>
-            </w:r>
-            <w:proofErr w:type="gramEnd"/>
-            <w:r>
-              <w:rPr>
-                <w:color w:val="000000"/>
-                <w:sz w:val="20"/>
-                <w:szCs w:val="20"/>
-              </w:rPr>
-              <w:t xml:space="preserve"> seja incorporado ao perfil do cliente. </w:t>
+              <w:t>O cliente pode selecionar qualquer endereço de entrega previamente cadastrado em seu perfil ou um novo endereço de entrega pode ser cadastrado. Caso um novo endereço de entrega seja inserido, deve-se dar a possibilidade que o mesmo seja incorporado ao perfil do cliente. </w:t>
             </w:r>
           </w:p>
         </w:tc>
@@ -6297,25 +6253,7 @@
                 <w:sz w:val="20"/>
                 <w:szCs w:val="20"/>
               </w:rPr>
-              <w:t xml:space="preserve">O cliente pode selecionar qualquer cartão de crédito previamente cadastrado em seu perfil ou um novo cartão de crédito pode ser cadastrado. Caso um novo cartão de crédito seja cadastrado, deve-se dar a possibilidade que </w:t>
-            </w:r>
-            <w:proofErr w:type="gramStart"/>
-            <w:r>
-              <w:rPr>
-                <w:color w:val="000000"/>
-                <w:sz w:val="20"/>
-                <w:szCs w:val="20"/>
-              </w:rPr>
-              <w:t>o mesmo</w:t>
-            </w:r>
-            <w:proofErr w:type="gramEnd"/>
-            <w:r>
-              <w:rPr>
-                <w:color w:val="000000"/>
-                <w:sz w:val="20"/>
-                <w:szCs w:val="20"/>
-              </w:rPr>
-              <w:t xml:space="preserve"> seja incorporado ao perfil do cliente. </w:t>
+              <w:t>O cliente pode selecionar qualquer cartão de crédito previamente cadastrado em seu perfil ou um novo cartão de crédito pode ser cadastrado. Caso um novo cartão de crédito seja cadastrado, deve-se dar a possibilidade que o mesmo seja incorporado ao perfil do cliente. </w:t>
             </w:r>
           </w:p>
           <w:p>
@@ -6803,25 +6741,7 @@
                 <w:sz w:val="20"/>
                 <w:szCs w:val="20"/>
               </w:rPr>
-              <w:t xml:space="preserve">O sistema deve possibilitar que um item de uma compra seja trocado por um cliente através da visualização de pedidos </w:t>
-            </w:r>
-            <w:proofErr w:type="gramStart"/>
-            <w:r>
-              <w:rPr>
-                <w:color w:val="000000"/>
-                <w:sz w:val="20"/>
-                <w:szCs w:val="20"/>
-              </w:rPr>
-              <w:t>do mesmo</w:t>
-            </w:r>
-            <w:proofErr w:type="gramEnd"/>
-            <w:r>
-              <w:rPr>
-                <w:color w:val="000000"/>
-                <w:sz w:val="20"/>
-                <w:szCs w:val="20"/>
-              </w:rPr>
-              <w:t>. </w:t>
+              <w:t>O sistema deve possibilitar que um item de uma compra seja trocado por um cliente através da visualização de pedidos do mesmo. </w:t>
             </w:r>
           </w:p>
         </w:tc>
@@ -8606,25 +8526,7 @@
                 <w:sz w:val="20"/>
                 <w:szCs w:val="20"/>
               </w:rPr>
-              <w:t xml:space="preserve">Deve haver um script de implantação do sistema que insere </w:t>
-            </w:r>
-            <w:proofErr w:type="gramStart"/>
-            <w:r>
-              <w:rPr>
-                <w:color w:val="000000"/>
-                <w:sz w:val="20"/>
-                <w:szCs w:val="20"/>
-              </w:rPr>
-              <w:t>todos registros</w:t>
-            </w:r>
-            <w:proofErr w:type="gramEnd"/>
-            <w:r>
-              <w:rPr>
-                <w:color w:val="000000"/>
-                <w:sz w:val="20"/>
-                <w:szCs w:val="20"/>
-              </w:rPr>
-              <w:t xml:space="preserve"> de tabelas de domínio necessárias por </w:t>
+              <w:t xml:space="preserve">Deve haver um script de implantação do sistema que insere todos registros de tabelas de domínio necessárias por </w:t>
             </w:r>
             <w:proofErr w:type="spellStart"/>
             <w:r>
@@ -8973,25 +8875,7 @@
                 <w:sz w:val="20"/>
                 <w:szCs w:val="20"/>
               </w:rPr>
-              <w:t xml:space="preserve">O usuário obrigatoriamente deve digitar duas vezes a mesma senha no momento do registro </w:t>
-            </w:r>
-            <w:proofErr w:type="gramStart"/>
-            <w:r>
-              <w:rPr>
-                <w:color w:val="000000"/>
-                <w:sz w:val="20"/>
-                <w:szCs w:val="20"/>
-              </w:rPr>
-              <w:t>da mesma</w:t>
-            </w:r>
-            <w:proofErr w:type="gramEnd"/>
-            <w:r>
-              <w:rPr>
-                <w:color w:val="000000"/>
-                <w:sz w:val="20"/>
-                <w:szCs w:val="20"/>
-              </w:rPr>
-              <w:t>. </w:t>
+              <w:t>O usuário obrigatoriamente deve digitar duas vezes a mesma senha no momento do registro da mesma. </w:t>
             </w:r>
           </w:p>
         </w:tc>
@@ -13848,25 +13732,7 @@
                 <w:sz w:val="20"/>
                 <w:szCs w:val="20"/>
               </w:rPr>
-              <w:t xml:space="preserve">Toda vez que um item for desbloqueado </w:t>
-            </w:r>
-            <w:proofErr w:type="gramStart"/>
-            <w:r>
-              <w:rPr>
-                <w:color w:val="000000"/>
-                <w:sz w:val="20"/>
-                <w:szCs w:val="20"/>
-              </w:rPr>
-              <w:t>todos itens</w:t>
-            </w:r>
-            <w:proofErr w:type="gramEnd"/>
-            <w:r>
-              <w:rPr>
-                <w:color w:val="000000"/>
-                <w:sz w:val="20"/>
-                <w:szCs w:val="20"/>
-              </w:rPr>
-              <w:t xml:space="preserve"> do mesmo produto deverão ser retirados do carrinho de compra que gerou o prazo de bloqueio.  </w:t>
+              <w:t>Toda vez que um item for desbloqueado todos itens do mesmo produto deverão ser retirados do carrinho de compra que gerou o prazo de bloqueio.  </w:t>
             </w:r>
           </w:p>
         </w:tc>
@@ -14422,25 +14288,7 @@
                 <w:sz w:val="20"/>
                 <w:szCs w:val="20"/>
               </w:rPr>
-              <w:t xml:space="preserve">Quando itens de um determinado livro forem registrados com valores de custo diferentes deverá ser calculado o valor de venda com base no grupo de precificação, porém o valor de </w:t>
-            </w:r>
-            <w:proofErr w:type="gramStart"/>
-            <w:r>
-              <w:rPr>
-                <w:color w:val="000000"/>
-                <w:sz w:val="20"/>
-                <w:szCs w:val="20"/>
-              </w:rPr>
-              <w:t>todos itens</w:t>
-            </w:r>
-            <w:proofErr w:type="gramEnd"/>
-            <w:r>
-              <w:rPr>
-                <w:color w:val="000000"/>
-                <w:sz w:val="20"/>
-                <w:szCs w:val="20"/>
-              </w:rPr>
-              <w:t xml:space="preserve"> deverão ser iguais, considerando então o maior valor de custo. </w:t>
+              <w:t>Quando itens de um determinado livro forem registrados com valores de custo diferentes deverá ser calculado o valor de venda com base no grupo de precificação, porém o valor de todos itens deverão ser iguais, considerando então o maior valor de custo. </w:t>
             </w:r>
           </w:p>
         </w:tc>
@@ -15075,25 +14923,7 @@
           <w:sz w:val="22"/>
           <w:szCs w:val="22"/>
         </w:rPr>
-        <w:t xml:space="preserve"> </w:t>
-      </w:r>
-      <w:proofErr w:type="gramStart"/>
-      <w:r>
-        <w:rPr>
-          <w:rFonts w:cs="Arial"/>
-          <w:sz w:val="22"/>
-          <w:szCs w:val="22"/>
-        </w:rPr>
-        <w:t>e também</w:t>
-      </w:r>
-      <w:proofErr w:type="gramEnd"/>
-      <w:r>
-        <w:rPr>
-          <w:rFonts w:cs="Arial"/>
-          <w:sz w:val="22"/>
-          <w:szCs w:val="22"/>
-        </w:rPr>
-        <w:t xml:space="preserve"> nos padrões J2EE sendo executados dentro de um Servidor de Aplicações.</w:t>
+        <w:t xml:space="preserve"> e também nos padrões J2EE sendo executados dentro de um Servidor de Aplicações.</w:t>
       </w:r>
     </w:p>
     <w:p>
@@ -15422,7 +15252,7 @@
         <w:t xml:space="preserve"> significativos, que foram selecionados considerando-se o pacote do Modelo de Casos de Uso que representa o sistema </w:t>
       </w:r>
       <w:r>
-        <w:t>SHOPB</w:t>
+        <w:t>LGAMES</w:t>
       </w:r>
       <w:r>
         <w:t>.</w:t>
@@ -15813,21 +15643,7 @@
         <w:rPr>
           <w:color w:val="000000"/>
         </w:rPr>
-        <w:t xml:space="preserve">Este caso de uso se inicia após a finalização do cadastro, ou posteriores acessos </w:t>
-      </w:r>
-      <w:proofErr w:type="gramStart"/>
-      <w:r>
-        <w:rPr>
-          <w:color w:val="000000"/>
-        </w:rPr>
-        <w:t>do mesmo</w:t>
-      </w:r>
-      <w:proofErr w:type="gramEnd"/>
-      <w:r>
-        <w:rPr>
-          <w:color w:val="000000"/>
-        </w:rPr>
-        <w:t xml:space="preserve"> ao sistema.</w:t>
+        <w:t>Este caso de uso se inicia após a finalização do cadastro, ou posteriores acessos do mesmo ao sistema.</w:t>
       </w:r>
     </w:p>
     <w:p>
@@ -16031,21 +15847,7 @@
         <w:rPr>
           <w:color w:val="000000"/>
         </w:rPr>
-        <w:t xml:space="preserve">Após o cliente adicionar itens ao seu carrinho de compra, ele pode incluir ou excluir itens </w:t>
-      </w:r>
-      <w:proofErr w:type="gramStart"/>
-      <w:r>
-        <w:rPr>
-          <w:color w:val="000000"/>
-        </w:rPr>
-        <w:t>do mesmo</w:t>
-      </w:r>
-      <w:proofErr w:type="gramEnd"/>
-      <w:r>
-        <w:rPr>
-          <w:color w:val="000000"/>
-        </w:rPr>
-        <w:t>.</w:t>
+        <w:t>Após o cliente adicionar itens ao seu carrinho de compra, ele pode incluir ou excluir itens do mesmo.</w:t>
       </w:r>
     </w:p>
     <w:p>
@@ -16489,7 +16291,7 @@
         <w:t xml:space="preserve">Esta visão apresenta elementos de design significativos do ponto de vista da arquitetura, descrevendo a organização do Sistema </w:t>
       </w:r>
       <w:r>
-        <w:t>SHOPB</w:t>
+        <w:t>LGAMES</w:t>
       </w:r>
       <w:r>
         <w:t xml:space="preserve"> em pacotes, bem como a organização desses pacotes em camadas.</w:t>
@@ -16509,7 +16311,7 @@
         <w:t xml:space="preserve">O Diagrama com as camadas do sistema </w:t>
       </w:r>
       <w:r>
-        <w:t>SHOPB</w:t>
+        <w:t>LGAMES</w:t>
       </w:r>
       <w:r>
         <w:t xml:space="preserve"> é ilustrado na figura 5.1. </w:t>
@@ -16605,7 +16407,10 @@
         <w:t xml:space="preserve">: Contém classes para as interfaces gráficas com os usuários (GUI). Através destas interfaces os usuários conseguem interagir com </w:t>
       </w:r>
       <w:r>
-        <w:t>a SHOPB</w:t>
+        <w:t xml:space="preserve">a </w:t>
+      </w:r>
+      <w:r>
+        <w:t>LGAMES</w:t>
       </w:r>
       <w:r>
         <w:t>, com o intuito de incluir, alterar e excluir produtos.</w:t>
@@ -16631,7 +16436,10 @@
         <w:t>: Contém classes que controlam a execução das funcionalidades d</w:t>
       </w:r>
       <w:r>
-        <w:t>a SHOB</w:t>
+        <w:t xml:space="preserve">a </w:t>
+      </w:r>
+      <w:r>
+        <w:t>LGAMES</w:t>
       </w:r>
       <w:r>
         <w:t>.</w:t>
@@ -16760,15 +16568,13 @@
         </w:rPr>
         <w:t xml:space="preserve">5.2: Camadas do </w:t>
       </w:r>
-      <w:proofErr w:type="spellStart"/>
       <w:r>
         <w:rPr>
           <w:sz w:val="16"/>
           <w:szCs w:val="16"/>
         </w:rPr>
-        <w:t>shopb</w:t>
-      </w:r>
-      <w:proofErr w:type="spellEnd"/>
+        <w:t>LGAMES</w:t>
+      </w:r>
       <w:r>
         <w:rPr>
           <w:sz w:val="16"/>
@@ -16940,7 +16746,7 @@
         <w:t xml:space="preserve">Nesta camada, temos o pacote controle que contém as classes responsáveis por controlar as regras de negócio da aplicação. O pacote model, contém as classes que representam o modelo, ou seja, aquelas que contém as informações sobre o Sistema </w:t>
       </w:r>
       <w:r>
-        <w:t>SHOPB</w:t>
+        <w:t>LGAMES</w:t>
       </w:r>
       <w:r>
         <w:t xml:space="preserve">. O pacote </w:t>
@@ -17328,7 +17134,13 @@
         <w:t xml:space="preserve"> que contém as classes e interfaces responsáveis por persistir as informações d</w:t>
       </w:r>
       <w:r>
-        <w:t xml:space="preserve">a SHOPB </w:t>
+        <w:t xml:space="preserve">a </w:t>
+      </w:r>
+      <w:r>
+        <w:t>LGAMES</w:t>
+      </w:r>
+      <w:r>
+        <w:t xml:space="preserve"> </w:t>
       </w:r>
       <w:r>
         <w:t xml:space="preserve">no BD relacional. </w:t>
@@ -17771,7 +17583,7 @@
         <w:t xml:space="preserve">Esta seção descreve as configurações da rede física (hardware) na qual o </w:t>
       </w:r>
       <w:r>
-        <w:t>SHOPB</w:t>
+        <w:t>LGAMES</w:t>
       </w:r>
       <w:r>
         <w:t xml:space="preserve"> será implantado e executado. </w:t>
@@ -17786,26 +17598,21 @@
         <w:t xml:space="preserve">Trata-se de uma visão do Modelo de Implantação que, para a configuração em questão, indica os nós físicos (computadores, CPUs), que executarão o subsistema </w:t>
       </w:r>
       <w:r>
-        <w:t>SHOPB</w:t>
-      </w:r>
-      <w:r>
-        <w:t xml:space="preserve">, e as respectivas interconexões (barramento, </w:t>
-      </w:r>
-      <w:proofErr w:type="gramStart"/>
-      <w:r>
-        <w:t xml:space="preserve">LAN, </w:t>
+        <w:t>LGAMES</w:t>
+      </w:r>
+      <w:r>
+        <w:t xml:space="preserve">, e as respectivas interconexões (barramento, LAN, </w:t>
       </w:r>
       <w:proofErr w:type="spellStart"/>
       <w:r>
         <w:t>etc</w:t>
       </w:r>
       <w:proofErr w:type="spellEnd"/>
-      <w:proofErr w:type="gramEnd"/>
       <w:r>
         <w:t xml:space="preserve">).  A figura 6 ilustra o modelo de implantação para o </w:t>
       </w:r>
       <w:r>
-        <w:t>SHOPB</w:t>
+        <w:t>LGAMES</w:t>
       </w:r>
       <w:r>
         <w:t>.</w:t>
@@ -17877,7 +17684,7 @@
           <w:sz w:val="16"/>
           <w:szCs w:val="16"/>
         </w:rPr>
-        <w:t>SHOPB</w:t>
+        <w:t>LGAMES</w:t>
       </w:r>
     </w:p>
     <w:p/>
@@ -17913,7 +17720,13 @@
       </w:pPr>
       <w:r>
         <w:lastRenderedPageBreak/>
-        <w:t xml:space="preserve">O mecanismo de persistência utilizado no sistema SHOPB utiliza-se o banco de dados Relacional </w:t>
+        <w:t xml:space="preserve">O mecanismo de persistência utilizado no sistema </w:t>
+      </w:r>
+      <w:r>
+        <w:t>LGAMES</w:t>
+      </w:r>
+      <w:r>
+        <w:t xml:space="preserve"> utiliza-se o banco de dados Relacional </w:t>
       </w:r>
       <w:proofErr w:type="spellStart"/>
       <w:r>
@@ -17959,7 +17772,7 @@
         <w:t xml:space="preserve">, apresentam a visão lógica e física da base de dados do </w:t>
       </w:r>
       <w:r>
-        <w:t>SHOPB</w:t>
+        <w:t>LGAMES</w:t>
       </w:r>
       <w:r>
         <w:t>.</w:t>
@@ -20135,7 +19948,7 @@
         <w:t xml:space="preserve">O sistema </w:t>
       </w:r>
       <w:r>
-        <w:t>SHOPB</w:t>
+        <w:t>LGAMES</w:t>
       </w:r>
       <w:r>
         <w:t xml:space="preserve"> será usado para o controle do comércio exterior e </w:t>
@@ -20168,7 +19981,7 @@
         <w:t xml:space="preserve">As estimativas do número de usuários e de carga de utilização em períodos de pico de utilização, bem como maiores informações sobre questões relacionadas ao tamanho e desempenho do sistema </w:t>
       </w:r>
       <w:r>
-        <w:t>SHOPB</w:t>
+        <w:t>LGAMES</w:t>
       </w:r>
       <w:r>
         <w:t xml:space="preserve"> podem ser obtidas no documento de requisitos não funcionais.</w:t>
@@ -20212,7 +20025,7 @@
         <w:t xml:space="preserve">O sistema </w:t>
       </w:r>
       <w:r>
-        <w:t>SHOPB</w:t>
+        <w:t>LGAMES</w:t>
       </w:r>
       <w:r>
         <w:t xml:space="preserve"> será usado para o controle do comércio exterior brasileiro, </w:t>
@@ -20223,15 +20036,7 @@
       </w:r>
       <w:proofErr w:type="spellEnd"/>
       <w:r>
-        <w:t xml:space="preserve"> tratando de altos volumes financeiros e </w:t>
-      </w:r>
-      <w:proofErr w:type="gramStart"/>
-      <w:r>
-        <w:t>um grande número de operações</w:t>
-      </w:r>
-      <w:proofErr w:type="gramEnd"/>
-      <w:r>
-        <w:t xml:space="preserve"> de importação/ exportação diariamente. </w:t>
+        <w:t xml:space="preserve"> tratando de altos volumes financeiros e um grande número de operações de importação/ exportação diariamente. </w:t>
       </w:r>
     </w:p>
     <w:p>
@@ -20260,18 +20065,10 @@
         <w:t xml:space="preserve">Adicionalmente, o sistema </w:t>
       </w:r>
       <w:r>
-        <w:t>SHOPB</w:t>
-      </w:r>
-      <w:r>
-        <w:t xml:space="preserve"> pode ser alvo de ataques de “hackers” para roubar ou simplesmente corromper informações, possibilidade aumentada pela interface do sistema disponível na Internet, para evitar que tais ataques sejam </w:t>
-      </w:r>
-      <w:proofErr w:type="gramStart"/>
-      <w:r>
-        <w:t>bem sucedidos</w:t>
-      </w:r>
-      <w:proofErr w:type="gramEnd"/>
-      <w:r>
-        <w:t xml:space="preserve"> uma </w:t>
+        <w:t>LGAMES</w:t>
+      </w:r>
+      <w:r>
+        <w:t xml:space="preserve"> pode ser alvo de ataques de “hackers” para roubar ou simplesmente corromper informações, possibilidade aumentada pela interface do sistema disponível na Internet, para evitar que tais ataques sejam bem sucedidos uma </w:t>
       </w:r>
       <w:proofErr w:type="spellStart"/>
       <w:r>
@@ -20291,7 +20088,7 @@
         <w:t xml:space="preserve">Maiores informações sobre questões relacionadas aos requisitos de qualidade do sistema </w:t>
       </w:r>
       <w:r>
-        <w:t>SHOPB</w:t>
+        <w:t>LGAMES</w:t>
       </w:r>
       <w:r>
         <w:t xml:space="preserve"> podem ser obtidas no documento de requisitos não funcionais.</w:t>
@@ -20344,12 +20141,10 @@
         <w:t xml:space="preserve">Os prazos podem ser dados em semanas ou meses dentro do projeto ou </w:t>
       </w:r>
       <w:proofErr w:type="spellStart"/>
-      <w:proofErr w:type="gramStart"/>
       <w:r>
         <w:t>ate</w:t>
       </w:r>
       <w:proofErr w:type="spellEnd"/>
-      <w:proofErr w:type="gramEnd"/>
       <w:r>
         <w:t xml:space="preserve"> mesmo data.</w:t>
       </w:r>
@@ -21644,7 +21439,7 @@
               <w:sz w:val="20"/>
               <w:szCs w:val="20"/>
             </w:rPr>
-            <w:t>SHOPB</w:t>
+            <w:t>LGAMES</w:t>
           </w:r>
         </w:p>
       </w:tc>
@@ -21987,7 +21782,7 @@
               <w:sz w:val="20"/>
               <w:szCs w:val="20"/>
             </w:rPr>
-            <w:t>SHOPB</w:t>
+            <w:t>LGAMES</w:t>
           </w:r>
         </w:p>
       </w:tc>
@@ -27385,10 +27180,6 @@
 </file>
 
 <file path=customXml/item1.xml><?xml version="1.0" encoding="utf-8"?>
-<b:Sources xmlns:b="http://schemas.openxmlformats.org/officeDocument/2006/bibliography" xmlns="http://schemas.openxmlformats.org/officeDocument/2006/bibliography" SelectedStyle="\APA.XSL" StyleName="APA"/>
-</file>
-
-<file path=customXml/item2.xml><?xml version="1.0" encoding="utf-8"?>
 <p:properties xmlns:p="http://schemas.microsoft.com/office/2006/metadata/properties" xmlns:xsi="http://www.w3.org/2001/XMLSchema-instance" xmlns:pc="http://schemas.microsoft.com/office/infopath/2007/PartnerControls">
   <documentManagement>
     <ReferenceId xmlns="7ca3564e-55cf-4260-a2fd-908b72351a7a" xsi:nil="true"/>
@@ -27396,7 +27187,7 @@
 </p:properties>
 </file>
 
-<file path=customXml/item3.xml><?xml version="1.0" encoding="utf-8"?>
+<file path=customXml/item2.xml><?xml version="1.0" encoding="utf-8"?>
 <ct:contentTypeSchema xmlns:ct="http://schemas.microsoft.com/office/2006/metadata/contentType" xmlns:ma="http://schemas.microsoft.com/office/2006/metadata/properties/metaAttributes" ct:_="" ma:_="" ma:contentTypeName="Documento" ma:contentTypeID="0x010100C7221B99EBF97A46A2AFC5BEC46F1AB2" ma:contentTypeVersion="1" ma:contentTypeDescription="Crie um novo documento." ma:contentTypeScope="" ma:versionID="a897c28d83830f53c97eb7ae2268cf03">
   <xsd:schema xmlns:xsd="http://www.w3.org/2001/XMLSchema" xmlns:xs="http://www.w3.org/2001/XMLSchema" xmlns:p="http://schemas.microsoft.com/office/2006/metadata/properties" xmlns:ns2="7ca3564e-55cf-4260-a2fd-908b72351a7a" targetNamespace="http://schemas.microsoft.com/office/2006/metadata/properties" ma:root="true" ma:fieldsID="a32d8431a9a34de49be3301a0f241237" ns2:_="">
     <xsd:import namespace="7ca3564e-55cf-4260-a2fd-908b72351a7a"/>
@@ -27522,6 +27313,10 @@
 </ct:contentTypeSchema>
 </file>
 
+<file path=customXml/item3.xml><?xml version="1.0" encoding="utf-8"?>
+<b:Sources xmlns:b="http://schemas.openxmlformats.org/officeDocument/2006/bibliography" xmlns="http://schemas.openxmlformats.org/officeDocument/2006/bibliography" SelectedStyle="\APA.XSL" StyleName="APA"/>
+</file>
+
 <file path=customXml/item4.xml><?xml version="1.0" encoding="utf-8"?>
 <?mso-contentType ?>
 <FormTemplates xmlns="http://schemas.microsoft.com/sharepoint/v3/contenttype/forms">
@@ -27532,14 +27327,6 @@
 </file>
 
 <file path=customXml/itemProps1.xml><?xml version="1.0" encoding="utf-8"?>
-<ds:datastoreItem xmlns:ds="http://schemas.openxmlformats.org/officeDocument/2006/customXml" ds:itemID="{E888FA76-4361-47A3-9E1F-E2C529BBBE0A}">
-  <ds:schemaRefs>
-    <ds:schemaRef ds:uri="http://schemas.openxmlformats.org/officeDocument/2006/bibliography"/>
-  </ds:schemaRefs>
-</ds:datastoreItem>
-</file>
-
-<file path=customXml/itemProps2.xml><?xml version="1.0" encoding="utf-8"?>
 <ds:datastoreItem xmlns:ds="http://schemas.openxmlformats.org/officeDocument/2006/customXml" ds:itemID="{AE279CF7-3081-44CA-80F9-28FC420B591C}">
   <ds:schemaRefs>
     <ds:schemaRef ds:uri="http://schemas.microsoft.com/office/2006/metadata/properties"/>
@@ -27549,7 +27336,7 @@
 </ds:datastoreItem>
 </file>
 
-<file path=customXml/itemProps3.xml><?xml version="1.0" encoding="utf-8"?>
+<file path=customXml/itemProps2.xml><?xml version="1.0" encoding="utf-8"?>
 <ds:datastoreItem xmlns:ds="http://schemas.openxmlformats.org/officeDocument/2006/customXml" ds:itemID="{79116750-A306-41EC-A70E-C663AC55CE43}">
   <ds:schemaRefs>
     <ds:schemaRef ds:uri="http://schemas.microsoft.com/office/2006/metadata/contentType"/>
@@ -27567,6 +27354,14 @@
 </ds:datastoreItem>
 </file>
 
+<file path=customXml/itemProps3.xml><?xml version="1.0" encoding="utf-8"?>
+<ds:datastoreItem xmlns:ds="http://schemas.openxmlformats.org/officeDocument/2006/customXml" ds:itemID="{E888FA76-4361-47A3-9E1F-E2C529BBBE0A}">
+  <ds:schemaRefs>
+    <ds:schemaRef ds:uri="http://schemas.openxmlformats.org/officeDocument/2006/bibliography"/>
+  </ds:schemaRefs>
+</ds:datastoreItem>
+</file>
+
 <file path=customXml/itemProps4.xml><?xml version="1.0" encoding="utf-8"?>
 <ds:datastoreItem xmlns:ds="http://schemas.openxmlformats.org/officeDocument/2006/customXml" ds:itemID="{9AA441D7-D7BD-402D-989C-20CC777126EB}">
   <ds:schemaRefs>

</xml_diff>

<commit_message>
fix: domain class diagram
</commit_message>
<xml_diff>
--- a/DVP-LES_EJOGOS.docx
+++ b/DVP-LES_EJOGOS.docx
@@ -589,6 +589,117 @@
           </w:p>
         </w:tc>
       </w:tr>
+      <w:tr>
+        <w:trPr>
+          <w:jc w:val="center"/>
+        </w:trPr>
+        <w:tc>
+          <w:tcPr>
+            <w:tcW w:w="1223" w:type="dxa"/>
+            <w:vAlign w:val="center"/>
+          </w:tcPr>
+          <w:p>
+            <w:pPr>
+              <w:spacing w:before="120"/>
+              <w:ind w:left="-108"/>
+              <w:jc w:val="center"/>
+            </w:pPr>
+            <w:r>
+              <w:t>1/12/2022</w:t>
+            </w:r>
+          </w:p>
+        </w:tc>
+        <w:tc>
+          <w:tcPr>
+            <w:tcW w:w="992" w:type="dxa"/>
+            <w:vAlign w:val="center"/>
+          </w:tcPr>
+          <w:p>
+            <w:pPr>
+              <w:pStyle w:val="PSDS-CorpodeTexto"/>
+              <w:jc w:val="center"/>
+              <w:rPr>
+                <w:rFonts w:cs="Arial"/>
+              </w:rPr>
+            </w:pPr>
+            <w:r>
+              <w:rPr>
+                <w:rFonts w:cs="Arial"/>
+              </w:rPr>
+              <w:t>1.0</w:t>
+            </w:r>
+          </w:p>
+        </w:tc>
+        <w:tc>
+          <w:tcPr>
+            <w:tcW w:w="3686" w:type="dxa"/>
+            <w:vAlign w:val="center"/>
+          </w:tcPr>
+          <w:p>
+            <w:pPr>
+              <w:pStyle w:val="PSDS-CorpodeTexto"/>
+              <w:jc w:val="center"/>
+              <w:rPr>
+                <w:rFonts w:cs="Arial"/>
+              </w:rPr>
+            </w:pPr>
+            <w:r>
+              <w:rPr>
+                <w:rFonts w:cs="Arial"/>
+              </w:rPr>
+              <w:t>Correção no Diagrama de Classes</w:t>
+            </w:r>
+            <w:r>
+              <w:rPr>
+                <w:rFonts w:cs="Arial"/>
+              </w:rPr>
+              <w:t xml:space="preserve"> de Domínio e Cronograma</w:t>
+            </w:r>
+          </w:p>
+        </w:tc>
+        <w:tc>
+          <w:tcPr>
+            <w:tcW w:w="2174" w:type="dxa"/>
+            <w:vAlign w:val="center"/>
+          </w:tcPr>
+          <w:p>
+            <w:pPr>
+              <w:pStyle w:val="PSDS-CorpodeTexto"/>
+              <w:jc w:val="center"/>
+              <w:rPr>
+                <w:rFonts w:cs="Arial"/>
+              </w:rPr>
+            </w:pPr>
+            <w:r>
+              <w:rPr>
+                <w:rFonts w:cs="Arial"/>
+              </w:rPr>
+              <w:t>Leonardo</w:t>
+            </w:r>
+          </w:p>
+        </w:tc>
+        <w:tc>
+          <w:tcPr>
+            <w:tcW w:w="2626" w:type="dxa"/>
+            <w:vAlign w:val="center"/>
+          </w:tcPr>
+          <w:p>
+            <w:pPr>
+              <w:pStyle w:val="PSDS-CorpodeTexto"/>
+              <w:jc w:val="center"/>
+              <w:rPr>
+                <w:rFonts w:cs="Arial"/>
+              </w:rPr>
+            </w:pPr>
+            <w:r>
+              <w:rPr>
+                <w:rFonts w:cs="Arial"/>
+              </w:rPr>
+              <w:t>-</w:t>
+            </w:r>
+          </w:p>
+        </w:tc>
+      </w:tr>
     </w:tbl>
     <w:p>
       <w:pPr>
@@ -682,7 +793,6 @@
                 <w:sz w:val="24"/>
               </w:rPr>
             </w:pPr>
-            <w:proofErr w:type="gramStart"/>
             <w:r>
               <w:rPr>
                 <w:rFonts w:cs="Arial"/>
@@ -695,15 +805,7 @@
                 <w:rFonts w:cs="Arial"/>
                 <w:sz w:val="24"/>
               </w:rPr>
-              <w:t xml:space="preserve">  -</w:t>
-            </w:r>
-            <w:proofErr w:type="gramEnd"/>
-            <w:r>
-              <w:rPr>
-                <w:rFonts w:cs="Arial"/>
-                <w:sz w:val="24"/>
-              </w:rPr>
-              <w:t xml:space="preserve"> Interno</w:t>
+              <w:t xml:space="preserve">  - Interno</w:t>
             </w:r>
           </w:p>
         </w:tc>
@@ -836,23 +938,7 @@
                 <w:rFonts w:cs="Arial"/>
                 <w:sz w:val="24"/>
               </w:rPr>
-              <w:t xml:space="preserve">13 de </w:t>
-            </w:r>
-            <w:proofErr w:type="gramStart"/>
-            <w:r>
-              <w:rPr>
-                <w:rFonts w:cs="Arial"/>
-                <w:sz w:val="24"/>
-              </w:rPr>
-              <w:t>Novembro</w:t>
-            </w:r>
-            <w:proofErr w:type="gramEnd"/>
-            <w:r>
-              <w:rPr>
-                <w:rFonts w:cs="Arial"/>
-                <w:sz w:val="24"/>
-              </w:rPr>
-              <w:t xml:space="preserve"> de 2022</w:t>
+              <w:t>13 de Novembro de 2022</w:t>
             </w:r>
           </w:p>
         </w:tc>
@@ -3673,16 +3759,11 @@
       <w:r>
         <w:t xml:space="preserve">Sistema do módulo da </w:t>
       </w:r>
-      <w:proofErr w:type="gramStart"/>
       <w:r>
         <w:t>LGAMES</w:t>
       </w:r>
       <w:r>
-        <w:t xml:space="preserve"> ,</w:t>
-      </w:r>
-      <w:proofErr w:type="gramEnd"/>
-      <w:r>
-        <w:t xml:space="preserve"> etapa 1, implementado de acordo com a especificação feita na fase de análise. (código objeto e código fonte).</w:t>
+        <w:t xml:space="preserve"> , etapa 1, implementado de acordo com a especificação feita na fase de análise. (código objeto e código fonte).</w:t>
       </w:r>
     </w:p>
     <w:p>
@@ -8526,25 +8607,7 @@
                 <w:sz w:val="20"/>
                 <w:szCs w:val="20"/>
               </w:rPr>
-              <w:t xml:space="preserve">Deve haver um script de implantação do sistema que insere todos registros de tabelas de domínio necessárias por </w:t>
-            </w:r>
-            <w:proofErr w:type="spellStart"/>
-            <w:r>
-              <w:rPr>
-                <w:color w:val="000000"/>
-                <w:sz w:val="20"/>
-                <w:szCs w:val="20"/>
-              </w:rPr>
-              <w:t>ex</w:t>
-            </w:r>
-            <w:proofErr w:type="spellEnd"/>
-            <w:r>
-              <w:rPr>
-                <w:color w:val="000000"/>
-                <w:sz w:val="20"/>
-                <w:szCs w:val="20"/>
-              </w:rPr>
-              <w:t xml:space="preserve">: </w:t>
+              <w:t xml:space="preserve">Deve haver um script de implantação do sistema que insere todos registros de tabelas de domínio necessárias por ex: </w:t>
             </w:r>
             <w:r>
               <w:rPr>
@@ -8569,25 +8632,7 @@
                 <w:sz w:val="20"/>
                 <w:szCs w:val="20"/>
               </w:rPr>
-              <w:t xml:space="preserve">tipos de endereço, tipos de </w:t>
-            </w:r>
-            <w:proofErr w:type="spellStart"/>
-            <w:r>
-              <w:rPr>
-                <w:color w:val="000000"/>
-                <w:sz w:val="20"/>
-                <w:szCs w:val="20"/>
-              </w:rPr>
-              <w:t>lougradouro</w:t>
-            </w:r>
-            <w:proofErr w:type="spellEnd"/>
-            <w:r>
-              <w:rPr>
-                <w:color w:val="000000"/>
-                <w:sz w:val="20"/>
-                <w:szCs w:val="20"/>
-              </w:rPr>
-              <w:t>, bandeiras</w:t>
+              <w:t>tipos de endereço, tipos de lougradouro, bandeiras</w:t>
             </w:r>
             <w:r>
               <w:rPr>
@@ -12472,43 +12517,7 @@
                 <w:sz w:val="20"/>
                 <w:szCs w:val="20"/>
               </w:rPr>
-              <w:t xml:space="preserve">Um cupom de troca deve ser gerado quando uma compra for paga com outros cupons em que o valor supere o valor da compra. </w:t>
-            </w:r>
-            <w:proofErr w:type="spellStart"/>
-            <w:r>
-              <w:rPr>
-                <w:color w:val="000000"/>
-                <w:sz w:val="20"/>
-                <w:szCs w:val="20"/>
-              </w:rPr>
-              <w:t>Obs</w:t>
-            </w:r>
-            <w:proofErr w:type="spellEnd"/>
-            <w:r>
-              <w:rPr>
-                <w:color w:val="000000"/>
-                <w:sz w:val="20"/>
-                <w:szCs w:val="20"/>
-              </w:rPr>
-              <w:t xml:space="preserve">: O sistema não deve possibilitar o uso de cupons que supere a compra desnecessariamente, </w:t>
-            </w:r>
-            <w:proofErr w:type="spellStart"/>
-            <w:r>
-              <w:rPr>
-                <w:color w:val="000000"/>
-                <w:sz w:val="20"/>
-                <w:szCs w:val="20"/>
-              </w:rPr>
-              <w:t>ex</w:t>
-            </w:r>
-            <w:proofErr w:type="spellEnd"/>
-            <w:r>
-              <w:rPr>
-                <w:color w:val="000000"/>
-                <w:sz w:val="20"/>
-                <w:szCs w:val="20"/>
-              </w:rPr>
-              <w:t>: a venda tem valor total de R$ 50,00 e o cliente possui três cupons, um com valor de R$ 20,00, outro com valor de R$ 40,00 e um terceiro com valor de R$ 35,00 o sistema não deve possibilitar o uso dos três cupons nesta compra, deve ser aceito apenas dois cupons e consequentemente gerar um cupom com a diferença de R$ 5,00, ou R$ 10,00 ou R$ 25,00. </w:t>
+              <w:t>Um cupom de troca deve ser gerado quando uma compra for paga com outros cupons em que o valor supere o valor da compra. Obs: O sistema não deve possibilitar o uso de cupons que supere a compra desnecessariamente, ex: a venda tem valor total de R$ 50,00 e o cliente possui três cupons, um com valor de R$ 20,00, outro com valor de R$ 40,00 e um terceiro com valor de R$ 35,00 o sistema não deve possibilitar o uso dos três cupons nesta compra, deve ser aceito apenas dois cupons e consequentemente gerar um cupom com a diferença de R$ 5,00, ou R$ 10,00 ou R$ 25,00. </w:t>
             </w:r>
           </w:p>
         </w:tc>
@@ -14905,25 +14914,7 @@
           <w:sz w:val="22"/>
           <w:szCs w:val="22"/>
         </w:rPr>
-        <w:t xml:space="preserve">Os sistemas serão desenvolvidos tendo como base a arquitetura ilustrada na Figura 1. Toda a arquitetura será baseada nos padrões de projetos tradicionais do </w:t>
-      </w:r>
-      <w:proofErr w:type="spellStart"/>
-      <w:r>
-        <w:rPr>
-          <w:rFonts w:cs="Arial"/>
-          <w:sz w:val="22"/>
-          <w:szCs w:val="22"/>
-        </w:rPr>
-        <w:t>GoF</w:t>
-      </w:r>
-      <w:proofErr w:type="spellEnd"/>
-      <w:r>
-        <w:rPr>
-          <w:rFonts w:cs="Arial"/>
-          <w:sz w:val="22"/>
-          <w:szCs w:val="22"/>
-        </w:rPr>
-        <w:t xml:space="preserve"> e também nos padrões J2EE sendo executados dentro de um Servidor de Aplicações.</w:t>
+        <w:t>Os sistemas serão desenvolvidos tendo como base a arquitetura ilustrada na Figura 1. Toda a arquitetura será baseada nos padrões de projetos tradicionais do GoF e também nos padrões J2EE sendo executados dentro de um Servidor de Aplicações.</w:t>
       </w:r>
     </w:p>
     <w:p>
@@ -15005,21 +14996,7 @@
           <w:color w:val="000000"/>
         </w:rPr>
         <w:lastRenderedPageBreak/>
-        <w:t xml:space="preserve">O Container WEB abrigará os componentes da arquitetura responsáveis pela camada de apresentação. Será utilizado para esta camada o </w:t>
-      </w:r>
-      <w:proofErr w:type="spellStart"/>
-      <w:r>
-        <w:rPr>
-          <w:color w:val="000000"/>
-        </w:rPr>
-        <w:t>Reactjs</w:t>
-      </w:r>
-      <w:proofErr w:type="spellEnd"/>
-      <w:r>
-        <w:rPr>
-          <w:color w:val="000000"/>
-        </w:rPr>
-        <w:t xml:space="preserve"> uma livraria para utilização de Javascript na construção de páginas WEB.</w:t>
+        <w:t>O Container WEB abrigará os componentes da arquitetura responsáveis pela camada de apresentação. Será utilizado para esta camada o Reactjs uma livraria para utilização de Javascript na construção de páginas WEB.</w:t>
       </w:r>
     </w:p>
     <w:p>
@@ -15053,16 +15030,8 @@
         <w:rPr>
           <w:color w:val="000000"/>
         </w:rPr>
-        <w:t xml:space="preserve">e parâmetros para implementação das </w:t>
-      </w:r>
-      <w:proofErr w:type="spellStart"/>
-      <w:r>
-        <w:rPr>
-          <w:color w:val="000000"/>
-        </w:rPr>
-        <w:t>rn’s</w:t>
-      </w:r>
-      <w:proofErr w:type="spellEnd"/>
+        <w:t>e parâmetros para implementação das rn’s</w:t>
+      </w:r>
       <w:r>
         <w:rPr>
           <w:color w:val="000000"/>
@@ -15085,21 +15054,7 @@
         <w:rPr>
           <w:color w:val="000000"/>
         </w:rPr>
-        <w:t xml:space="preserve">Nas classes de negócio o relacionamento com os </w:t>
-      </w:r>
-      <w:proofErr w:type="spellStart"/>
-      <w:r>
-        <w:rPr>
-          <w:color w:val="000000"/>
-        </w:rPr>
-        <w:t>DAOs</w:t>
-      </w:r>
-      <w:proofErr w:type="spellEnd"/>
-      <w:r>
-        <w:rPr>
-          <w:color w:val="000000"/>
-        </w:rPr>
-        <w:t xml:space="preserve"> responsáveis por persistir e recuperar os objetos no banco de dados, bem como gerenciar as regras de negócio.</w:t>
+        <w:t>Nas classes de negócio o relacionamento com os DAOs responsáveis por persistir e recuperar os objetos no banco de dados, bem como gerenciar as regras de negócio.</w:t>
       </w:r>
     </w:p>
     <w:p>
@@ -15241,15 +15196,7 @@
         <w:jc w:val="both"/>
       </w:pPr>
       <w:r>
-        <w:t xml:space="preserve">Esta seção apresenta os Casos de Uso </w:t>
-      </w:r>
-      <w:proofErr w:type="spellStart"/>
-      <w:r>
-        <w:t>arquiteturalmente</w:t>
-      </w:r>
-      <w:proofErr w:type="spellEnd"/>
-      <w:r>
-        <w:t xml:space="preserve"> significativos, que foram selecionados considerando-se o pacote do Modelo de Casos de Uso que representa o sistema </w:t>
+        <w:t xml:space="preserve">Esta seção apresenta os Casos de Uso arquiteturalmente significativos, que foram selecionados considerando-se o pacote do Modelo de Casos de Uso que representa o sistema </w:t>
       </w:r>
       <w:r>
         <w:t>LGAMES</w:t>
@@ -15524,15 +15471,7 @@
         <w:t xml:space="preserve">.2 </w:t>
       </w:r>
       <w:r>
-        <w:t xml:space="preserve">Descrição dos Casos de Uso </w:t>
-      </w:r>
-      <w:proofErr w:type="spellStart"/>
-      <w:r>
-        <w:t>Arquiteturalmente</w:t>
-      </w:r>
-      <w:proofErr w:type="spellEnd"/>
-      <w:r>
-        <w:t xml:space="preserve"> Significativos</w:t>
+        <w:t>Descrição dos Casos de Uso Arquiteturalmente Significativos</w:t>
       </w:r>
       <w:bookmarkEnd w:id="58"/>
     </w:p>
@@ -16618,23 +16557,7 @@
         <w:jc w:val="both"/>
       </w:pPr>
       <w:r>
-        <w:t xml:space="preserve">Nesta camada, temos o pacote </w:t>
-      </w:r>
-      <w:proofErr w:type="spellStart"/>
-      <w:r>
-        <w:t>viewhelper</w:t>
-      </w:r>
-      <w:proofErr w:type="spellEnd"/>
-      <w:r>
-        <w:t xml:space="preserve"> que contém as classes relacionadas à exibição e recebimento de informações pelo usuário através da visualização. A classe </w:t>
-      </w:r>
-      <w:proofErr w:type="spellStart"/>
-      <w:r>
-        <w:t>controller</w:t>
-      </w:r>
-      <w:proofErr w:type="spellEnd"/>
-      <w:r>
-        <w:t xml:space="preserve"> será a responsável por gerenciar as requisições do sistema.</w:t>
+        <w:t>Nesta camada, temos o pacote viewhelper que contém as classes relacionadas à exibição e recebimento de informações pelo usuário através da visualização. A classe controller será a responsável por gerenciar as requisições do sistema.</w:t>
       </w:r>
     </w:p>
     <w:p>
@@ -16749,15 +16672,7 @@
         <w:t>LGAMES</w:t>
       </w:r>
       <w:r>
-        <w:t xml:space="preserve">. O pacote </w:t>
-      </w:r>
-      <w:proofErr w:type="spellStart"/>
-      <w:r>
-        <w:t>controller</w:t>
-      </w:r>
-      <w:proofErr w:type="spellEnd"/>
-      <w:r>
-        <w:t xml:space="preserve"> contém as classes de controle do negócio. O pacote complementador contém classes que auxiliam na complementação de informações e o pacote filtro contém as classes que auxiliam na filtragem de informações.</w:t>
+        <w:t>. O pacote controller contém as classes de controle do negócio. O pacote complementador contém classes que auxiliam na complementação de informações e o pacote filtro contém as classes que auxiliam na filtragem de informações.</w:t>
       </w:r>
     </w:p>
     <w:p>
@@ -16881,16 +16796,11 @@
         <w:t xml:space="preserve"> </w:t>
       </w:r>
       <w:r>
-        <w:t xml:space="preserve">Pacote </w:t>
-      </w:r>
-      <w:proofErr w:type="spellStart"/>
-      <w:r>
-        <w:t>Controller</w:t>
+        <w:t>Pacote Controller</w:t>
       </w:r>
       <w:bookmarkEnd w:id="75"/>
       <w:bookmarkEnd w:id="76"/>
       <w:bookmarkEnd w:id="77"/>
-      <w:proofErr w:type="spellEnd"/>
     </w:p>
     <w:p/>
     <w:p>
@@ -17028,9 +16938,9 @@
           <w:noProof/>
         </w:rPr>
         <w:drawing>
-          <wp:inline distT="0" distB="0" distL="0" distR="0" wp14:anchorId="3B48751C" wp14:editId="45C86B4B">
-            <wp:extent cx="6840220" cy="4799965"/>
-            <wp:effectExtent l="0" t="0" r="0" b="635"/>
+          <wp:inline distT="0" distB="0" distL="0" distR="0" wp14:anchorId="476B861A" wp14:editId="77A6B16D">
+            <wp:extent cx="6840220" cy="5137150"/>
+            <wp:effectExtent l="0" t="0" r="0" b="6350"/>
             <wp:docPr id="1" name="Imagem 1" descr="Diagrama&#10;&#10;Descrição gerada automaticamente"/>
             <wp:cNvGraphicFramePr>
               <a:graphicFrameLocks xmlns:a="http://schemas.openxmlformats.org/drawingml/2006/main" noChangeAspect="1"/>
@@ -17051,7 +16961,7 @@
                   <pic:spPr>
                     <a:xfrm>
                       <a:off x="0" y="0"/>
-                      <a:ext cx="6840220" cy="4799965"/>
+                      <a:ext cx="6840220" cy="5137150"/>
                     </a:xfrm>
                     <a:prstGeom prst="rect">
                       <a:avLst/>
@@ -17154,13 +17064,8 @@
       <w:r>
         <w:t xml:space="preserve"> </w:t>
       </w:r>
-      <w:proofErr w:type="spellStart"/>
-      <w:r>
-        <w:t>typeorm</w:t>
-      </w:r>
-      <w:proofErr w:type="spellEnd"/>
-      <w:r>
-        <w:t xml:space="preserve"> é utilizad</w:t>
+      <w:r>
+        <w:t>typeorm é utilizad</w:t>
       </w:r>
       <w:r>
         <w:t>a</w:t>
@@ -17168,22 +17073,18 @@
       <w:r>
         <w:t xml:space="preserve"> nas classes DAO e algumas de suas interfaces são reaproveitadas nos métodos dos </w:t>
       </w:r>
-      <w:proofErr w:type="spellStart"/>
       <w:r>
         <w:t>DAO</w:t>
       </w:r>
       <w:r>
         <w:t>’s</w:t>
       </w:r>
-      <w:proofErr w:type="spellEnd"/>
       <w:r>
         <w:t xml:space="preserve">. Todos os </w:t>
       </w:r>
-      <w:proofErr w:type="spellStart"/>
       <w:r>
         <w:t>DAO’s</w:t>
       </w:r>
-      <w:proofErr w:type="spellEnd"/>
       <w:r>
         <w:t xml:space="preserve"> implementam o CRUD básico a partir da classe abstract DAO, apenas no caso do produto fo</w:t>
       </w:r>
@@ -17437,23 +17338,7 @@
           <w:sz w:val="16"/>
           <w:szCs w:val="16"/>
         </w:rPr>
-        <w:t xml:space="preserve">Figura 5.9 – Caso de Cadastro de </w:t>
-      </w:r>
-      <w:proofErr w:type="spellStart"/>
-      <w:r>
-        <w:rPr>
-          <w:sz w:val="16"/>
-          <w:szCs w:val="16"/>
-        </w:rPr>
-        <w:t>Usuario</w:t>
-      </w:r>
-      <w:proofErr w:type="spellEnd"/>
-      <w:r>
-        <w:rPr>
-          <w:sz w:val="16"/>
-          <w:szCs w:val="16"/>
-        </w:rPr>
-        <w:t xml:space="preserve"> Cliente</w:t>
+        <w:t>Figura 5.9 – Caso de Cadastro de Usuario Cliente</w:t>
       </w:r>
     </w:p>
     <w:p/>
@@ -17601,15 +17486,7 @@
         <w:t>LGAMES</w:t>
       </w:r>
       <w:r>
-        <w:t xml:space="preserve">, e as respectivas interconexões (barramento, LAN, </w:t>
-      </w:r>
-      <w:proofErr w:type="spellStart"/>
-      <w:r>
-        <w:t>etc</w:t>
-      </w:r>
-      <w:proofErr w:type="spellEnd"/>
-      <w:r>
-        <w:t xml:space="preserve">).  A figura 6 ilustra o modelo de implantação para o </w:t>
+        <w:t xml:space="preserve">, e as respectivas interconexões (barramento, LAN, etc).  A figura 6 ilustra o modelo de implantação para o </w:t>
       </w:r>
       <w:r>
         <w:t>LGAMES</w:t>
@@ -17726,23 +17603,7 @@
         <w:t>LGAMES</w:t>
       </w:r>
       <w:r>
-        <w:t xml:space="preserve"> utiliza-se o banco de dados Relacional </w:t>
-      </w:r>
-      <w:proofErr w:type="spellStart"/>
-      <w:r>
-        <w:t>Postgres</w:t>
-      </w:r>
-      <w:proofErr w:type="spellEnd"/>
-      <w:r>
-        <w:t xml:space="preserve"> juntamente com a livraria para mapeamento objeto-relacional, </w:t>
-      </w:r>
-      <w:proofErr w:type="spellStart"/>
-      <w:r>
-        <w:t>typeorm</w:t>
-      </w:r>
-      <w:proofErr w:type="spellEnd"/>
-      <w:r>
-        <w:t xml:space="preserve">. </w:t>
+        <w:t xml:space="preserve"> utiliza-se o banco de dados Relacional Postgres juntamente com a livraria para mapeamento objeto-relacional, typeorm. </w:t>
       </w:r>
     </w:p>
     <w:p>
@@ -19951,15 +19812,7 @@
         <w:t>LGAMES</w:t>
       </w:r>
       <w:r>
-        <w:t xml:space="preserve"> será usado para o controle do comércio exterior e </w:t>
-      </w:r>
-      <w:proofErr w:type="spellStart"/>
-      <w:r>
-        <w:t>conseqüentemente</w:t>
-      </w:r>
-      <w:proofErr w:type="spellEnd"/>
-      <w:r>
-        <w:t xml:space="preserve"> terá uma grande base.</w:t>
+        <w:t xml:space="preserve"> será usado para o controle do comércio exterior e conseqüentemente terá uma grande base.</w:t>
       </w:r>
     </w:p>
     <w:p>
@@ -20028,15 +19881,7 @@
         <w:t>LGAMES</w:t>
       </w:r>
       <w:r>
-        <w:t xml:space="preserve"> será usado para o controle do comércio exterior brasileiro, </w:t>
-      </w:r>
-      <w:proofErr w:type="spellStart"/>
-      <w:r>
-        <w:t>conseqüentemente</w:t>
-      </w:r>
-      <w:proofErr w:type="spellEnd"/>
-      <w:r>
-        <w:t xml:space="preserve"> tratando de altos volumes financeiros e um grande número de operações de importação/ exportação diariamente. </w:t>
+        <w:t xml:space="preserve"> será usado para o controle do comércio exterior brasileiro, conseqüentemente tratando de altos volumes financeiros e um grande número de operações de importação/ exportação diariamente. </w:t>
       </w:r>
     </w:p>
     <w:p>
@@ -20068,15 +19913,7 @@
         <w:t>LGAMES</w:t>
       </w:r>
       <w:r>
-        <w:t xml:space="preserve"> pode ser alvo de ataques de “hackers” para roubar ou simplesmente corromper informações, possibilidade aumentada pela interface do sistema disponível na Internet, para evitar que tais ataques sejam bem sucedidos uma </w:t>
-      </w:r>
-      <w:proofErr w:type="spellStart"/>
-      <w:r>
-        <w:t>infra-estrutura</w:t>
-      </w:r>
-      <w:proofErr w:type="spellEnd"/>
-      <w:r>
-        <w:t xml:space="preserve"> de segurança deve ser especificada e projetada.</w:t>
+        <w:t xml:space="preserve"> pode ser alvo de ataques de “hackers” para roubar ou simplesmente corromper informações, possibilidade aumentada pela interface do sistema disponível na Internet, para evitar que tais ataques sejam bem sucedidos uma infra-estrutura de segurança deve ser especificada e projetada.</w:t>
       </w:r>
     </w:p>
     <w:p>
@@ -20138,15 +19975,7 @@
         <w:jc w:val="both"/>
       </w:pPr>
       <w:r>
-        <w:t xml:space="preserve">Os prazos podem ser dados em semanas ou meses dentro do projeto ou </w:t>
-      </w:r>
-      <w:proofErr w:type="spellStart"/>
-      <w:r>
-        <w:t>ate</w:t>
-      </w:r>
-      <w:proofErr w:type="spellEnd"/>
-      <w:r>
-        <w:t xml:space="preserve"> mesmo data.</w:t>
+        <w:t>Os prazos podem ser dados em semanas ou meses dentro do projeto ou ate mesmo data.</w:t>
       </w:r>
     </w:p>
     <w:p>
@@ -20574,7 +20403,19 @@
               <w:rPr>
                 <w:b/>
               </w:rPr>
-              <w:t>Apresentação e Entrega dos Documentos do Projeto</w:t>
+              <w:t>Apresentação</w:t>
+            </w:r>
+            <w:r>
+              <w:rPr>
+                <w:b/>
+              </w:rPr>
+              <w:t xml:space="preserve"> Final</w:t>
+            </w:r>
+            <w:r>
+              <w:rPr>
+                <w:b/>
+              </w:rPr>
+              <w:t xml:space="preserve"> e Entrega dos Documentos do Projeto</w:t>
             </w:r>
           </w:p>
         </w:tc>
@@ -20592,7 +20433,25 @@
               <w:rPr>
                 <w:b/>
               </w:rPr>
-              <w:t>28/11/2022</w:t>
+              <w:t>5</w:t>
+            </w:r>
+            <w:r>
+              <w:rPr>
+                <w:b/>
+              </w:rPr>
+              <w:t>/1</w:t>
+            </w:r>
+            <w:r>
+              <w:rPr>
+                <w:b/>
+              </w:rPr>
+              <w:t>2</w:t>
+            </w:r>
+            <w:r>
+              <w:rPr>
+                <w:b/>
+              </w:rPr>
+              <w:t>/2022</w:t>
             </w:r>
           </w:p>
         </w:tc>
@@ -20676,55 +20535,7 @@
           <w:sz w:val="18"/>
           <w:szCs w:val="18"/>
         </w:rPr>
-        <w:t xml:space="preserve">RUP. </w:t>
-      </w:r>
-      <w:proofErr w:type="spellStart"/>
-      <w:r>
-        <w:rPr>
-          <w:sz w:val="18"/>
-          <w:szCs w:val="18"/>
-        </w:rPr>
-        <w:t>Rational</w:t>
-      </w:r>
-      <w:proofErr w:type="spellEnd"/>
-      <w:r>
-        <w:rPr>
-          <w:sz w:val="18"/>
-          <w:szCs w:val="18"/>
-        </w:rPr>
-        <w:t xml:space="preserve"> </w:t>
-      </w:r>
-      <w:proofErr w:type="spellStart"/>
-      <w:r>
-        <w:rPr>
-          <w:sz w:val="18"/>
-          <w:szCs w:val="18"/>
-        </w:rPr>
-        <w:t>Unified</w:t>
-      </w:r>
-      <w:proofErr w:type="spellEnd"/>
-      <w:r>
-        <w:rPr>
-          <w:sz w:val="18"/>
-          <w:szCs w:val="18"/>
-        </w:rPr>
-        <w:t xml:space="preserve"> </w:t>
-      </w:r>
-      <w:proofErr w:type="spellStart"/>
-      <w:r>
-        <w:rPr>
-          <w:sz w:val="18"/>
-          <w:szCs w:val="18"/>
-        </w:rPr>
-        <w:t>Process</w:t>
-      </w:r>
-      <w:proofErr w:type="spellEnd"/>
-      <w:r>
-        <w:rPr>
-          <w:sz w:val="18"/>
-          <w:szCs w:val="18"/>
-        </w:rPr>
-        <w:t xml:space="preserve">. </w:t>
+        <w:t xml:space="preserve">RUP. Rational Unified Process. </w:t>
       </w:r>
     </w:p>
     <w:p>
@@ -22085,31 +21896,13 @@
               <w:lang w:val="en-US"/>
             </w:rPr>
           </w:pPr>
-          <w:proofErr w:type="spellStart"/>
           <w:r>
             <w:rPr>
               <w:sz w:val="16"/>
               <w:lang w:val="en-US"/>
             </w:rPr>
-            <w:t>Subtítulo</w:t>
+            <w:t>Subtítulo do Documento</w:t>
           </w:r>
-          <w:proofErr w:type="spellEnd"/>
-          <w:r>
-            <w:rPr>
-              <w:sz w:val="16"/>
-              <w:lang w:val="en-US"/>
-            </w:rPr>
-            <w:t xml:space="preserve"> do </w:t>
-          </w:r>
-          <w:proofErr w:type="spellStart"/>
-          <w:r>
-            <w:rPr>
-              <w:sz w:val="16"/>
-              <w:lang w:val="en-US"/>
-            </w:rPr>
-            <w:t>Documento</w:t>
-          </w:r>
-          <w:proofErr w:type="spellEnd"/>
         </w:p>
       </w:tc>
     </w:tr>
@@ -27180,14 +26973,6 @@
 </file>
 
 <file path=customXml/item1.xml><?xml version="1.0" encoding="utf-8"?>
-<p:properties xmlns:p="http://schemas.microsoft.com/office/2006/metadata/properties" xmlns:xsi="http://www.w3.org/2001/XMLSchema-instance" xmlns:pc="http://schemas.microsoft.com/office/infopath/2007/PartnerControls">
-  <documentManagement>
-    <ReferenceId xmlns="7ca3564e-55cf-4260-a2fd-908b72351a7a" xsi:nil="true"/>
-  </documentManagement>
-</p:properties>
-</file>
-
-<file path=customXml/item2.xml><?xml version="1.0" encoding="utf-8"?>
 <ct:contentTypeSchema xmlns:ct="http://schemas.microsoft.com/office/2006/metadata/contentType" xmlns:ma="http://schemas.microsoft.com/office/2006/metadata/properties/metaAttributes" ct:_="" ma:_="" ma:contentTypeName="Documento" ma:contentTypeID="0x010100C7221B99EBF97A46A2AFC5BEC46F1AB2" ma:contentTypeVersion="1" ma:contentTypeDescription="Crie um novo documento." ma:contentTypeScope="" ma:versionID="a897c28d83830f53c97eb7ae2268cf03">
   <xsd:schema xmlns:xsd="http://www.w3.org/2001/XMLSchema" xmlns:xs="http://www.w3.org/2001/XMLSchema" xmlns:p="http://schemas.microsoft.com/office/2006/metadata/properties" xmlns:ns2="7ca3564e-55cf-4260-a2fd-908b72351a7a" targetNamespace="http://schemas.microsoft.com/office/2006/metadata/properties" ma:root="true" ma:fieldsID="a32d8431a9a34de49be3301a0f241237" ns2:_="">
     <xsd:import namespace="7ca3564e-55cf-4260-a2fd-908b72351a7a"/>
@@ -27313,8 +27098,16 @@
 </ct:contentTypeSchema>
 </file>
 
+<file path=customXml/item2.xml><?xml version="1.0" encoding="utf-8"?>
+<b:Sources xmlns:b="http://schemas.openxmlformats.org/officeDocument/2006/bibliography" xmlns="http://schemas.openxmlformats.org/officeDocument/2006/bibliography" SelectedStyle="\APA.XSL" StyleName="APA"/>
+</file>
+
 <file path=customXml/item3.xml><?xml version="1.0" encoding="utf-8"?>
-<b:Sources xmlns:b="http://schemas.openxmlformats.org/officeDocument/2006/bibliography" xmlns="http://schemas.openxmlformats.org/officeDocument/2006/bibliography" SelectedStyle="\APA.XSL" StyleName="APA"/>
+<p:properties xmlns:p="http://schemas.microsoft.com/office/2006/metadata/properties" xmlns:xsi="http://www.w3.org/2001/XMLSchema-instance" xmlns:pc="http://schemas.microsoft.com/office/infopath/2007/PartnerControls">
+  <documentManagement>
+    <ReferenceId xmlns="7ca3564e-55cf-4260-a2fd-908b72351a7a" xsi:nil="true"/>
+  </documentManagement>
+</p:properties>
 </file>
 
 <file path=customXml/item4.xml><?xml version="1.0" encoding="utf-8"?>
@@ -27327,16 +27120,6 @@
 </file>
 
 <file path=customXml/itemProps1.xml><?xml version="1.0" encoding="utf-8"?>
-<ds:datastoreItem xmlns:ds="http://schemas.openxmlformats.org/officeDocument/2006/customXml" ds:itemID="{AE279CF7-3081-44CA-80F9-28FC420B591C}">
-  <ds:schemaRefs>
-    <ds:schemaRef ds:uri="http://schemas.microsoft.com/office/2006/metadata/properties"/>
-    <ds:schemaRef ds:uri="http://schemas.microsoft.com/office/infopath/2007/PartnerControls"/>
-    <ds:schemaRef ds:uri="7ca3564e-55cf-4260-a2fd-908b72351a7a"/>
-  </ds:schemaRefs>
-</ds:datastoreItem>
-</file>
-
-<file path=customXml/itemProps2.xml><?xml version="1.0" encoding="utf-8"?>
 <ds:datastoreItem xmlns:ds="http://schemas.openxmlformats.org/officeDocument/2006/customXml" ds:itemID="{79116750-A306-41EC-A70E-C663AC55CE43}">
   <ds:schemaRefs>
     <ds:schemaRef ds:uri="http://schemas.microsoft.com/office/2006/metadata/contentType"/>
@@ -27354,10 +27137,20 @@
 </ds:datastoreItem>
 </file>
 
-<file path=customXml/itemProps3.xml><?xml version="1.0" encoding="utf-8"?>
+<file path=customXml/itemProps2.xml><?xml version="1.0" encoding="utf-8"?>
 <ds:datastoreItem xmlns:ds="http://schemas.openxmlformats.org/officeDocument/2006/customXml" ds:itemID="{E888FA76-4361-47A3-9E1F-E2C529BBBE0A}">
   <ds:schemaRefs>
     <ds:schemaRef ds:uri="http://schemas.openxmlformats.org/officeDocument/2006/bibliography"/>
+  </ds:schemaRefs>
+</ds:datastoreItem>
+</file>
+
+<file path=customXml/itemProps3.xml><?xml version="1.0" encoding="utf-8"?>
+<ds:datastoreItem xmlns:ds="http://schemas.openxmlformats.org/officeDocument/2006/customXml" ds:itemID="{AE279CF7-3081-44CA-80F9-28FC420B591C}">
+  <ds:schemaRefs>
+    <ds:schemaRef ds:uri="http://schemas.microsoft.com/office/2006/metadata/properties"/>
+    <ds:schemaRef ds:uri="http://schemas.microsoft.com/office/infopath/2007/PartnerControls"/>
+    <ds:schemaRef ds:uri="7ca3564e-55cf-4260-a2fd-908b72351a7a"/>
   </ds:schemaRefs>
 </ds:datastoreItem>
 </file>

</xml_diff>

<commit_message>
fix: domain diagram and include more diagrams in ppt
</commit_message>
<xml_diff>
--- a/DVP-LES_EJOGOS.docx
+++ b/DVP-LES_EJOGOS.docx
@@ -793,6 +793,7 @@
                 <w:sz w:val="24"/>
               </w:rPr>
             </w:pPr>
+            <w:proofErr w:type="gramStart"/>
             <w:r>
               <w:rPr>
                 <w:rFonts w:cs="Arial"/>
@@ -805,7 +806,15 @@
                 <w:rFonts w:cs="Arial"/>
                 <w:sz w:val="24"/>
               </w:rPr>
-              <w:t xml:space="preserve">  - Interno</w:t>
+              <w:t xml:space="preserve">  -</w:t>
+            </w:r>
+            <w:proofErr w:type="gramEnd"/>
+            <w:r>
+              <w:rPr>
+                <w:rFonts w:cs="Arial"/>
+                <w:sz w:val="24"/>
+              </w:rPr>
+              <w:t xml:space="preserve"> Interno</w:t>
             </w:r>
           </w:p>
         </w:tc>
@@ -938,7 +947,23 @@
                 <w:rFonts w:cs="Arial"/>
                 <w:sz w:val="24"/>
               </w:rPr>
-              <w:t>13 de Novembro de 2022</w:t>
+              <w:t xml:space="preserve">13 de </w:t>
+            </w:r>
+            <w:proofErr w:type="gramStart"/>
+            <w:r>
+              <w:rPr>
+                <w:rFonts w:cs="Arial"/>
+                <w:sz w:val="24"/>
+              </w:rPr>
+              <w:t>Novembro</w:t>
+            </w:r>
+            <w:proofErr w:type="gramEnd"/>
+            <w:r>
+              <w:rPr>
+                <w:rFonts w:cs="Arial"/>
+                <w:sz w:val="24"/>
+              </w:rPr>
+              <w:t xml:space="preserve"> de 2022</w:t>
             </w:r>
           </w:p>
         </w:tc>
@@ -1001,8 +1026,18 @@
                 <w:bCs/>
                 <w:lang w:val="en-US"/>
               </w:rPr>
-              <w:t>Jefferson Akira Fukamizu</w:t>
-            </w:r>
+              <w:t xml:space="preserve">Jefferson Akira </w:t>
+            </w:r>
+            <w:proofErr w:type="spellStart"/>
+            <w:r>
+              <w:rPr>
+                <w:b/>
+                <w:bCs/>
+                <w:lang w:val="en-US"/>
+              </w:rPr>
+              <w:t>Fukamizu</w:t>
+            </w:r>
+            <w:proofErr w:type="spellEnd"/>
           </w:p>
           <w:p>
             <w:pPr>
@@ -3660,7 +3695,15 @@
         <w:jc w:val="both"/>
       </w:pPr>
       <w:r>
-        <w:t>Esta seção descreve, em alto nível, o escopo do projeto. Os requisitos serão melhor detalhados nos documentos de Requisitos e Dicionário WBS.</w:t>
+        <w:t xml:space="preserve">Esta seção descreve, em alto nível, o escopo do projeto. Os requisitos serão </w:t>
+      </w:r>
+      <w:proofErr w:type="gramStart"/>
+      <w:r>
+        <w:t>melhor</w:t>
+      </w:r>
+      <w:proofErr w:type="gramEnd"/>
+      <w:r>
+        <w:t xml:space="preserve"> detalhados nos documentos de Requisitos e Dicionário WBS.</w:t>
       </w:r>
     </w:p>
     <w:p>
@@ -3759,11 +3802,16 @@
       <w:r>
         <w:t xml:space="preserve">Sistema do módulo da </w:t>
       </w:r>
+      <w:proofErr w:type="gramStart"/>
       <w:r>
         <w:t>LGAMES</w:t>
       </w:r>
       <w:r>
-        <w:t xml:space="preserve"> , etapa 1, implementado de acordo com a especificação feita na fase de análise. (código objeto e código fonte).</w:t>
+        <w:t xml:space="preserve"> ,</w:t>
+      </w:r>
+      <w:proofErr w:type="gramEnd"/>
+      <w:r>
+        <w:t xml:space="preserve"> etapa 1, implementado de acordo com a especificação feita na fase de análise. (código objeto e código fonte).</w:t>
       </w:r>
     </w:p>
     <w:p>
@@ -5359,7 +5407,25 @@
                 <w:sz w:val="20"/>
                 <w:szCs w:val="20"/>
               </w:rPr>
-              <w:t>O sistema deve disponibilizar no cadastro de clientes a consulta de todas transações já realizadas por ele. </w:t>
+              <w:t xml:space="preserve">O sistema deve disponibilizar no cadastro de clientes a consulta de </w:t>
+            </w:r>
+            <w:proofErr w:type="gramStart"/>
+            <w:r>
+              <w:rPr>
+                <w:color w:val="000000"/>
+                <w:sz w:val="20"/>
+                <w:szCs w:val="20"/>
+              </w:rPr>
+              <w:t>todas transações</w:t>
+            </w:r>
+            <w:proofErr w:type="gramEnd"/>
+            <w:r>
+              <w:rPr>
+                <w:color w:val="000000"/>
+                <w:sz w:val="20"/>
+                <w:szCs w:val="20"/>
+              </w:rPr>
+              <w:t xml:space="preserve"> já realizadas por ele. </w:t>
             </w:r>
           </w:p>
         </w:tc>
@@ -6236,7 +6302,25 @@
                 <w:sz w:val="20"/>
                 <w:szCs w:val="20"/>
               </w:rPr>
-              <w:t>O cliente pode selecionar qualquer endereço de entrega previamente cadastrado em seu perfil ou um novo endereço de entrega pode ser cadastrado. Caso um novo endereço de entrega seja inserido, deve-se dar a possibilidade que o mesmo seja incorporado ao perfil do cliente. </w:t>
+              <w:t xml:space="preserve">O cliente pode selecionar qualquer endereço de entrega previamente cadastrado em seu perfil ou um novo endereço de entrega pode ser cadastrado. Caso um novo endereço de entrega seja inserido, deve-se dar a possibilidade que </w:t>
+            </w:r>
+            <w:proofErr w:type="gramStart"/>
+            <w:r>
+              <w:rPr>
+                <w:color w:val="000000"/>
+                <w:sz w:val="20"/>
+                <w:szCs w:val="20"/>
+              </w:rPr>
+              <w:t>o mesmo</w:t>
+            </w:r>
+            <w:proofErr w:type="gramEnd"/>
+            <w:r>
+              <w:rPr>
+                <w:color w:val="000000"/>
+                <w:sz w:val="20"/>
+                <w:szCs w:val="20"/>
+              </w:rPr>
+              <w:t xml:space="preserve"> seja incorporado ao perfil do cliente. </w:t>
             </w:r>
           </w:p>
         </w:tc>
@@ -6334,7 +6418,25 @@
                 <w:sz w:val="20"/>
                 <w:szCs w:val="20"/>
               </w:rPr>
-              <w:t>O cliente pode selecionar qualquer cartão de crédito previamente cadastrado em seu perfil ou um novo cartão de crédito pode ser cadastrado. Caso um novo cartão de crédito seja cadastrado, deve-se dar a possibilidade que o mesmo seja incorporado ao perfil do cliente. </w:t>
+              <w:t xml:space="preserve">O cliente pode selecionar qualquer cartão de crédito previamente cadastrado em seu perfil ou um novo cartão de crédito pode ser cadastrado. Caso um novo cartão de crédito seja cadastrado, deve-se dar a possibilidade que </w:t>
+            </w:r>
+            <w:proofErr w:type="gramStart"/>
+            <w:r>
+              <w:rPr>
+                <w:color w:val="000000"/>
+                <w:sz w:val="20"/>
+                <w:szCs w:val="20"/>
+              </w:rPr>
+              <w:t>o mesmo</w:t>
+            </w:r>
+            <w:proofErr w:type="gramEnd"/>
+            <w:r>
+              <w:rPr>
+                <w:color w:val="000000"/>
+                <w:sz w:val="20"/>
+                <w:szCs w:val="20"/>
+              </w:rPr>
+              <w:t xml:space="preserve"> seja incorporado ao perfil do cliente. </w:t>
             </w:r>
           </w:p>
           <w:p>
@@ -6822,7 +6924,25 @@
                 <w:sz w:val="20"/>
                 <w:szCs w:val="20"/>
               </w:rPr>
-              <w:t>O sistema deve possibilitar que um item de uma compra seja trocado por um cliente através da visualização de pedidos do mesmo. </w:t>
+              <w:t xml:space="preserve">O sistema deve possibilitar que um item de uma compra seja trocado por um cliente através da visualização de pedidos </w:t>
+            </w:r>
+            <w:proofErr w:type="gramStart"/>
+            <w:r>
+              <w:rPr>
+                <w:color w:val="000000"/>
+                <w:sz w:val="20"/>
+                <w:szCs w:val="20"/>
+              </w:rPr>
+              <w:t>do mesmo</w:t>
+            </w:r>
+            <w:proofErr w:type="gramEnd"/>
+            <w:r>
+              <w:rPr>
+                <w:color w:val="000000"/>
+                <w:sz w:val="20"/>
+                <w:szCs w:val="20"/>
+              </w:rPr>
+              <w:t>. </w:t>
             </w:r>
           </w:p>
         </w:tc>
@@ -8607,7 +8727,43 @@
                 <w:sz w:val="20"/>
                 <w:szCs w:val="20"/>
               </w:rPr>
-              <w:t xml:space="preserve">Deve haver um script de implantação do sistema que insere todos registros de tabelas de domínio necessárias por ex: </w:t>
+              <w:t xml:space="preserve">Deve haver um script de implantação do sistema que insere </w:t>
+            </w:r>
+            <w:proofErr w:type="gramStart"/>
+            <w:r>
+              <w:rPr>
+                <w:color w:val="000000"/>
+                <w:sz w:val="20"/>
+                <w:szCs w:val="20"/>
+              </w:rPr>
+              <w:t>todos registros</w:t>
+            </w:r>
+            <w:proofErr w:type="gramEnd"/>
+            <w:r>
+              <w:rPr>
+                <w:color w:val="000000"/>
+                <w:sz w:val="20"/>
+                <w:szCs w:val="20"/>
+              </w:rPr>
+              <w:t xml:space="preserve"> de tabelas de domínio necessárias por </w:t>
+            </w:r>
+            <w:proofErr w:type="spellStart"/>
+            <w:r>
+              <w:rPr>
+                <w:color w:val="000000"/>
+                <w:sz w:val="20"/>
+                <w:szCs w:val="20"/>
+              </w:rPr>
+              <w:t>ex</w:t>
+            </w:r>
+            <w:proofErr w:type="spellEnd"/>
+            <w:r>
+              <w:rPr>
+                <w:color w:val="000000"/>
+                <w:sz w:val="20"/>
+                <w:szCs w:val="20"/>
+              </w:rPr>
+              <w:t xml:space="preserve">: </w:t>
             </w:r>
             <w:r>
               <w:rPr>
@@ -8632,7 +8788,25 @@
                 <w:sz w:val="20"/>
                 <w:szCs w:val="20"/>
               </w:rPr>
-              <w:t>tipos de endereço, tipos de lougradouro, bandeiras</w:t>
+              <w:t xml:space="preserve">tipos de endereço, tipos de </w:t>
+            </w:r>
+            <w:proofErr w:type="spellStart"/>
+            <w:r>
+              <w:rPr>
+                <w:color w:val="000000"/>
+                <w:sz w:val="20"/>
+                <w:szCs w:val="20"/>
+              </w:rPr>
+              <w:t>lougradouro</w:t>
+            </w:r>
+            <w:proofErr w:type="spellEnd"/>
+            <w:r>
+              <w:rPr>
+                <w:color w:val="000000"/>
+                <w:sz w:val="20"/>
+                <w:szCs w:val="20"/>
+              </w:rPr>
+              <w:t>, bandeiras</w:t>
             </w:r>
             <w:r>
               <w:rPr>
@@ -8920,7 +9094,25 @@
                 <w:sz w:val="20"/>
                 <w:szCs w:val="20"/>
               </w:rPr>
-              <w:t>O usuário obrigatoriamente deve digitar duas vezes a mesma senha no momento do registro da mesma. </w:t>
+              <w:t xml:space="preserve">O usuário obrigatoriamente deve digitar duas vezes a mesma senha no momento do registro </w:t>
+            </w:r>
+            <w:proofErr w:type="gramStart"/>
+            <w:r>
+              <w:rPr>
+                <w:color w:val="000000"/>
+                <w:sz w:val="20"/>
+                <w:szCs w:val="20"/>
+              </w:rPr>
+              <w:t>da mesma</w:t>
+            </w:r>
+            <w:proofErr w:type="gramEnd"/>
+            <w:r>
+              <w:rPr>
+                <w:color w:val="000000"/>
+                <w:sz w:val="20"/>
+                <w:szCs w:val="20"/>
+              </w:rPr>
+              <w:t>. </w:t>
             </w:r>
           </w:p>
         </w:tc>
@@ -12517,7 +12709,43 @@
                 <w:sz w:val="20"/>
                 <w:szCs w:val="20"/>
               </w:rPr>
-              <w:t>Um cupom de troca deve ser gerado quando uma compra for paga com outros cupons em que o valor supere o valor da compra. Obs: O sistema não deve possibilitar o uso de cupons que supere a compra desnecessariamente, ex: a venda tem valor total de R$ 50,00 e o cliente possui três cupons, um com valor de R$ 20,00, outro com valor de R$ 40,00 e um terceiro com valor de R$ 35,00 o sistema não deve possibilitar o uso dos três cupons nesta compra, deve ser aceito apenas dois cupons e consequentemente gerar um cupom com a diferença de R$ 5,00, ou R$ 10,00 ou R$ 25,00. </w:t>
+              <w:t xml:space="preserve">Um cupom de troca deve ser gerado quando uma compra for paga com outros cupons em que o valor supere o valor da compra. </w:t>
+            </w:r>
+            <w:proofErr w:type="spellStart"/>
+            <w:r>
+              <w:rPr>
+                <w:color w:val="000000"/>
+                <w:sz w:val="20"/>
+                <w:szCs w:val="20"/>
+              </w:rPr>
+              <w:t>Obs</w:t>
+            </w:r>
+            <w:proofErr w:type="spellEnd"/>
+            <w:r>
+              <w:rPr>
+                <w:color w:val="000000"/>
+                <w:sz w:val="20"/>
+                <w:szCs w:val="20"/>
+              </w:rPr>
+              <w:t xml:space="preserve">: O sistema não deve possibilitar o uso de cupons que supere a compra desnecessariamente, </w:t>
+            </w:r>
+            <w:proofErr w:type="spellStart"/>
+            <w:r>
+              <w:rPr>
+                <w:color w:val="000000"/>
+                <w:sz w:val="20"/>
+                <w:szCs w:val="20"/>
+              </w:rPr>
+              <w:t>ex</w:t>
+            </w:r>
+            <w:proofErr w:type="spellEnd"/>
+            <w:r>
+              <w:rPr>
+                <w:color w:val="000000"/>
+                <w:sz w:val="20"/>
+                <w:szCs w:val="20"/>
+              </w:rPr>
+              <w:t>: a venda tem valor total de R$ 50,00 e o cliente possui três cupons, um com valor de R$ 20,00, outro com valor de R$ 40,00 e um terceiro com valor de R$ 35,00 o sistema não deve possibilitar o uso dos três cupons nesta compra, deve ser aceito apenas dois cupons e consequentemente gerar um cupom com a diferença de R$ 5,00, ou R$ 10,00 ou R$ 25,00. </w:t>
             </w:r>
           </w:p>
         </w:tc>
@@ -13741,7 +13969,25 @@
                 <w:sz w:val="20"/>
                 <w:szCs w:val="20"/>
               </w:rPr>
-              <w:t>Toda vez que um item for desbloqueado todos itens do mesmo produto deverão ser retirados do carrinho de compra que gerou o prazo de bloqueio.  </w:t>
+              <w:t xml:space="preserve">Toda vez que um item for desbloqueado </w:t>
+            </w:r>
+            <w:proofErr w:type="gramStart"/>
+            <w:r>
+              <w:rPr>
+                <w:color w:val="000000"/>
+                <w:sz w:val="20"/>
+                <w:szCs w:val="20"/>
+              </w:rPr>
+              <w:t>todos itens</w:t>
+            </w:r>
+            <w:proofErr w:type="gramEnd"/>
+            <w:r>
+              <w:rPr>
+                <w:color w:val="000000"/>
+                <w:sz w:val="20"/>
+                <w:szCs w:val="20"/>
+              </w:rPr>
+              <w:t xml:space="preserve"> do mesmo produto deverão ser retirados do carrinho de compra que gerou o prazo de bloqueio.  </w:t>
             </w:r>
           </w:p>
         </w:tc>
@@ -14297,7 +14543,25 @@
                 <w:sz w:val="20"/>
                 <w:szCs w:val="20"/>
               </w:rPr>
-              <w:t>Quando itens de um determinado livro forem registrados com valores de custo diferentes deverá ser calculado o valor de venda com base no grupo de precificação, porém o valor de todos itens deverão ser iguais, considerando então o maior valor de custo. </w:t>
+              <w:t xml:space="preserve">Quando itens de um determinado livro forem registrados com valores de custo diferentes deverá ser calculado o valor de venda com base no grupo de precificação, porém o valor de </w:t>
+            </w:r>
+            <w:proofErr w:type="gramStart"/>
+            <w:r>
+              <w:rPr>
+                <w:color w:val="000000"/>
+                <w:sz w:val="20"/>
+                <w:szCs w:val="20"/>
+              </w:rPr>
+              <w:t>todos itens</w:t>
+            </w:r>
+            <w:proofErr w:type="gramEnd"/>
+            <w:r>
+              <w:rPr>
+                <w:color w:val="000000"/>
+                <w:sz w:val="20"/>
+                <w:szCs w:val="20"/>
+              </w:rPr>
+              <w:t xml:space="preserve"> deverão ser iguais, considerando então o maior valor de custo. </w:t>
             </w:r>
           </w:p>
         </w:tc>
@@ -14914,7 +15178,43 @@
           <w:sz w:val="22"/>
           <w:szCs w:val="22"/>
         </w:rPr>
-        <w:t>Os sistemas serão desenvolvidos tendo como base a arquitetura ilustrada na Figura 1. Toda a arquitetura será baseada nos padrões de projetos tradicionais do GoF e também nos padrões J2EE sendo executados dentro de um Servidor de Aplicações.</w:t>
+        <w:t xml:space="preserve">Os sistemas serão desenvolvidos tendo como base a arquitetura ilustrada na Figura 1. Toda a arquitetura será baseada nos padrões de projetos tradicionais do </w:t>
+      </w:r>
+      <w:proofErr w:type="spellStart"/>
+      <w:r>
+        <w:rPr>
+          <w:rFonts w:cs="Arial"/>
+          <w:sz w:val="22"/>
+          <w:szCs w:val="22"/>
+        </w:rPr>
+        <w:t>GoF</w:t>
+      </w:r>
+      <w:proofErr w:type="spellEnd"/>
+      <w:r>
+        <w:rPr>
+          <w:rFonts w:cs="Arial"/>
+          <w:sz w:val="22"/>
+          <w:szCs w:val="22"/>
+        </w:rPr>
+        <w:t xml:space="preserve"> </w:t>
+      </w:r>
+      <w:proofErr w:type="gramStart"/>
+      <w:r>
+        <w:rPr>
+          <w:rFonts w:cs="Arial"/>
+          <w:sz w:val="22"/>
+          <w:szCs w:val="22"/>
+        </w:rPr>
+        <w:t>e também</w:t>
+      </w:r>
+      <w:proofErr w:type="gramEnd"/>
+      <w:r>
+        <w:rPr>
+          <w:rFonts w:cs="Arial"/>
+          <w:sz w:val="22"/>
+          <w:szCs w:val="22"/>
+        </w:rPr>
+        <w:t xml:space="preserve"> nos padrões J2EE sendo executados dentro de um Servidor de Aplicações.</w:t>
       </w:r>
     </w:p>
     <w:p>
@@ -14996,7 +15296,21 @@
           <w:color w:val="000000"/>
         </w:rPr>
         <w:lastRenderedPageBreak/>
-        <w:t>O Container WEB abrigará os componentes da arquitetura responsáveis pela camada de apresentação. Será utilizado para esta camada o Reactjs uma livraria para utilização de Javascript na construção de páginas WEB.</w:t>
+        <w:t xml:space="preserve">O Container WEB abrigará os componentes da arquitetura responsáveis pela camada de apresentação. Será utilizado para esta camada o </w:t>
+      </w:r>
+      <w:proofErr w:type="spellStart"/>
+      <w:r>
+        <w:rPr>
+          <w:color w:val="000000"/>
+        </w:rPr>
+        <w:t>Reactjs</w:t>
+      </w:r>
+      <w:proofErr w:type="spellEnd"/>
+      <w:r>
+        <w:rPr>
+          <w:color w:val="000000"/>
+        </w:rPr>
+        <w:t xml:space="preserve"> uma livraria para utilização de Javascript na construção de páginas WEB.</w:t>
       </w:r>
     </w:p>
     <w:p>
@@ -15030,8 +15344,16 @@
         <w:rPr>
           <w:color w:val="000000"/>
         </w:rPr>
-        <w:t>e parâmetros para implementação das rn’s</w:t>
-      </w:r>
+        <w:t xml:space="preserve">e parâmetros para implementação das </w:t>
+      </w:r>
+      <w:proofErr w:type="spellStart"/>
+      <w:r>
+        <w:rPr>
+          <w:color w:val="000000"/>
+        </w:rPr>
+        <w:t>rn’s</w:t>
+      </w:r>
+      <w:proofErr w:type="spellEnd"/>
       <w:r>
         <w:rPr>
           <w:color w:val="000000"/>
@@ -15054,7 +15376,21 @@
         <w:rPr>
           <w:color w:val="000000"/>
         </w:rPr>
-        <w:t>Nas classes de negócio o relacionamento com os DAOs responsáveis por persistir e recuperar os objetos no banco de dados, bem como gerenciar as regras de negócio.</w:t>
+        <w:t xml:space="preserve">Nas classes de negócio o relacionamento com os </w:t>
+      </w:r>
+      <w:proofErr w:type="spellStart"/>
+      <w:r>
+        <w:rPr>
+          <w:color w:val="000000"/>
+        </w:rPr>
+        <w:t>DAOs</w:t>
+      </w:r>
+      <w:proofErr w:type="spellEnd"/>
+      <w:r>
+        <w:rPr>
+          <w:color w:val="000000"/>
+        </w:rPr>
+        <w:t xml:space="preserve"> responsáveis por persistir e recuperar os objetos no banco de dados, bem como gerenciar as regras de negócio.</w:t>
       </w:r>
     </w:p>
     <w:p>
@@ -15196,7 +15532,15 @@
         <w:jc w:val="both"/>
       </w:pPr>
       <w:r>
-        <w:t xml:space="preserve">Esta seção apresenta os Casos de Uso arquiteturalmente significativos, que foram selecionados considerando-se o pacote do Modelo de Casos de Uso que representa o sistema </w:t>
+        <w:t xml:space="preserve">Esta seção apresenta os Casos de Uso </w:t>
+      </w:r>
+      <w:proofErr w:type="spellStart"/>
+      <w:r>
+        <w:t>arquiteturalmente</w:t>
+      </w:r>
+      <w:proofErr w:type="spellEnd"/>
+      <w:r>
+        <w:t xml:space="preserve"> significativos, que foram selecionados considerando-se o pacote do Modelo de Casos de Uso que representa o sistema </w:t>
       </w:r>
       <w:r>
         <w:t>LGAMES</w:t>
@@ -15471,7 +15815,15 @@
         <w:t xml:space="preserve">.2 </w:t>
       </w:r>
       <w:r>
-        <w:t>Descrição dos Casos de Uso Arquiteturalmente Significativos</w:t>
+        <w:t xml:space="preserve">Descrição dos Casos de Uso </w:t>
+      </w:r>
+      <w:proofErr w:type="spellStart"/>
+      <w:r>
+        <w:t>Arquiteturalmente</w:t>
+      </w:r>
+      <w:proofErr w:type="spellEnd"/>
+      <w:r>
+        <w:t xml:space="preserve"> Significativos</w:t>
       </w:r>
       <w:bookmarkEnd w:id="58"/>
     </w:p>
@@ -15582,7 +15934,21 @@
         <w:rPr>
           <w:color w:val="000000"/>
         </w:rPr>
-        <w:t>Este caso de uso se inicia após a finalização do cadastro, ou posteriores acessos do mesmo ao sistema.</w:t>
+        <w:t xml:space="preserve">Este caso de uso se inicia após a finalização do cadastro, ou posteriores acessos </w:t>
+      </w:r>
+      <w:proofErr w:type="gramStart"/>
+      <w:r>
+        <w:rPr>
+          <w:color w:val="000000"/>
+        </w:rPr>
+        <w:t>do mesmo</w:t>
+      </w:r>
+      <w:proofErr w:type="gramEnd"/>
+      <w:r>
+        <w:rPr>
+          <w:color w:val="000000"/>
+        </w:rPr>
+        <w:t xml:space="preserve"> ao sistema.</w:t>
       </w:r>
     </w:p>
     <w:p>
@@ -15786,7 +16152,21 @@
         <w:rPr>
           <w:color w:val="000000"/>
         </w:rPr>
-        <w:t>Após o cliente adicionar itens ao seu carrinho de compra, ele pode incluir ou excluir itens do mesmo.</w:t>
+        <w:t xml:space="preserve">Após o cliente adicionar itens ao seu carrinho de compra, ele pode incluir ou excluir itens </w:t>
+      </w:r>
+      <w:proofErr w:type="gramStart"/>
+      <w:r>
+        <w:rPr>
+          <w:color w:val="000000"/>
+        </w:rPr>
+        <w:t>do mesmo</w:t>
+      </w:r>
+      <w:proofErr w:type="gramEnd"/>
+      <w:r>
+        <w:rPr>
+          <w:color w:val="000000"/>
+        </w:rPr>
+        <w:t>.</w:t>
       </w:r>
     </w:p>
     <w:p>
@@ -16557,7 +16937,23 @@
         <w:jc w:val="both"/>
       </w:pPr>
       <w:r>
-        <w:t>Nesta camada, temos o pacote viewhelper que contém as classes relacionadas à exibição e recebimento de informações pelo usuário através da visualização. A classe controller será a responsável por gerenciar as requisições do sistema.</w:t>
+        <w:t xml:space="preserve">Nesta camada, temos o pacote </w:t>
+      </w:r>
+      <w:proofErr w:type="spellStart"/>
+      <w:r>
+        <w:t>viewhelper</w:t>
+      </w:r>
+      <w:proofErr w:type="spellEnd"/>
+      <w:r>
+        <w:t xml:space="preserve"> que contém as classes relacionadas à exibição e recebimento de informações pelo usuário através da visualização. A classe </w:t>
+      </w:r>
+      <w:proofErr w:type="spellStart"/>
+      <w:r>
+        <w:t>controller</w:t>
+      </w:r>
+      <w:proofErr w:type="spellEnd"/>
+      <w:r>
+        <w:t xml:space="preserve"> será a responsável por gerenciar as requisições do sistema.</w:t>
       </w:r>
     </w:p>
     <w:p>
@@ -16672,7 +17068,15 @@
         <w:t>LGAMES</w:t>
       </w:r>
       <w:r>
-        <w:t>. O pacote controller contém as classes de controle do negócio. O pacote complementador contém classes que auxiliam na complementação de informações e o pacote filtro contém as classes que auxiliam na filtragem de informações.</w:t>
+        <w:t xml:space="preserve">. O pacote </w:t>
+      </w:r>
+      <w:proofErr w:type="spellStart"/>
+      <w:r>
+        <w:t>controller</w:t>
+      </w:r>
+      <w:proofErr w:type="spellEnd"/>
+      <w:r>
+        <w:t xml:space="preserve"> contém as classes de controle do negócio. O pacote complementador contém classes que auxiliam na complementação de informações e o pacote filtro contém as classes que auxiliam na filtragem de informações.</w:t>
       </w:r>
     </w:p>
     <w:p>
@@ -16796,11 +17200,16 @@
         <w:t xml:space="preserve"> </w:t>
       </w:r>
       <w:r>
-        <w:t>Pacote Controller</w:t>
+        <w:t xml:space="preserve">Pacote </w:t>
+      </w:r>
+      <w:proofErr w:type="spellStart"/>
+      <w:r>
+        <w:t>Controller</w:t>
       </w:r>
       <w:bookmarkEnd w:id="75"/>
       <w:bookmarkEnd w:id="76"/>
       <w:bookmarkEnd w:id="77"/>
+      <w:proofErr w:type="spellEnd"/>
     </w:p>
     <w:p/>
     <w:p>
@@ -16934,14 +17343,17 @@
         <w:jc w:val="center"/>
       </w:pPr>
       <w:r>
-        <w:rPr>
-          <w:noProof/>
-        </w:rPr>
         <w:drawing>
-          <wp:inline distT="0" distB="0" distL="0" distR="0" wp14:anchorId="476B861A" wp14:editId="77A6B16D">
-            <wp:extent cx="6840220" cy="5137150"/>
-            <wp:effectExtent l="0" t="0" r="0" b="6350"/>
-            <wp:docPr id="1" name="Imagem 1" descr="Diagrama&#10;&#10;Descrição gerada automaticamente"/>
+          <wp:inline distT="0" distB="0" distL="0" distR="0" wp14:anchorId="2CEDA0D8" wp14:editId="37683C39">
+            <wp:extent cx="6840220" cy="3847465"/>
+            <wp:effectExtent l="0" t="0" r="0" b="635"/>
+            <wp:docPr id="11" name="Imagem 9" descr="Diagrama&#10;&#10;Descrição gerada automaticamente">
+              <a:extLst xmlns:a="http://schemas.openxmlformats.org/drawingml/2006/main">
+                <a:ext uri="{FF2B5EF4-FFF2-40B4-BE49-F238E27FC236}">
+                  <a16:creationId xmlns:a16="http://schemas.microsoft.com/office/drawing/2014/main" id="{C3E847B7-F0F7-C386-7B31-9D7CDDFFB82B}"/>
+                </a:ext>
+              </a:extLst>
+            </wp:docPr>
             <wp:cNvGraphicFramePr>
               <a:graphicFrameLocks xmlns:a="http://schemas.openxmlformats.org/drawingml/2006/main" noChangeAspect="1"/>
             </wp:cNvGraphicFramePr>
@@ -16949,8 +17361,16 @@
               <a:graphicData uri="http://schemas.openxmlformats.org/drawingml/2006/picture">
                 <pic:pic xmlns:pic="http://schemas.openxmlformats.org/drawingml/2006/picture">
                   <pic:nvPicPr>
-                    <pic:cNvPr id="1" name="Imagem 1" descr="Diagrama&#10;&#10;Descrição gerada automaticamente"/>
-                    <pic:cNvPicPr/>
+                    <pic:cNvPr id="11" name="Imagem 9" descr="Diagrama&#10;&#10;Descrição gerada automaticamente">
+                      <a:extLst>
+                        <a:ext uri="{FF2B5EF4-FFF2-40B4-BE49-F238E27FC236}">
+                          <a16:creationId xmlns:a16="http://schemas.microsoft.com/office/drawing/2014/main" id="{C3E847B7-F0F7-C386-7B31-9D7CDDFFB82B}"/>
+                        </a:ext>
+                      </a:extLst>
+                    </pic:cNvPr>
+                    <pic:cNvPicPr>
+                      <a:picLocks noChangeAspect="1"/>
+                    </pic:cNvPicPr>
                   </pic:nvPicPr>
                   <pic:blipFill>
                     <a:blip r:embed="rId24"/>
@@ -16961,7 +17381,7 @@
                   <pic:spPr>
                     <a:xfrm>
                       <a:off x="0" y="0"/>
-                      <a:ext cx="6840220" cy="5137150"/>
+                      <a:ext cx="6840220" cy="3847465"/>
                     </a:xfrm>
                     <a:prstGeom prst="rect">
                       <a:avLst/>
@@ -17064,8 +17484,13 @@
       <w:r>
         <w:t xml:space="preserve"> </w:t>
       </w:r>
-      <w:r>
-        <w:t>typeorm é utilizad</w:t>
+      <w:proofErr w:type="spellStart"/>
+      <w:r>
+        <w:t>typeorm</w:t>
+      </w:r>
+      <w:proofErr w:type="spellEnd"/>
+      <w:r>
+        <w:t xml:space="preserve"> é utilizad</w:t>
       </w:r>
       <w:r>
         <w:t>a</w:t>
@@ -17073,18 +17498,22 @@
       <w:r>
         <w:t xml:space="preserve"> nas classes DAO e algumas de suas interfaces são reaproveitadas nos métodos dos </w:t>
       </w:r>
+      <w:proofErr w:type="spellStart"/>
       <w:r>
         <w:t>DAO</w:t>
       </w:r>
       <w:r>
         <w:t>’s</w:t>
       </w:r>
+      <w:proofErr w:type="spellEnd"/>
       <w:r>
         <w:t xml:space="preserve">. Todos os </w:t>
       </w:r>
+      <w:proofErr w:type="spellStart"/>
       <w:r>
         <w:t>DAO’s</w:t>
       </w:r>
+      <w:proofErr w:type="spellEnd"/>
       <w:r>
         <w:t xml:space="preserve"> implementam o CRUD básico a partir da classe abstract DAO, apenas no caso do produto fo</w:t>
       </w:r>
@@ -17338,7 +17767,23 @@
           <w:sz w:val="16"/>
           <w:szCs w:val="16"/>
         </w:rPr>
-        <w:t>Figura 5.9 – Caso de Cadastro de Usuario Cliente</w:t>
+        <w:t xml:space="preserve">Figura 5.9 – Caso de Cadastro de </w:t>
+      </w:r>
+      <w:proofErr w:type="spellStart"/>
+      <w:r>
+        <w:rPr>
+          <w:sz w:val="16"/>
+          <w:szCs w:val="16"/>
+        </w:rPr>
+        <w:t>Usuario</w:t>
+      </w:r>
+      <w:proofErr w:type="spellEnd"/>
+      <w:r>
+        <w:rPr>
+          <w:sz w:val="16"/>
+          <w:szCs w:val="16"/>
+        </w:rPr>
+        <w:t xml:space="preserve"> Cliente</w:t>
       </w:r>
     </w:p>
     <w:p/>
@@ -17486,7 +17931,20 @@
         <w:t>LGAMES</w:t>
       </w:r>
       <w:r>
-        <w:t xml:space="preserve">, e as respectivas interconexões (barramento, LAN, etc).  A figura 6 ilustra o modelo de implantação para o </w:t>
+        <w:t xml:space="preserve">, e as respectivas interconexões (barramento, </w:t>
+      </w:r>
+      <w:proofErr w:type="gramStart"/>
+      <w:r>
+        <w:t xml:space="preserve">LAN, </w:t>
+      </w:r>
+      <w:proofErr w:type="spellStart"/>
+      <w:r>
+        <w:t>etc</w:t>
+      </w:r>
+      <w:proofErr w:type="spellEnd"/>
+      <w:proofErr w:type="gramEnd"/>
+      <w:r>
+        <w:t xml:space="preserve">).  A figura 6 ilustra o modelo de implantação para o </w:t>
       </w:r>
       <w:r>
         <w:t>LGAMES</w:t>
@@ -17603,7 +18061,23 @@
         <w:t>LGAMES</w:t>
       </w:r>
       <w:r>
-        <w:t xml:space="preserve"> utiliza-se o banco de dados Relacional Postgres juntamente com a livraria para mapeamento objeto-relacional, typeorm. </w:t>
+        <w:t xml:space="preserve"> utiliza-se o banco de dados Relacional </w:t>
+      </w:r>
+      <w:proofErr w:type="spellStart"/>
+      <w:r>
+        <w:t>Postgres</w:t>
+      </w:r>
+      <w:proofErr w:type="spellEnd"/>
+      <w:r>
+        <w:t xml:space="preserve"> juntamente com a livraria para mapeamento objeto-relacional, </w:t>
+      </w:r>
+      <w:proofErr w:type="spellStart"/>
+      <w:r>
+        <w:t>typeorm</w:t>
+      </w:r>
+      <w:proofErr w:type="spellEnd"/>
+      <w:r>
+        <w:t xml:space="preserve">. </w:t>
       </w:r>
     </w:p>
     <w:p>
@@ -19812,7 +20286,15 @@
         <w:t>LGAMES</w:t>
       </w:r>
       <w:r>
-        <w:t xml:space="preserve"> será usado para o controle do comércio exterior e conseqüentemente terá uma grande base.</w:t>
+        <w:t xml:space="preserve"> será usado para o controle do comércio exterior e </w:t>
+      </w:r>
+      <w:proofErr w:type="spellStart"/>
+      <w:r>
+        <w:t>conseqüentemente</w:t>
+      </w:r>
+      <w:proofErr w:type="spellEnd"/>
+      <w:r>
+        <w:t xml:space="preserve"> terá uma grande base.</w:t>
       </w:r>
     </w:p>
     <w:p>
@@ -19881,7 +20363,23 @@
         <w:t>LGAMES</w:t>
       </w:r>
       <w:r>
-        <w:t xml:space="preserve"> será usado para o controle do comércio exterior brasileiro, conseqüentemente tratando de altos volumes financeiros e um grande número de operações de importação/ exportação diariamente. </w:t>
+        <w:t xml:space="preserve"> será usado para o controle do comércio exterior brasileiro, </w:t>
+      </w:r>
+      <w:proofErr w:type="spellStart"/>
+      <w:r>
+        <w:t>conseqüentemente</w:t>
+      </w:r>
+      <w:proofErr w:type="spellEnd"/>
+      <w:r>
+        <w:t xml:space="preserve"> tratando de altos volumes financeiros e </w:t>
+      </w:r>
+      <w:proofErr w:type="gramStart"/>
+      <w:r>
+        <w:t>um grande número de operações</w:t>
+      </w:r>
+      <w:proofErr w:type="gramEnd"/>
+      <w:r>
+        <w:t xml:space="preserve"> de importação/ exportação diariamente. </w:t>
       </w:r>
     </w:p>
     <w:p>
@@ -19913,7 +20411,23 @@
         <w:t>LGAMES</w:t>
       </w:r>
       <w:r>
-        <w:t xml:space="preserve"> pode ser alvo de ataques de “hackers” para roubar ou simplesmente corromper informações, possibilidade aumentada pela interface do sistema disponível na Internet, para evitar que tais ataques sejam bem sucedidos uma infra-estrutura de segurança deve ser especificada e projetada.</w:t>
+        <w:t xml:space="preserve"> pode ser alvo de ataques de “hackers” para roubar ou simplesmente corromper informações, possibilidade aumentada pela interface do sistema disponível na Internet, para evitar que tais ataques sejam </w:t>
+      </w:r>
+      <w:proofErr w:type="gramStart"/>
+      <w:r>
+        <w:t>bem sucedidos</w:t>
+      </w:r>
+      <w:proofErr w:type="gramEnd"/>
+      <w:r>
+        <w:t xml:space="preserve"> uma </w:t>
+      </w:r>
+      <w:proofErr w:type="spellStart"/>
+      <w:r>
+        <w:t>infra-estrutura</w:t>
+      </w:r>
+      <w:proofErr w:type="spellEnd"/>
+      <w:r>
+        <w:t xml:space="preserve"> de segurança deve ser especificada e projetada.</w:t>
       </w:r>
     </w:p>
     <w:p>
@@ -19975,7 +20489,17 @@
         <w:jc w:val="both"/>
       </w:pPr>
       <w:r>
-        <w:t>Os prazos podem ser dados em semanas ou meses dentro do projeto ou ate mesmo data.</w:t>
+        <w:t xml:space="preserve">Os prazos podem ser dados em semanas ou meses dentro do projeto ou </w:t>
+      </w:r>
+      <w:proofErr w:type="spellStart"/>
+      <w:proofErr w:type="gramStart"/>
+      <w:r>
+        <w:t>ate</w:t>
+      </w:r>
+      <w:proofErr w:type="spellEnd"/>
+      <w:proofErr w:type="gramEnd"/>
+      <w:r>
+        <w:t xml:space="preserve"> mesmo data.</w:t>
       </w:r>
     </w:p>
     <w:p>
@@ -20535,7 +21059,55 @@
           <w:sz w:val="18"/>
           <w:szCs w:val="18"/>
         </w:rPr>
-        <w:t xml:space="preserve">RUP. Rational Unified Process. </w:t>
+        <w:t xml:space="preserve">RUP. </w:t>
+      </w:r>
+      <w:proofErr w:type="spellStart"/>
+      <w:r>
+        <w:rPr>
+          <w:sz w:val="18"/>
+          <w:szCs w:val="18"/>
+        </w:rPr>
+        <w:t>Rational</w:t>
+      </w:r>
+      <w:proofErr w:type="spellEnd"/>
+      <w:r>
+        <w:rPr>
+          <w:sz w:val="18"/>
+          <w:szCs w:val="18"/>
+        </w:rPr>
+        <w:t xml:space="preserve"> </w:t>
+      </w:r>
+      <w:proofErr w:type="spellStart"/>
+      <w:r>
+        <w:rPr>
+          <w:sz w:val="18"/>
+          <w:szCs w:val="18"/>
+        </w:rPr>
+        <w:t>Unified</w:t>
+      </w:r>
+      <w:proofErr w:type="spellEnd"/>
+      <w:r>
+        <w:rPr>
+          <w:sz w:val="18"/>
+          <w:szCs w:val="18"/>
+        </w:rPr>
+        <w:t xml:space="preserve"> </w:t>
+      </w:r>
+      <w:proofErr w:type="spellStart"/>
+      <w:r>
+        <w:rPr>
+          <w:sz w:val="18"/>
+          <w:szCs w:val="18"/>
+        </w:rPr>
+        <w:t>Process</w:t>
+      </w:r>
+      <w:proofErr w:type="spellEnd"/>
+      <w:r>
+        <w:rPr>
+          <w:sz w:val="18"/>
+          <w:szCs w:val="18"/>
+        </w:rPr>
+        <w:t xml:space="preserve">. </w:t>
       </w:r>
     </w:p>
     <w:p>
@@ -21896,13 +22468,31 @@
               <w:lang w:val="en-US"/>
             </w:rPr>
           </w:pPr>
+          <w:proofErr w:type="spellStart"/>
           <w:r>
             <w:rPr>
               <w:sz w:val="16"/>
               <w:lang w:val="en-US"/>
             </w:rPr>
-            <w:t>Subtítulo do Documento</w:t>
+            <w:t>Subtítulo</w:t>
           </w:r>
+          <w:proofErr w:type="spellEnd"/>
+          <w:r>
+            <w:rPr>
+              <w:sz w:val="16"/>
+              <w:lang w:val="en-US"/>
+            </w:rPr>
+            <w:t xml:space="preserve"> do </w:t>
+          </w:r>
+          <w:proofErr w:type="spellStart"/>
+          <w:r>
+            <w:rPr>
+              <w:sz w:val="16"/>
+              <w:lang w:val="en-US"/>
+            </w:rPr>
+            <w:t>Documento</w:t>
+          </w:r>
+          <w:proofErr w:type="spellEnd"/>
         </w:p>
       </w:tc>
     </w:tr>
@@ -25734,7 +26324,6 @@
   <w:style w:type="character" w:default="1" w:styleId="Fontepargpadro">
     <w:name w:val="Default Paragraph Font"/>
     <w:uiPriority w:val="1"/>
-    <w:semiHidden/>
     <w:unhideWhenUsed/>
   </w:style>
   <w:style w:type="table" w:default="1" w:styleId="Tabelanormal">
@@ -26973,6 +27562,18 @@
 </file>
 
 <file path=customXml/item1.xml><?xml version="1.0" encoding="utf-8"?>
+<b:Sources xmlns:b="http://schemas.openxmlformats.org/officeDocument/2006/bibliography" xmlns="http://schemas.openxmlformats.org/officeDocument/2006/bibliography" SelectedStyle="\APA.XSL" StyleName="APA"/>
+</file>
+
+<file path=customXml/item2.xml><?xml version="1.0" encoding="utf-8"?>
+<p:properties xmlns:p="http://schemas.microsoft.com/office/2006/metadata/properties" xmlns:xsi="http://www.w3.org/2001/XMLSchema-instance" xmlns:pc="http://schemas.microsoft.com/office/infopath/2007/PartnerControls">
+  <documentManagement>
+    <ReferenceId xmlns="7ca3564e-55cf-4260-a2fd-908b72351a7a" xsi:nil="true"/>
+  </documentManagement>
+</p:properties>
+</file>
+
+<file path=customXml/item3.xml><?xml version="1.0" encoding="utf-8"?>
 <ct:contentTypeSchema xmlns:ct="http://schemas.microsoft.com/office/2006/metadata/contentType" xmlns:ma="http://schemas.microsoft.com/office/2006/metadata/properties/metaAttributes" ct:_="" ma:_="" ma:contentTypeName="Documento" ma:contentTypeID="0x010100C7221B99EBF97A46A2AFC5BEC46F1AB2" ma:contentTypeVersion="1" ma:contentTypeDescription="Crie um novo documento." ma:contentTypeScope="" ma:versionID="a897c28d83830f53c97eb7ae2268cf03">
   <xsd:schema xmlns:xsd="http://www.w3.org/2001/XMLSchema" xmlns:xs="http://www.w3.org/2001/XMLSchema" xmlns:p="http://schemas.microsoft.com/office/2006/metadata/properties" xmlns:ns2="7ca3564e-55cf-4260-a2fd-908b72351a7a" targetNamespace="http://schemas.microsoft.com/office/2006/metadata/properties" ma:root="true" ma:fieldsID="a32d8431a9a34de49be3301a0f241237" ns2:_="">
     <xsd:import namespace="7ca3564e-55cf-4260-a2fd-908b72351a7a"/>
@@ -27098,18 +27699,6 @@
 </ct:contentTypeSchema>
 </file>
 
-<file path=customXml/item2.xml><?xml version="1.0" encoding="utf-8"?>
-<b:Sources xmlns:b="http://schemas.openxmlformats.org/officeDocument/2006/bibliography" xmlns="http://schemas.openxmlformats.org/officeDocument/2006/bibliography" SelectedStyle="\APA.XSL" StyleName="APA"/>
-</file>
-
-<file path=customXml/item3.xml><?xml version="1.0" encoding="utf-8"?>
-<p:properties xmlns:p="http://schemas.microsoft.com/office/2006/metadata/properties" xmlns:xsi="http://www.w3.org/2001/XMLSchema-instance" xmlns:pc="http://schemas.microsoft.com/office/infopath/2007/PartnerControls">
-  <documentManagement>
-    <ReferenceId xmlns="7ca3564e-55cf-4260-a2fd-908b72351a7a" xsi:nil="true"/>
-  </documentManagement>
-</p:properties>
-</file>
-
 <file path=customXml/item4.xml><?xml version="1.0" encoding="utf-8"?>
 <?mso-contentType ?>
 <FormTemplates xmlns="http://schemas.microsoft.com/sharepoint/v3/contenttype/forms">
@@ -27120,6 +27709,24 @@
 </file>
 
 <file path=customXml/itemProps1.xml><?xml version="1.0" encoding="utf-8"?>
+<ds:datastoreItem xmlns:ds="http://schemas.openxmlformats.org/officeDocument/2006/customXml" ds:itemID="{E888FA76-4361-47A3-9E1F-E2C529BBBE0A}">
+  <ds:schemaRefs>
+    <ds:schemaRef ds:uri="http://schemas.openxmlformats.org/officeDocument/2006/bibliography"/>
+  </ds:schemaRefs>
+</ds:datastoreItem>
+</file>
+
+<file path=customXml/itemProps2.xml><?xml version="1.0" encoding="utf-8"?>
+<ds:datastoreItem xmlns:ds="http://schemas.openxmlformats.org/officeDocument/2006/customXml" ds:itemID="{AE279CF7-3081-44CA-80F9-28FC420B591C}">
+  <ds:schemaRefs>
+    <ds:schemaRef ds:uri="http://schemas.microsoft.com/office/2006/metadata/properties"/>
+    <ds:schemaRef ds:uri="http://schemas.microsoft.com/office/infopath/2007/PartnerControls"/>
+    <ds:schemaRef ds:uri="7ca3564e-55cf-4260-a2fd-908b72351a7a"/>
+  </ds:schemaRefs>
+</ds:datastoreItem>
+</file>
+
+<file path=customXml/itemProps3.xml><?xml version="1.0" encoding="utf-8"?>
 <ds:datastoreItem xmlns:ds="http://schemas.openxmlformats.org/officeDocument/2006/customXml" ds:itemID="{79116750-A306-41EC-A70E-C663AC55CE43}">
   <ds:schemaRefs>
     <ds:schemaRef ds:uri="http://schemas.microsoft.com/office/2006/metadata/contentType"/>
@@ -27137,24 +27744,6 @@
 </ds:datastoreItem>
 </file>
 
-<file path=customXml/itemProps2.xml><?xml version="1.0" encoding="utf-8"?>
-<ds:datastoreItem xmlns:ds="http://schemas.openxmlformats.org/officeDocument/2006/customXml" ds:itemID="{E888FA76-4361-47A3-9E1F-E2C529BBBE0A}">
-  <ds:schemaRefs>
-    <ds:schemaRef ds:uri="http://schemas.openxmlformats.org/officeDocument/2006/bibliography"/>
-  </ds:schemaRefs>
-</ds:datastoreItem>
-</file>
-
-<file path=customXml/itemProps3.xml><?xml version="1.0" encoding="utf-8"?>
-<ds:datastoreItem xmlns:ds="http://schemas.openxmlformats.org/officeDocument/2006/customXml" ds:itemID="{AE279CF7-3081-44CA-80F9-28FC420B591C}">
-  <ds:schemaRefs>
-    <ds:schemaRef ds:uri="http://schemas.microsoft.com/office/2006/metadata/properties"/>
-    <ds:schemaRef ds:uri="http://schemas.microsoft.com/office/infopath/2007/PartnerControls"/>
-    <ds:schemaRef ds:uri="7ca3564e-55cf-4260-a2fd-908b72351a7a"/>
-  </ds:schemaRefs>
-</ds:datastoreItem>
-</file>
-
 <file path=customXml/itemProps4.xml><?xml version="1.0" encoding="utf-8"?>
 <ds:datastoreItem xmlns:ds="http://schemas.openxmlformats.org/officeDocument/2006/customXml" ds:itemID="{9AA441D7-D7BD-402D-989C-20CC777126EB}">
   <ds:schemaRefs>

</xml_diff>

<commit_message>
fix: index products diagram
</commit_message>
<xml_diff>
--- a/DVP-LES_EJOGOS.docx
+++ b/DVP-LES_EJOGOS.docx
@@ -675,6 +675,117 @@
                 <w:rFonts w:cs="Arial"/>
               </w:rPr>
               <w:t>Leonardo</w:t>
+            </w:r>
+            <w:r>
+              <w:rPr>
+                <w:rFonts w:cs="Arial"/>
+              </w:rPr>
+              <w:t xml:space="preserve"> e Jefferson</w:t>
+            </w:r>
+          </w:p>
+        </w:tc>
+        <w:tc>
+          <w:tcPr>
+            <w:tcW w:w="2626" w:type="dxa"/>
+            <w:vAlign w:val="center"/>
+          </w:tcPr>
+          <w:p>
+            <w:pPr>
+              <w:pStyle w:val="PSDS-CorpodeTexto"/>
+              <w:jc w:val="center"/>
+              <w:rPr>
+                <w:rFonts w:cs="Arial"/>
+              </w:rPr>
+            </w:pPr>
+            <w:r>
+              <w:rPr>
+                <w:rFonts w:cs="Arial"/>
+              </w:rPr>
+              <w:t>-</w:t>
+            </w:r>
+          </w:p>
+        </w:tc>
+      </w:tr>
+      <w:tr>
+        <w:trPr>
+          <w:jc w:val="center"/>
+        </w:trPr>
+        <w:tc>
+          <w:tcPr>
+            <w:tcW w:w="1223" w:type="dxa"/>
+            <w:vAlign w:val="center"/>
+          </w:tcPr>
+          <w:p>
+            <w:pPr>
+              <w:spacing w:before="120"/>
+              <w:ind w:left="-108"/>
+              <w:jc w:val="center"/>
+            </w:pPr>
+            <w:r>
+              <w:t>5/12/2022</w:t>
+            </w:r>
+          </w:p>
+        </w:tc>
+        <w:tc>
+          <w:tcPr>
+            <w:tcW w:w="992" w:type="dxa"/>
+            <w:vAlign w:val="center"/>
+          </w:tcPr>
+          <w:p>
+            <w:pPr>
+              <w:pStyle w:val="PSDS-CorpodeTexto"/>
+              <w:jc w:val="center"/>
+              <w:rPr>
+                <w:rFonts w:cs="Arial"/>
+              </w:rPr>
+            </w:pPr>
+            <w:r>
+              <w:rPr>
+                <w:rFonts w:cs="Arial"/>
+              </w:rPr>
+              <w:t>1.0</w:t>
+            </w:r>
+          </w:p>
+        </w:tc>
+        <w:tc>
+          <w:tcPr>
+            <w:tcW w:w="3686" w:type="dxa"/>
+            <w:vAlign w:val="center"/>
+          </w:tcPr>
+          <w:p>
+            <w:pPr>
+              <w:pStyle w:val="PSDS-CorpodeTexto"/>
+              <w:jc w:val="center"/>
+              <w:rPr>
+                <w:rFonts w:cs="Arial"/>
+              </w:rPr>
+            </w:pPr>
+            <w:r>
+              <w:rPr>
+                <w:rFonts w:cs="Arial"/>
+              </w:rPr>
+              <w:t>Correção do diagrama de fluxo de consulta de produtos</w:t>
+            </w:r>
+          </w:p>
+        </w:tc>
+        <w:tc>
+          <w:tcPr>
+            <w:tcW w:w="2174" w:type="dxa"/>
+            <w:vAlign w:val="center"/>
+          </w:tcPr>
+          <w:p>
+            <w:pPr>
+              <w:pStyle w:val="PSDS-CorpodeTexto"/>
+              <w:jc w:val="center"/>
+              <w:rPr>
+                <w:rFonts w:cs="Arial"/>
+              </w:rPr>
+            </w:pPr>
+            <w:r>
+              <w:rPr>
+                <w:rFonts w:cs="Arial"/>
+              </w:rPr>
+              <w:t>Leonardo e Jefferson</w:t>
             </w:r>
           </w:p>
         </w:tc>
@@ -13969,25 +14080,7 @@
                 <w:sz w:val="20"/>
                 <w:szCs w:val="20"/>
               </w:rPr>
-              <w:t xml:space="preserve">Toda vez que um item for desbloqueado </w:t>
-            </w:r>
-            <w:proofErr w:type="gramStart"/>
-            <w:r>
-              <w:rPr>
-                <w:color w:val="000000"/>
-                <w:sz w:val="20"/>
-                <w:szCs w:val="20"/>
-              </w:rPr>
-              <w:t>todos itens</w:t>
-            </w:r>
-            <w:proofErr w:type="gramEnd"/>
-            <w:r>
-              <w:rPr>
-                <w:color w:val="000000"/>
-                <w:sz w:val="20"/>
-                <w:szCs w:val="20"/>
-              </w:rPr>
-              <w:t xml:space="preserve"> do mesmo produto deverão ser retirados do carrinho de compra que gerou o prazo de bloqueio.  </w:t>
+              <w:t>Toda vez que um item for desbloqueado todos itens do mesmo produto deverão ser retirados do carrinho de compra que gerou o prazo de bloqueio.  </w:t>
             </w:r>
           </w:p>
         </w:tc>
@@ -14543,25 +14636,7 @@
                 <w:sz w:val="20"/>
                 <w:szCs w:val="20"/>
               </w:rPr>
-              <w:t xml:space="preserve">Quando itens de um determinado livro forem registrados com valores de custo diferentes deverá ser calculado o valor de venda com base no grupo de precificação, porém o valor de </w:t>
-            </w:r>
-            <w:proofErr w:type="gramStart"/>
-            <w:r>
-              <w:rPr>
-                <w:color w:val="000000"/>
-                <w:sz w:val="20"/>
-                <w:szCs w:val="20"/>
-              </w:rPr>
-              <w:t>todos itens</w:t>
-            </w:r>
-            <w:proofErr w:type="gramEnd"/>
-            <w:r>
-              <w:rPr>
-                <w:color w:val="000000"/>
-                <w:sz w:val="20"/>
-                <w:szCs w:val="20"/>
-              </w:rPr>
-              <w:t xml:space="preserve"> deverão ser iguais, considerando então o maior valor de custo. </w:t>
+              <w:t>Quando itens de um determinado livro forem registrados com valores de custo diferentes deverá ser calculado o valor de venda com base no grupo de precificação, porém o valor de todos itens deverão ser iguais, considerando então o maior valor de custo. </w:t>
             </w:r>
           </w:p>
         </w:tc>
@@ -15196,25 +15271,7 @@
           <w:sz w:val="22"/>
           <w:szCs w:val="22"/>
         </w:rPr>
-        <w:t xml:space="preserve"> </w:t>
-      </w:r>
-      <w:proofErr w:type="gramStart"/>
-      <w:r>
-        <w:rPr>
-          <w:rFonts w:cs="Arial"/>
-          <w:sz w:val="22"/>
-          <w:szCs w:val="22"/>
-        </w:rPr>
-        <w:t>e também</w:t>
-      </w:r>
-      <w:proofErr w:type="gramEnd"/>
-      <w:r>
-        <w:rPr>
-          <w:rFonts w:cs="Arial"/>
-          <w:sz w:val="22"/>
-          <w:szCs w:val="22"/>
-        </w:rPr>
-        <w:t xml:space="preserve"> nos padrões J2EE sendo executados dentro de um Servidor de Aplicações.</w:t>
+        <w:t xml:space="preserve"> e também nos padrões J2EE sendo executados dentro de um Servidor de Aplicações.</w:t>
       </w:r>
     </w:p>
     <w:p>
@@ -15934,21 +15991,7 @@
         <w:rPr>
           <w:color w:val="000000"/>
         </w:rPr>
-        <w:t xml:space="preserve">Este caso de uso se inicia após a finalização do cadastro, ou posteriores acessos </w:t>
-      </w:r>
-      <w:proofErr w:type="gramStart"/>
-      <w:r>
-        <w:rPr>
-          <w:color w:val="000000"/>
-        </w:rPr>
-        <w:t>do mesmo</w:t>
-      </w:r>
-      <w:proofErr w:type="gramEnd"/>
-      <w:r>
-        <w:rPr>
-          <w:color w:val="000000"/>
-        </w:rPr>
-        <w:t xml:space="preserve"> ao sistema.</w:t>
+        <w:t>Este caso de uso se inicia após a finalização do cadastro, ou posteriores acessos do mesmo ao sistema.</w:t>
       </w:r>
     </w:p>
     <w:p>
@@ -17343,6 +17386,9 @@
         <w:jc w:val="center"/>
       </w:pPr>
       <w:r>
+        <w:rPr>
+          <w:noProof/>
+        </w:rPr>
         <w:drawing>
           <wp:inline distT="0" distB="0" distL="0" distR="0" wp14:anchorId="2CEDA0D8" wp14:editId="37683C39">
             <wp:extent cx="6840220" cy="3847465"/>
@@ -17789,14 +17835,11 @@
     <w:p/>
     <w:p>
       <w:r>
-        <w:rPr>
-          <w:noProof/>
-        </w:rPr>
         <w:drawing>
-          <wp:inline distT="0" distB="0" distL="0" distR="0" wp14:anchorId="2D1FF9FE" wp14:editId="63EFD1BA">
-            <wp:extent cx="6840220" cy="3480435"/>
-            <wp:effectExtent l="0" t="0" r="0" b="5715"/>
-            <wp:docPr id="12" name="Imagem 12" descr="Diagrama&#10;&#10;Descrição gerada automaticamente"/>
+          <wp:inline distT="0" distB="0" distL="0" distR="0" wp14:anchorId="10D41A37" wp14:editId="092FD41D">
+            <wp:extent cx="6840220" cy="3088640"/>
+            <wp:effectExtent l="0" t="0" r="0" b="0"/>
+            <wp:docPr id="1" name="Imagem 1" descr="Diagrama&#10;&#10;Descrição gerada automaticamente"/>
             <wp:cNvGraphicFramePr>
               <a:graphicFrameLocks xmlns:a="http://schemas.openxmlformats.org/drawingml/2006/main" noChangeAspect="1"/>
             </wp:cNvGraphicFramePr>
@@ -17804,7 +17847,7 @@
               <a:graphicData uri="http://schemas.openxmlformats.org/drawingml/2006/picture">
                 <pic:pic xmlns:pic="http://schemas.openxmlformats.org/drawingml/2006/picture">
                   <pic:nvPicPr>
-                    <pic:cNvPr id="12" name="Imagem 12" descr="Diagrama&#10;&#10;Descrição gerada automaticamente"/>
+                    <pic:cNvPr id="1" name="Imagem 1" descr="Diagrama&#10;&#10;Descrição gerada automaticamente"/>
                     <pic:cNvPicPr/>
                   </pic:nvPicPr>
                   <pic:blipFill>
@@ -17816,7 +17859,7 @@
                   <pic:spPr>
                     <a:xfrm>
                       <a:off x="0" y="0"/>
-                      <a:ext cx="6840220" cy="3480435"/>
+                      <a:ext cx="6840220" cy="3088640"/>
                     </a:xfrm>
                     <a:prstGeom prst="rect">
                       <a:avLst/>
@@ -26324,6 +26367,7 @@
   <w:style w:type="character" w:default="1" w:styleId="Fontepargpadro">
     <w:name w:val="Default Paragraph Font"/>
     <w:uiPriority w:val="1"/>
+    <w:semiHidden/>
     <w:unhideWhenUsed/>
   </w:style>
   <w:style w:type="table" w:default="1" w:styleId="Tabelanormal">
@@ -27562,10 +27606,6 @@
 </file>
 
 <file path=customXml/item1.xml><?xml version="1.0" encoding="utf-8"?>
-<b:Sources xmlns:b="http://schemas.openxmlformats.org/officeDocument/2006/bibliography" xmlns="http://schemas.openxmlformats.org/officeDocument/2006/bibliography" SelectedStyle="\APA.XSL" StyleName="APA"/>
-</file>
-
-<file path=customXml/item2.xml><?xml version="1.0" encoding="utf-8"?>
 <p:properties xmlns:p="http://schemas.microsoft.com/office/2006/metadata/properties" xmlns:xsi="http://www.w3.org/2001/XMLSchema-instance" xmlns:pc="http://schemas.microsoft.com/office/infopath/2007/PartnerControls">
   <documentManagement>
     <ReferenceId xmlns="7ca3564e-55cf-4260-a2fd-908b72351a7a" xsi:nil="true"/>
@@ -27573,7 +27613,7 @@
 </p:properties>
 </file>
 
-<file path=customXml/item3.xml><?xml version="1.0" encoding="utf-8"?>
+<file path=customXml/item2.xml><?xml version="1.0" encoding="utf-8"?>
 <ct:contentTypeSchema xmlns:ct="http://schemas.microsoft.com/office/2006/metadata/contentType" xmlns:ma="http://schemas.microsoft.com/office/2006/metadata/properties/metaAttributes" ct:_="" ma:_="" ma:contentTypeName="Documento" ma:contentTypeID="0x010100C7221B99EBF97A46A2AFC5BEC46F1AB2" ma:contentTypeVersion="1" ma:contentTypeDescription="Crie um novo documento." ma:contentTypeScope="" ma:versionID="a897c28d83830f53c97eb7ae2268cf03">
   <xsd:schema xmlns:xsd="http://www.w3.org/2001/XMLSchema" xmlns:xs="http://www.w3.org/2001/XMLSchema" xmlns:p="http://schemas.microsoft.com/office/2006/metadata/properties" xmlns:ns2="7ca3564e-55cf-4260-a2fd-908b72351a7a" targetNamespace="http://schemas.microsoft.com/office/2006/metadata/properties" ma:root="true" ma:fieldsID="a32d8431a9a34de49be3301a0f241237" ns2:_="">
     <xsd:import namespace="7ca3564e-55cf-4260-a2fd-908b72351a7a"/>
@@ -27699,6 +27739,10 @@
 </ct:contentTypeSchema>
 </file>
 
+<file path=customXml/item3.xml><?xml version="1.0" encoding="utf-8"?>
+<b:Sources xmlns:b="http://schemas.openxmlformats.org/officeDocument/2006/bibliography" xmlns="http://schemas.openxmlformats.org/officeDocument/2006/bibliography" SelectedStyle="\APA.XSL" StyleName="APA"/>
+</file>
+
 <file path=customXml/item4.xml><?xml version="1.0" encoding="utf-8"?>
 <?mso-contentType ?>
 <FormTemplates xmlns="http://schemas.microsoft.com/sharepoint/v3/contenttype/forms">
@@ -27709,14 +27753,6 @@
 </file>
 
 <file path=customXml/itemProps1.xml><?xml version="1.0" encoding="utf-8"?>
-<ds:datastoreItem xmlns:ds="http://schemas.openxmlformats.org/officeDocument/2006/customXml" ds:itemID="{E888FA76-4361-47A3-9E1F-E2C529BBBE0A}">
-  <ds:schemaRefs>
-    <ds:schemaRef ds:uri="http://schemas.openxmlformats.org/officeDocument/2006/bibliography"/>
-  </ds:schemaRefs>
-</ds:datastoreItem>
-</file>
-
-<file path=customXml/itemProps2.xml><?xml version="1.0" encoding="utf-8"?>
 <ds:datastoreItem xmlns:ds="http://schemas.openxmlformats.org/officeDocument/2006/customXml" ds:itemID="{AE279CF7-3081-44CA-80F9-28FC420B591C}">
   <ds:schemaRefs>
     <ds:schemaRef ds:uri="http://schemas.microsoft.com/office/2006/metadata/properties"/>
@@ -27726,7 +27762,7 @@
 </ds:datastoreItem>
 </file>
 
-<file path=customXml/itemProps3.xml><?xml version="1.0" encoding="utf-8"?>
+<file path=customXml/itemProps2.xml><?xml version="1.0" encoding="utf-8"?>
 <ds:datastoreItem xmlns:ds="http://schemas.openxmlformats.org/officeDocument/2006/customXml" ds:itemID="{79116750-A306-41EC-A70E-C663AC55CE43}">
   <ds:schemaRefs>
     <ds:schemaRef ds:uri="http://schemas.microsoft.com/office/2006/metadata/contentType"/>
@@ -27744,6 +27780,14 @@
 </ds:datastoreItem>
 </file>
 
+<file path=customXml/itemProps3.xml><?xml version="1.0" encoding="utf-8"?>
+<ds:datastoreItem xmlns:ds="http://schemas.openxmlformats.org/officeDocument/2006/customXml" ds:itemID="{E888FA76-4361-47A3-9E1F-E2C529BBBE0A}">
+  <ds:schemaRefs>
+    <ds:schemaRef ds:uri="http://schemas.openxmlformats.org/officeDocument/2006/bibliography"/>
+  </ds:schemaRefs>
+</ds:datastoreItem>
+</file>
+
 <file path=customXml/itemProps4.xml><?xml version="1.0" encoding="utf-8"?>
 <ds:datastoreItem xmlns:ds="http://schemas.openxmlformats.org/officeDocument/2006/customXml" ds:itemID="{9AA441D7-D7BD-402D-989C-20CC777126EB}">
   <ds:schemaRefs>

</xml_diff>